<commit_message>
Add Image, Gender, Birth date
</commit_message>
<xml_diff>
--- a/documentation/VietInterview API.docx
+++ b/documentation/VietInterview API.docx
@@ -1,6 +1,6 @@
 
 <file path=word/document.xml><?xml version="1.0" encoding="utf-8"?>
-<w:document xmlns:ve="http://schemas.openxmlformats.org/markup-compatibility/2006" xmlns:o="urn:schemas-microsoft-com:office:office" xmlns:r="http://schemas.openxmlformats.org/officeDocument/2006/relationships" xmlns:m="http://schemas.openxmlformats.org/officeDocument/2006/math" xmlns:v="urn:schemas-microsoft-com:vml" xmlns:wp="http://schemas.openxmlformats.org/drawingml/2006/wordprocessingDrawing" xmlns:w10="urn:schemas-microsoft-com:office:word" xmlns:w="http://schemas.openxmlformats.org/wordprocessingml/2006/main" xmlns:wne="http://schemas.microsoft.com/office/word/2006/wordml">
+<w:document xmlns:wpc="http://schemas.microsoft.com/office/word/2010/wordprocessingCanvas" xmlns:mc="http://schemas.openxmlformats.org/markup-compatibility/2006" xmlns:o="urn:schemas-microsoft-com:office:office" xmlns:r="http://schemas.openxmlformats.org/officeDocument/2006/relationships" xmlns:m="http://schemas.openxmlformats.org/officeDocument/2006/math" xmlns:v="urn:schemas-microsoft-com:vml" xmlns:wp14="http://schemas.microsoft.com/office/word/2010/wordprocessingDrawing" xmlns:wp="http://schemas.openxmlformats.org/drawingml/2006/wordprocessingDrawing" xmlns:w10="urn:schemas-microsoft-com:office:word" xmlns:w="http://schemas.openxmlformats.org/wordprocessingml/2006/main" xmlns:w14="http://schemas.microsoft.com/office/word/2010/wordml" xmlns:w15="http://schemas.microsoft.com/office/word/2012/wordml" xmlns:wpg="http://schemas.microsoft.com/office/word/2010/wordprocessingGroup" xmlns:wpi="http://schemas.microsoft.com/office/word/2010/wordprocessingInk" xmlns:wne="http://schemas.microsoft.com/office/word/2006/wordml" xmlns:wps="http://schemas.microsoft.com/office/word/2010/wordprocessingShape" mc:Ignorable="w14 w15 wp14">
   <w:body>
     <w:p>
       <w:pPr>
@@ -7024,7 +7024,7 @@
         <w:tblStyle w:val="TableGrid"/>
         <w:tblW w:w="0" w:type="auto"/>
         <w:tblInd w:w="720" w:type="dxa"/>
-        <w:tblLook w:val="04A0"/>
+        <w:tblLook w:val="04A0" w:firstRow="1" w:lastRow="0" w:firstColumn="1" w:lastColumn="0" w:noHBand="0" w:noVBand="1"/>
       </w:tblPr>
       <w:tblGrid>
         <w:gridCol w:w="2221"/>
@@ -7266,7 +7266,7 @@
         <w:tblStyle w:val="TableGrid"/>
         <w:tblW w:w="0" w:type="auto"/>
         <w:tblInd w:w="720" w:type="dxa"/>
-        <w:tblLook w:val="04A0"/>
+        <w:tblLook w:val="04A0" w:firstRow="1" w:lastRow="0" w:firstColumn="1" w:lastColumn="0" w:noHBand="0" w:noVBand="1"/>
       </w:tblPr>
       <w:tblGrid>
         <w:gridCol w:w="2221"/>
@@ -7519,7 +7519,7 @@
         <w:tblStyle w:val="TableGrid"/>
         <w:tblW w:w="0" w:type="auto"/>
         <w:tblInd w:w="720" w:type="dxa"/>
-        <w:tblLook w:val="04A0"/>
+        <w:tblLook w:val="04A0" w:firstRow="1" w:lastRow="0" w:firstColumn="1" w:lastColumn="0" w:noHBand="0" w:noVBand="1"/>
       </w:tblPr>
       <w:tblGrid>
         <w:gridCol w:w="2221"/>
@@ -7760,7 +7760,7 @@
         <w:tblStyle w:val="TableGrid"/>
         <w:tblW w:w="0" w:type="auto"/>
         <w:tblInd w:w="720" w:type="dxa"/>
-        <w:tblLook w:val="04A0"/>
+        <w:tblLook w:val="04A0" w:firstRow="1" w:lastRow="0" w:firstColumn="1" w:lastColumn="0" w:noHBand="0" w:noVBand="1"/>
       </w:tblPr>
       <w:tblGrid>
         <w:gridCol w:w="2221"/>
@@ -8044,7 +8044,7 @@
         <w:tblStyle w:val="TableGrid"/>
         <w:tblW w:w="0" w:type="auto"/>
         <w:tblInd w:w="720" w:type="dxa"/>
-        <w:tblLook w:val="04A0"/>
+        <w:tblLook w:val="04A0" w:firstRow="1" w:lastRow="0" w:firstColumn="1" w:lastColumn="0" w:noHBand="0" w:noVBand="1"/>
       </w:tblPr>
       <w:tblGrid>
         <w:gridCol w:w="2221"/>
@@ -8285,7 +8285,7 @@
         <w:tblStyle w:val="TableGrid"/>
         <w:tblW w:w="0" w:type="auto"/>
         <w:tblInd w:w="720" w:type="dxa"/>
-        <w:tblLook w:val="04A0"/>
+        <w:tblLook w:val="04A0" w:firstRow="1" w:lastRow="0" w:firstColumn="1" w:lastColumn="0" w:noHBand="0" w:noVBand="1"/>
       </w:tblPr>
       <w:tblGrid>
         <w:gridCol w:w="2221"/>
@@ -8516,7 +8516,7 @@
         <w:tblStyle w:val="TableGrid"/>
         <w:tblW w:w="0" w:type="auto"/>
         <w:tblInd w:w="720" w:type="dxa"/>
-        <w:tblLook w:val="04A0"/>
+        <w:tblLook w:val="04A0" w:firstRow="1" w:lastRow="0" w:firstColumn="1" w:lastColumn="0" w:noHBand="0" w:noVBand="1"/>
       </w:tblPr>
       <w:tblGrid>
         <w:gridCol w:w="2221"/>
@@ -8696,7 +8696,7 @@
         <w:tblStyle w:val="TableGrid"/>
         <w:tblW w:w="0" w:type="auto"/>
         <w:tblInd w:w="720" w:type="dxa"/>
-        <w:tblLook w:val="04A0"/>
+        <w:tblLook w:val="04A0" w:firstRow="1" w:lastRow="0" w:firstColumn="1" w:lastColumn="0" w:noHBand="0" w:noVBand="1"/>
       </w:tblPr>
       <w:tblGrid>
         <w:gridCol w:w="2221"/>
@@ -8977,7 +8977,7 @@
         <w:tblStyle w:val="TableGrid"/>
         <w:tblW w:w="0" w:type="auto"/>
         <w:tblInd w:w="720" w:type="dxa"/>
-        <w:tblLook w:val="04A0"/>
+        <w:tblLook w:val="04A0" w:firstRow="1" w:lastRow="0" w:firstColumn="1" w:lastColumn="0" w:noHBand="0" w:noVBand="1"/>
       </w:tblPr>
       <w:tblGrid>
         <w:gridCol w:w="2221"/>
@@ -9273,7 +9273,7 @@
         <w:tblStyle w:val="TableGrid"/>
         <w:tblW w:w="0" w:type="auto"/>
         <w:tblInd w:w="720" w:type="dxa"/>
-        <w:tblLook w:val="04A0"/>
+        <w:tblLook w:val="04A0" w:firstRow="1" w:lastRow="0" w:firstColumn="1" w:lastColumn="0" w:noHBand="0" w:noVBand="1"/>
       </w:tblPr>
       <w:tblGrid>
         <w:gridCol w:w="2221"/>
@@ -9561,7 +9561,7 @@
         <w:tblStyle w:val="TableGrid"/>
         <w:tblW w:w="0" w:type="auto"/>
         <w:tblInd w:w="720" w:type="dxa"/>
-        <w:tblLook w:val="04A0"/>
+        <w:tblLook w:val="04A0" w:firstRow="1" w:lastRow="0" w:firstColumn="1" w:lastColumn="0" w:noHBand="0" w:noVBand="1"/>
       </w:tblPr>
       <w:tblGrid>
         <w:gridCol w:w="2221"/>
@@ -9799,7 +9799,7 @@
         <w:tblStyle w:val="TableGrid"/>
         <w:tblW w:w="0" w:type="auto"/>
         <w:tblInd w:w="720" w:type="dxa"/>
-        <w:tblLook w:val="04A0"/>
+        <w:tblLook w:val="04A0" w:firstRow="1" w:lastRow="0" w:firstColumn="1" w:lastColumn="0" w:noHBand="0" w:noVBand="1"/>
       </w:tblPr>
       <w:tblGrid>
         <w:gridCol w:w="2221"/>
@@ -10045,7 +10045,7 @@
         <w:tblStyle w:val="TableGrid"/>
         <w:tblW w:w="0" w:type="auto"/>
         <w:tblInd w:w="720" w:type="dxa"/>
-        <w:tblLook w:val="04A0"/>
+        <w:tblLook w:val="04A0" w:firstRow="1" w:lastRow="0" w:firstColumn="1" w:lastColumn="0" w:noHBand="0" w:noVBand="1"/>
       </w:tblPr>
       <w:tblGrid>
         <w:gridCol w:w="2221"/>
@@ -10283,7 +10283,7 @@
         <w:tblStyle w:val="TableGrid"/>
         <w:tblW w:w="0" w:type="auto"/>
         <w:tblInd w:w="720" w:type="dxa"/>
-        <w:tblLook w:val="04A0"/>
+        <w:tblLook w:val="04A0" w:firstRow="1" w:lastRow="0" w:firstColumn="1" w:lastColumn="0" w:noHBand="0" w:noVBand="1"/>
       </w:tblPr>
       <w:tblGrid>
         <w:gridCol w:w="2221"/>
@@ -10561,7 +10561,7 @@
         <w:tblStyle w:val="TableGrid"/>
         <w:tblW w:w="0" w:type="auto"/>
         <w:tblInd w:w="720" w:type="dxa"/>
-        <w:tblLook w:val="04A0"/>
+        <w:tblLook w:val="04A0" w:firstRow="1" w:lastRow="0" w:firstColumn="1" w:lastColumn="0" w:noHBand="0" w:noVBand="1"/>
       </w:tblPr>
       <w:tblGrid>
         <w:gridCol w:w="2221"/>
@@ -10799,7 +10799,7 @@
         <w:tblStyle w:val="TableGrid"/>
         <w:tblW w:w="0" w:type="auto"/>
         <w:tblInd w:w="720" w:type="dxa"/>
-        <w:tblLook w:val="04A0"/>
+        <w:tblLook w:val="04A0" w:firstRow="1" w:lastRow="0" w:firstColumn="1" w:lastColumn="0" w:noHBand="0" w:noVBand="1"/>
       </w:tblPr>
       <w:tblGrid>
         <w:gridCol w:w="2221"/>
@@ -11063,7 +11063,7 @@
         <w:tblStyle w:val="TableGrid"/>
         <w:tblW w:w="0" w:type="auto"/>
         <w:tblInd w:w="720" w:type="dxa"/>
-        <w:tblLook w:val="04A0"/>
+        <w:tblLook w:val="04A0" w:firstRow="1" w:lastRow="0" w:firstColumn="1" w:lastColumn="0" w:noHBand="0" w:noVBand="1"/>
       </w:tblPr>
       <w:tblGrid>
         <w:gridCol w:w="2221"/>
@@ -11243,7 +11243,7 @@
         <w:tblStyle w:val="TableGrid"/>
         <w:tblW w:w="0" w:type="auto"/>
         <w:tblInd w:w="720" w:type="dxa"/>
-        <w:tblLook w:val="04A0"/>
+        <w:tblLook w:val="04A0" w:firstRow="1" w:lastRow="0" w:firstColumn="1" w:lastColumn="0" w:noHBand="0" w:noVBand="1"/>
       </w:tblPr>
       <w:tblGrid>
         <w:gridCol w:w="2221"/>
@@ -11513,7 +11513,7 @@
         <w:tblStyle w:val="TableGrid"/>
         <w:tblW w:w="0" w:type="auto"/>
         <w:tblInd w:w="720" w:type="dxa"/>
-        <w:tblLook w:val="04A0"/>
+        <w:tblLook w:val="04A0" w:firstRow="1" w:lastRow="0" w:firstColumn="1" w:lastColumn="0" w:noHBand="0" w:noVBand="1"/>
       </w:tblPr>
       <w:tblGrid>
         <w:gridCol w:w="2221"/>
@@ -11693,7 +11693,7 @@
         <w:tblStyle w:val="TableGrid"/>
         <w:tblW w:w="0" w:type="auto"/>
         <w:tblInd w:w="720" w:type="dxa"/>
-        <w:tblLook w:val="04A0"/>
+        <w:tblLook w:val="04A0" w:firstRow="1" w:lastRow="0" w:firstColumn="1" w:lastColumn="0" w:noHBand="0" w:noVBand="1"/>
       </w:tblPr>
       <w:tblGrid>
         <w:gridCol w:w="2221"/>
@@ -11904,7 +11904,7 @@
         <w:tblStyle w:val="TableGrid"/>
         <w:tblW w:w="0" w:type="auto"/>
         <w:tblInd w:w="720" w:type="dxa"/>
-        <w:tblLook w:val="04A0"/>
+        <w:tblLook w:val="04A0" w:firstRow="1" w:lastRow="0" w:firstColumn="1" w:lastColumn="0" w:noHBand="0" w:noVBand="1"/>
       </w:tblPr>
       <w:tblGrid>
         <w:gridCol w:w="2221"/>
@@ -12142,7 +12142,7 @@
         <w:tblStyle w:val="TableGrid"/>
         <w:tblW w:w="0" w:type="auto"/>
         <w:tblInd w:w="720" w:type="dxa"/>
-        <w:tblLook w:val="04A0"/>
+        <w:tblLook w:val="04A0" w:firstRow="1" w:lastRow="0" w:firstColumn="1" w:lastColumn="0" w:noHBand="0" w:noVBand="1"/>
       </w:tblPr>
       <w:tblGrid>
         <w:gridCol w:w="2221"/>
@@ -12433,7 +12433,7 @@
         <w:tblStyle w:val="TableGrid"/>
         <w:tblW w:w="0" w:type="auto"/>
         <w:tblInd w:w="720" w:type="dxa"/>
-        <w:tblLook w:val="04A0"/>
+        <w:tblLook w:val="04A0" w:firstRow="1" w:lastRow="0" w:firstColumn="1" w:lastColumn="0" w:noHBand="0" w:noVBand="1"/>
       </w:tblPr>
       <w:tblGrid>
         <w:gridCol w:w="2221"/>
@@ -12671,7 +12671,7 @@
         <w:tblStyle w:val="TableGrid"/>
         <w:tblW w:w="0" w:type="auto"/>
         <w:tblInd w:w="720" w:type="dxa"/>
-        <w:tblLook w:val="04A0"/>
+        <w:tblLook w:val="04A0" w:firstRow="1" w:lastRow="0" w:firstColumn="1" w:lastColumn="0" w:noHBand="0" w:noVBand="1"/>
       </w:tblPr>
       <w:tblGrid>
         <w:gridCol w:w="2221"/>
@@ -12947,7 +12947,7 @@
         <w:tblStyle w:val="TableGrid"/>
         <w:tblW w:w="0" w:type="auto"/>
         <w:tblInd w:w="720" w:type="dxa"/>
-        <w:tblLook w:val="04A0"/>
+        <w:tblLook w:val="04A0" w:firstRow="1" w:lastRow="0" w:firstColumn="1" w:lastColumn="0" w:noHBand="0" w:noVBand="1"/>
       </w:tblPr>
       <w:tblGrid>
         <w:gridCol w:w="2221"/>
@@ -13185,7 +13185,7 @@
         <w:tblStyle w:val="TableGrid"/>
         <w:tblW w:w="0" w:type="auto"/>
         <w:tblInd w:w="720" w:type="dxa"/>
-        <w:tblLook w:val="04A0"/>
+        <w:tblLook w:val="04A0" w:firstRow="1" w:lastRow="0" w:firstColumn="1" w:lastColumn="0" w:noHBand="0" w:noVBand="1"/>
       </w:tblPr>
       <w:tblGrid>
         <w:gridCol w:w="2221"/>
@@ -13466,7 +13466,7 @@
         <w:tblStyle w:val="TableGrid"/>
         <w:tblW w:w="0" w:type="auto"/>
         <w:tblInd w:w="720" w:type="dxa"/>
-        <w:tblLook w:val="04A0"/>
+        <w:tblLook w:val="04A0" w:firstRow="1" w:lastRow="0" w:firstColumn="1" w:lastColumn="0" w:noHBand="0" w:noVBand="1"/>
       </w:tblPr>
       <w:tblGrid>
         <w:gridCol w:w="2221"/>
@@ -13704,7 +13704,7 @@
         <w:tblStyle w:val="TableGrid"/>
         <w:tblW w:w="0" w:type="auto"/>
         <w:tblInd w:w="720" w:type="dxa"/>
-        <w:tblLook w:val="04A0"/>
+        <w:tblLook w:val="04A0" w:firstRow="1" w:lastRow="0" w:firstColumn="1" w:lastColumn="0" w:noHBand="0" w:noVBand="1"/>
       </w:tblPr>
       <w:tblGrid>
         <w:gridCol w:w="2221"/>
@@ -13976,7 +13976,7 @@
         <w:tblStyle w:val="TableGrid"/>
         <w:tblW w:w="0" w:type="auto"/>
         <w:tblInd w:w="720" w:type="dxa"/>
-        <w:tblLook w:val="04A0"/>
+        <w:tblLook w:val="04A0" w:firstRow="1" w:lastRow="0" w:firstColumn="1" w:lastColumn="0" w:noHBand="0" w:noVBand="1"/>
       </w:tblPr>
       <w:tblGrid>
         <w:gridCol w:w="2221"/>
@@ -14214,7 +14214,7 @@
         <w:tblStyle w:val="TableGrid"/>
         <w:tblW w:w="0" w:type="auto"/>
         <w:tblInd w:w="720" w:type="dxa"/>
-        <w:tblLook w:val="04A0"/>
+        <w:tblLook w:val="04A0" w:firstRow="1" w:lastRow="0" w:firstColumn="1" w:lastColumn="0" w:noHBand="0" w:noVBand="1"/>
       </w:tblPr>
       <w:tblGrid>
         <w:gridCol w:w="2221"/>
@@ -14446,7 +14446,7 @@
         <w:tblStyle w:val="TableGrid"/>
         <w:tblW w:w="0" w:type="auto"/>
         <w:tblInd w:w="720" w:type="dxa"/>
-        <w:tblLook w:val="04A0"/>
+        <w:tblLook w:val="04A0" w:firstRow="1" w:lastRow="0" w:firstColumn="1" w:lastColumn="0" w:noHBand="0" w:noVBand="1"/>
       </w:tblPr>
       <w:tblGrid>
         <w:gridCol w:w="2221"/>
@@ -14684,7 +14684,7 @@
         <w:tblStyle w:val="TableGrid"/>
         <w:tblW w:w="0" w:type="auto"/>
         <w:tblInd w:w="720" w:type="dxa"/>
-        <w:tblLook w:val="04A0"/>
+        <w:tblLook w:val="04A0" w:firstRow="1" w:lastRow="0" w:firstColumn="1" w:lastColumn="0" w:noHBand="0" w:noVBand="1"/>
       </w:tblPr>
       <w:tblGrid>
         <w:gridCol w:w="2221"/>
@@ -14885,7 +14885,7 @@
         <w:tblStyle w:val="TableGrid"/>
         <w:tblW w:w="0" w:type="auto"/>
         <w:tblInd w:w="720" w:type="dxa"/>
-        <w:tblLook w:val="04A0"/>
+        <w:tblLook w:val="04A0" w:firstRow="1" w:lastRow="0" w:firstColumn="1" w:lastColumn="0" w:noHBand="0" w:noVBand="1"/>
       </w:tblPr>
       <w:tblGrid>
         <w:gridCol w:w="2221"/>
@@ -15123,7 +15123,7 @@
         <w:tblStyle w:val="TableGrid"/>
         <w:tblW w:w="0" w:type="auto"/>
         <w:tblInd w:w="720" w:type="dxa"/>
-        <w:tblLook w:val="04A0"/>
+        <w:tblLook w:val="04A0" w:firstRow="1" w:lastRow="0" w:firstColumn="1" w:lastColumn="0" w:noHBand="0" w:noVBand="1"/>
       </w:tblPr>
       <w:tblGrid>
         <w:gridCol w:w="2221"/>
@@ -15332,7 +15332,7 @@
         <w:tblStyle w:val="TableGrid"/>
         <w:tblW w:w="0" w:type="auto"/>
         <w:tblInd w:w="720" w:type="dxa"/>
-        <w:tblLook w:val="04A0"/>
+        <w:tblLook w:val="04A0" w:firstRow="1" w:lastRow="0" w:firstColumn="1" w:lastColumn="0" w:noHBand="0" w:noVBand="1"/>
       </w:tblPr>
       <w:tblGrid>
         <w:gridCol w:w="2221"/>
@@ -15512,7 +15512,7 @@
         <w:tblStyle w:val="TableGrid"/>
         <w:tblW w:w="0" w:type="auto"/>
         <w:tblInd w:w="720" w:type="dxa"/>
-        <w:tblLook w:val="04A0"/>
+        <w:tblLook w:val="04A0" w:firstRow="1" w:lastRow="0" w:firstColumn="1" w:lastColumn="0" w:noHBand="0" w:noVBand="1"/>
       </w:tblPr>
       <w:tblGrid>
         <w:gridCol w:w="2221"/>
@@ -15805,7 +15805,7 @@
         <w:tblStyle w:val="TableGrid"/>
         <w:tblW w:w="0" w:type="auto"/>
         <w:tblInd w:w="720" w:type="dxa"/>
-        <w:tblLook w:val="04A0"/>
+        <w:tblLook w:val="04A0" w:firstRow="1" w:lastRow="0" w:firstColumn="1" w:lastColumn="0" w:noHBand="0" w:noVBand="1"/>
       </w:tblPr>
       <w:tblGrid>
         <w:gridCol w:w="2221"/>
@@ -16049,7 +16049,7 @@
         <w:tblStyle w:val="TableGrid"/>
         <w:tblW w:w="0" w:type="auto"/>
         <w:tblInd w:w="720" w:type="dxa"/>
-        <w:tblLook w:val="04A0"/>
+        <w:tblLook w:val="04A0" w:firstRow="1" w:lastRow="0" w:firstColumn="1" w:lastColumn="0" w:noHBand="0" w:noVBand="1"/>
       </w:tblPr>
       <w:tblGrid>
         <w:gridCol w:w="2221"/>
@@ -16304,7 +16304,7 @@
         <w:tblStyle w:val="TableGrid"/>
         <w:tblW w:w="0" w:type="auto"/>
         <w:tblInd w:w="720" w:type="dxa"/>
-        <w:tblLook w:val="04A0"/>
+        <w:tblLook w:val="04A0" w:firstRow="1" w:lastRow="0" w:firstColumn="1" w:lastColumn="0" w:noHBand="0" w:noVBand="1"/>
       </w:tblPr>
       <w:tblGrid>
         <w:gridCol w:w="2221"/>
@@ -16484,7 +16484,7 @@
         <w:tblStyle w:val="TableGrid"/>
         <w:tblW w:w="0" w:type="auto"/>
         <w:tblInd w:w="720" w:type="dxa"/>
-        <w:tblLook w:val="04A0"/>
+        <w:tblLook w:val="04A0" w:firstRow="1" w:lastRow="0" w:firstColumn="1" w:lastColumn="0" w:noHBand="0" w:noVBand="1"/>
       </w:tblPr>
       <w:tblGrid>
         <w:gridCol w:w="2221"/>
@@ -16680,7 +16680,7 @@
         <w:tblStyle w:val="TableGrid"/>
         <w:tblW w:w="0" w:type="auto"/>
         <w:tblInd w:w="720" w:type="dxa"/>
-        <w:tblLook w:val="04A0"/>
+        <w:tblLook w:val="04A0" w:firstRow="1" w:lastRow="0" w:firstColumn="1" w:lastColumn="0" w:noHBand="0" w:noVBand="1"/>
       </w:tblPr>
       <w:tblGrid>
         <w:gridCol w:w="2221"/>
@@ -17017,7 +17017,7 @@
         <w:tblStyle w:val="TableGrid"/>
         <w:tblW w:w="0" w:type="auto"/>
         <w:tblInd w:w="720" w:type="dxa"/>
-        <w:tblLook w:val="04A0"/>
+        <w:tblLook w:val="04A0" w:firstRow="1" w:lastRow="0" w:firstColumn="1" w:lastColumn="0" w:noHBand="0" w:noVBand="1"/>
       </w:tblPr>
       <w:tblGrid>
         <w:gridCol w:w="2221"/>
@@ -17214,7 +17214,7 @@
         <w:tblStyle w:val="TableGrid"/>
         <w:tblW w:w="0" w:type="auto"/>
         <w:tblInd w:w="720" w:type="dxa"/>
-        <w:tblLook w:val="04A0"/>
+        <w:tblLook w:val="04A0" w:firstRow="1" w:lastRow="0" w:firstColumn="1" w:lastColumn="0" w:noHBand="0" w:noVBand="1"/>
       </w:tblPr>
       <w:tblGrid>
         <w:gridCol w:w="2221"/>
@@ -17394,7 +17394,7 @@
         <w:tblStyle w:val="TableGrid"/>
         <w:tblW w:w="0" w:type="auto"/>
         <w:tblInd w:w="720" w:type="dxa"/>
-        <w:tblLook w:val="04A0"/>
+        <w:tblLook w:val="04A0" w:firstRow="1" w:lastRow="0" w:firstColumn="1" w:lastColumn="0" w:noHBand="0" w:noVBand="1"/>
       </w:tblPr>
       <w:tblGrid>
         <w:gridCol w:w="2221"/>
@@ -17659,7 +17659,7 @@
         <w:tblStyle w:val="TableGrid"/>
         <w:tblW w:w="0" w:type="auto"/>
         <w:tblInd w:w="720" w:type="dxa"/>
-        <w:tblLook w:val="04A0"/>
+        <w:tblLook w:val="04A0" w:firstRow="1" w:lastRow="0" w:firstColumn="1" w:lastColumn="0" w:noHBand="0" w:noVBand="1"/>
       </w:tblPr>
       <w:tblGrid>
         <w:gridCol w:w="2221"/>
@@ -17897,7 +17897,7 @@
         <w:tblStyle w:val="TableGrid"/>
         <w:tblW w:w="0" w:type="auto"/>
         <w:tblInd w:w="720" w:type="dxa"/>
-        <w:tblLook w:val="04A0"/>
+        <w:tblLook w:val="04A0" w:firstRow="1" w:lastRow="0" w:firstColumn="1" w:lastColumn="0" w:noHBand="0" w:noVBand="1"/>
       </w:tblPr>
       <w:tblGrid>
         <w:gridCol w:w="2221"/>
@@ -18125,7 +18125,7 @@
         <w:tblStyle w:val="TableGrid"/>
         <w:tblW w:w="0" w:type="auto"/>
         <w:tblInd w:w="720" w:type="dxa"/>
-        <w:tblLook w:val="04A0"/>
+        <w:tblLook w:val="04A0" w:firstRow="1" w:lastRow="0" w:firstColumn="1" w:lastColumn="0" w:noHBand="0" w:noVBand="1"/>
       </w:tblPr>
       <w:tblGrid>
         <w:gridCol w:w="2221"/>
@@ -18367,7 +18367,7 @@
         <w:tblStyle w:val="TableGrid"/>
         <w:tblW w:w="0" w:type="auto"/>
         <w:tblInd w:w="720" w:type="dxa"/>
-        <w:tblLook w:val="04A0"/>
+        <w:tblLook w:val="04A0" w:firstRow="1" w:lastRow="0" w:firstColumn="1" w:lastColumn="0" w:noHBand="0" w:noVBand="1"/>
       </w:tblPr>
       <w:tblGrid>
         <w:gridCol w:w="2221"/>
@@ -18673,7 +18673,7 @@
         <w:tblStyle w:val="TableGrid"/>
         <w:tblW w:w="0" w:type="auto"/>
         <w:tblInd w:w="720" w:type="dxa"/>
-        <w:tblLook w:val="04A0"/>
+        <w:tblLook w:val="04A0" w:firstRow="1" w:lastRow="0" w:firstColumn="1" w:lastColumn="0" w:noHBand="0" w:noVBand="1"/>
       </w:tblPr>
       <w:tblGrid>
         <w:gridCol w:w="2221"/>
@@ -18853,7 +18853,7 @@
         <w:tblStyle w:val="TableGrid"/>
         <w:tblW w:w="0" w:type="auto"/>
         <w:tblInd w:w="720" w:type="dxa"/>
-        <w:tblLook w:val="04A0"/>
+        <w:tblLook w:val="04A0" w:firstRow="1" w:lastRow="0" w:firstColumn="1" w:lastColumn="0" w:noHBand="0" w:noVBand="1"/>
       </w:tblPr>
       <w:tblGrid>
         <w:gridCol w:w="2221"/>
@@ -19128,7 +19128,7 @@
         <w:tblStyle w:val="TableGrid"/>
         <w:tblW w:w="0" w:type="auto"/>
         <w:tblInd w:w="720" w:type="dxa"/>
-        <w:tblLook w:val="04A0"/>
+        <w:tblLook w:val="04A0" w:firstRow="1" w:lastRow="0" w:firstColumn="1" w:lastColumn="0" w:noHBand="0" w:noVBand="1"/>
       </w:tblPr>
       <w:tblGrid>
         <w:gridCol w:w="2221"/>
@@ -19369,7 +19369,7 @@
         <w:tblStyle w:val="TableGrid"/>
         <w:tblW w:w="0" w:type="auto"/>
         <w:tblInd w:w="720" w:type="dxa"/>
-        <w:tblLook w:val="04A0"/>
+        <w:tblLook w:val="04A0" w:firstRow="1" w:lastRow="0" w:firstColumn="1" w:lastColumn="0" w:noHBand="0" w:noVBand="1"/>
       </w:tblPr>
       <w:tblGrid>
         <w:gridCol w:w="2221"/>
@@ -19604,7 +19604,7 @@
         <w:tblStyle w:val="TableGrid"/>
         <w:tblW w:w="0" w:type="auto"/>
         <w:tblInd w:w="720" w:type="dxa"/>
-        <w:tblLook w:val="04A0"/>
+        <w:tblLook w:val="04A0" w:firstRow="1" w:lastRow="0" w:firstColumn="1" w:lastColumn="0" w:noHBand="0" w:noVBand="1"/>
       </w:tblPr>
       <w:tblGrid>
         <w:gridCol w:w="2221"/>
@@ -19842,7 +19842,7 @@
         <w:tblStyle w:val="TableGrid"/>
         <w:tblW w:w="0" w:type="auto"/>
         <w:tblInd w:w="720" w:type="dxa"/>
-        <w:tblLook w:val="04A0"/>
+        <w:tblLook w:val="04A0" w:firstRow="1" w:lastRow="0" w:firstColumn="1" w:lastColumn="0" w:noHBand="0" w:noVBand="1"/>
       </w:tblPr>
       <w:tblGrid>
         <w:gridCol w:w="2221"/>
@@ -20051,7 +20051,7 @@
         <w:tblStyle w:val="TableGrid"/>
         <w:tblW w:w="0" w:type="auto"/>
         <w:tblInd w:w="720" w:type="dxa"/>
-        <w:tblLook w:val="04A0"/>
+        <w:tblLook w:val="04A0" w:firstRow="1" w:lastRow="0" w:firstColumn="1" w:lastColumn="0" w:noHBand="0" w:noVBand="1"/>
       </w:tblPr>
       <w:tblGrid>
         <w:gridCol w:w="2221"/>
@@ -20289,7 +20289,7 @@
         <w:tblStyle w:val="TableGrid"/>
         <w:tblW w:w="0" w:type="auto"/>
         <w:tblInd w:w="720" w:type="dxa"/>
-        <w:tblLook w:val="04A0"/>
+        <w:tblLook w:val="04A0" w:firstRow="1" w:lastRow="0" w:firstColumn="1" w:lastColumn="0" w:noHBand="0" w:noVBand="1"/>
       </w:tblPr>
       <w:tblGrid>
         <w:gridCol w:w="2221"/>
@@ -20491,7 +20491,7 @@
         <w:tblStyle w:val="TableGrid"/>
         <w:tblW w:w="0" w:type="auto"/>
         <w:tblInd w:w="720" w:type="dxa"/>
-        <w:tblLook w:val="04A0"/>
+        <w:tblLook w:val="04A0" w:firstRow="1" w:lastRow="0" w:firstColumn="1" w:lastColumn="0" w:noHBand="0" w:noVBand="1"/>
       </w:tblPr>
       <w:tblGrid>
         <w:gridCol w:w="2221"/>
@@ -20787,7 +20787,7 @@
         <w:tblStyle w:val="TableGrid"/>
         <w:tblW w:w="0" w:type="auto"/>
         <w:tblInd w:w="720" w:type="dxa"/>
-        <w:tblLook w:val="04A0"/>
+        <w:tblLook w:val="04A0" w:firstRow="1" w:lastRow="0" w:firstColumn="1" w:lastColumn="0" w:noHBand="0" w:noVBand="1"/>
       </w:tblPr>
       <w:tblGrid>
         <w:gridCol w:w="2221"/>
@@ -21075,7 +21075,7 @@
         <w:tblStyle w:val="TableGrid"/>
         <w:tblW w:w="0" w:type="auto"/>
         <w:tblInd w:w="720" w:type="dxa"/>
-        <w:tblLook w:val="04A0"/>
+        <w:tblLook w:val="04A0" w:firstRow="1" w:lastRow="0" w:firstColumn="1" w:lastColumn="0" w:noHBand="0" w:noVBand="1"/>
       </w:tblPr>
       <w:tblGrid>
         <w:gridCol w:w="2221"/>
@@ -21313,7 +21313,7 @@
         <w:tblStyle w:val="TableGrid"/>
         <w:tblW w:w="0" w:type="auto"/>
         <w:tblInd w:w="720" w:type="dxa"/>
-        <w:tblLook w:val="04A0"/>
+        <w:tblLook w:val="04A0" w:firstRow="1" w:lastRow="0" w:firstColumn="1" w:lastColumn="0" w:noHBand="0" w:noVBand="1"/>
       </w:tblPr>
       <w:tblGrid>
         <w:gridCol w:w="2221"/>
@@ -21584,7 +21584,7 @@
         <w:tblStyle w:val="TableGrid"/>
         <w:tblW w:w="0" w:type="auto"/>
         <w:tblInd w:w="720" w:type="dxa"/>
-        <w:tblLook w:val="04A0"/>
+        <w:tblLook w:val="04A0" w:firstRow="1" w:lastRow="0" w:firstColumn="1" w:lastColumn="0" w:noHBand="0" w:noVBand="1"/>
       </w:tblPr>
       <w:tblGrid>
         <w:gridCol w:w="2221"/>
@@ -21825,7 +21825,7 @@
         <w:tblStyle w:val="TableGrid"/>
         <w:tblW w:w="0" w:type="auto"/>
         <w:tblInd w:w="720" w:type="dxa"/>
-        <w:tblLook w:val="04A0"/>
+        <w:tblLook w:val="04A0" w:firstRow="1" w:lastRow="0" w:firstColumn="1" w:lastColumn="0" w:noHBand="0" w:noVBand="1"/>
       </w:tblPr>
       <w:tblGrid>
         <w:gridCol w:w="2221"/>
@@ -22059,7 +22059,7 @@
         <w:tblStyle w:val="TableGrid"/>
         <w:tblW w:w="0" w:type="auto"/>
         <w:tblInd w:w="720" w:type="dxa"/>
-        <w:tblLook w:val="04A0"/>
+        <w:tblLook w:val="04A0" w:firstRow="1" w:lastRow="0" w:firstColumn="1" w:lastColumn="0" w:noHBand="0" w:noVBand="1"/>
       </w:tblPr>
       <w:tblGrid>
         <w:gridCol w:w="2221"/>
@@ -22355,7 +22355,7 @@
         <w:tblStyle w:val="TableGrid"/>
         <w:tblW w:w="0" w:type="auto"/>
         <w:tblInd w:w="720" w:type="dxa"/>
-        <w:tblLook w:val="04A0"/>
+        <w:tblLook w:val="04A0" w:firstRow="1" w:lastRow="0" w:firstColumn="1" w:lastColumn="0" w:noHBand="0" w:noVBand="1"/>
       </w:tblPr>
       <w:tblGrid>
         <w:gridCol w:w="2221"/>
@@ -22639,7 +22639,7 @@
         <w:tblStyle w:val="TableGrid"/>
         <w:tblW w:w="0" w:type="auto"/>
         <w:tblInd w:w="720" w:type="dxa"/>
-        <w:tblLook w:val="04A0"/>
+        <w:tblLook w:val="04A0" w:firstRow="1" w:lastRow="0" w:firstColumn="1" w:lastColumn="0" w:noHBand="0" w:noVBand="1"/>
       </w:tblPr>
       <w:tblGrid>
         <w:gridCol w:w="2221"/>
@@ -22877,7 +22877,7 @@
         <w:tblStyle w:val="TableGrid"/>
         <w:tblW w:w="0" w:type="auto"/>
         <w:tblInd w:w="720" w:type="dxa"/>
-        <w:tblLook w:val="04A0"/>
+        <w:tblLook w:val="04A0" w:firstRow="1" w:lastRow="0" w:firstColumn="1" w:lastColumn="0" w:noHBand="0" w:noVBand="1"/>
       </w:tblPr>
       <w:tblGrid>
         <w:gridCol w:w="2221"/>
@@ -23112,7 +23112,7 @@
         <w:tblStyle w:val="TableGrid"/>
         <w:tblW w:w="0" w:type="auto"/>
         <w:tblInd w:w="720" w:type="dxa"/>
-        <w:tblLook w:val="04A0"/>
+        <w:tblLook w:val="04A0" w:firstRow="1" w:lastRow="0" w:firstColumn="1" w:lastColumn="0" w:noHBand="0" w:noVBand="1"/>
       </w:tblPr>
       <w:tblGrid>
         <w:gridCol w:w="2221"/>
@@ -23350,7 +23350,7 @@
         <w:tblStyle w:val="TableGrid"/>
         <w:tblW w:w="0" w:type="auto"/>
         <w:tblInd w:w="720" w:type="dxa"/>
-        <w:tblLook w:val="04A0"/>
+        <w:tblLook w:val="04A0" w:firstRow="1" w:lastRow="0" w:firstColumn="1" w:lastColumn="0" w:noHBand="0" w:noVBand="1"/>
       </w:tblPr>
       <w:tblGrid>
         <w:gridCol w:w="2221"/>
@@ -23567,7 +23567,7 @@
         <w:tblStyle w:val="TableGrid"/>
         <w:tblW w:w="0" w:type="auto"/>
         <w:tblInd w:w="720" w:type="dxa"/>
-        <w:tblLook w:val="04A0"/>
+        <w:tblLook w:val="04A0" w:firstRow="1" w:lastRow="0" w:firstColumn="1" w:lastColumn="0" w:noHBand="0" w:noVBand="1"/>
       </w:tblPr>
       <w:tblGrid>
         <w:gridCol w:w="2221"/>
@@ -23805,7 +23805,7 @@
         <w:tblStyle w:val="TableGrid"/>
         <w:tblW w:w="0" w:type="auto"/>
         <w:tblInd w:w="720" w:type="dxa"/>
-        <w:tblLook w:val="04A0"/>
+        <w:tblLook w:val="04A0" w:firstRow="1" w:lastRow="0" w:firstColumn="1" w:lastColumn="0" w:noHBand="0" w:noVBand="1"/>
       </w:tblPr>
       <w:tblGrid>
         <w:gridCol w:w="2221"/>
@@ -24085,7 +24085,7 @@
         <w:tblStyle w:val="TableGrid"/>
         <w:tblW w:w="0" w:type="auto"/>
         <w:tblInd w:w="720" w:type="dxa"/>
-        <w:tblLook w:val="04A0"/>
+        <w:tblLook w:val="04A0" w:firstRow="1" w:lastRow="0" w:firstColumn="1" w:lastColumn="0" w:noHBand="0" w:noVBand="1"/>
       </w:tblPr>
       <w:tblGrid>
         <w:gridCol w:w="2221"/>
@@ -24450,7 +24450,7 @@
         <w:tblStyle w:val="TableGrid"/>
         <w:tblW w:w="0" w:type="auto"/>
         <w:tblInd w:w="720" w:type="dxa"/>
-        <w:tblLook w:val="04A0"/>
+        <w:tblLook w:val="04A0" w:firstRow="1" w:lastRow="0" w:firstColumn="1" w:lastColumn="0" w:noHBand="0" w:noVBand="1"/>
       </w:tblPr>
       <w:tblGrid>
         <w:gridCol w:w="2221"/>
@@ -24655,7 +24655,7 @@
         <w:tblStyle w:val="TableGrid"/>
         <w:tblW w:w="0" w:type="auto"/>
         <w:tblInd w:w="720" w:type="dxa"/>
-        <w:tblLook w:val="04A0"/>
+        <w:tblLook w:val="04A0" w:firstRow="1" w:lastRow="0" w:firstColumn="1" w:lastColumn="0" w:noHBand="0" w:noVBand="1"/>
       </w:tblPr>
       <w:tblGrid>
         <w:gridCol w:w="2221"/>
@@ -24895,7 +24895,7 @@
         <w:tblStyle w:val="TableGrid"/>
         <w:tblW w:w="0" w:type="auto"/>
         <w:tblInd w:w="720" w:type="dxa"/>
-        <w:tblLook w:val="04A0"/>
+        <w:tblLook w:val="04A0" w:firstRow="1" w:lastRow="0" w:firstColumn="1" w:lastColumn="0" w:noHBand="0" w:noVBand="1"/>
       </w:tblPr>
       <w:tblGrid>
         <w:gridCol w:w="2221"/>
@@ -25185,7 +25185,7 @@
         <w:tblStyle w:val="TableGrid"/>
         <w:tblW w:w="0" w:type="auto"/>
         <w:tblInd w:w="720" w:type="dxa"/>
-        <w:tblLook w:val="04A0"/>
+        <w:tblLook w:val="04A0" w:firstRow="1" w:lastRow="0" w:firstColumn="1" w:lastColumn="0" w:noHBand="0" w:noVBand="1"/>
       </w:tblPr>
       <w:tblGrid>
         <w:gridCol w:w="2221"/>
@@ -25364,7 +25364,7 @@
         <w:tblStyle w:val="TableGrid"/>
         <w:tblW w:w="0" w:type="auto"/>
         <w:tblInd w:w="720" w:type="dxa"/>
-        <w:tblLook w:val="04A0"/>
+        <w:tblLook w:val="04A0" w:firstRow="1" w:lastRow="0" w:firstColumn="1" w:lastColumn="0" w:noHBand="0" w:noVBand="1"/>
       </w:tblPr>
       <w:tblGrid>
         <w:gridCol w:w="2221"/>
@@ -25635,7 +25635,7 @@
         <w:tblStyle w:val="TableGrid"/>
         <w:tblW w:w="0" w:type="auto"/>
         <w:tblInd w:w="720" w:type="dxa"/>
-        <w:tblLook w:val="04A0"/>
+        <w:tblLook w:val="04A0" w:firstRow="1" w:lastRow="0" w:firstColumn="1" w:lastColumn="0" w:noHBand="0" w:noVBand="1"/>
       </w:tblPr>
       <w:tblGrid>
         <w:gridCol w:w="2221"/>
@@ -25924,7 +25924,7 @@
         <w:tblStyle w:val="TableGrid"/>
         <w:tblW w:w="0" w:type="auto"/>
         <w:tblInd w:w="720" w:type="dxa"/>
-        <w:tblLook w:val="04A0"/>
+        <w:tblLook w:val="04A0" w:firstRow="1" w:lastRow="0" w:firstColumn="1" w:lastColumn="0" w:noHBand="0" w:noVBand="1"/>
       </w:tblPr>
       <w:tblGrid>
         <w:gridCol w:w="2621"/>
@@ -26267,7 +26267,7 @@
         <w:tblStyle w:val="TableGrid"/>
         <w:tblW w:w="0" w:type="auto"/>
         <w:tblInd w:w="720" w:type="dxa"/>
-        <w:tblLook w:val="04A0"/>
+        <w:tblLook w:val="04A0" w:firstRow="1" w:lastRow="0" w:firstColumn="1" w:lastColumn="0" w:noHBand="0" w:noVBand="1"/>
       </w:tblPr>
       <w:tblGrid>
         <w:gridCol w:w="2221"/>
@@ -26511,7 +26511,7 @@
         <w:tblStyle w:val="TableGrid"/>
         <w:tblW w:w="0" w:type="auto"/>
         <w:tblInd w:w="720" w:type="dxa"/>
-        <w:tblLook w:val="04A0"/>
+        <w:tblLook w:val="04A0" w:firstRow="1" w:lastRow="0" w:firstColumn="1" w:lastColumn="0" w:noHBand="0" w:noVBand="1"/>
       </w:tblPr>
       <w:tblGrid>
         <w:gridCol w:w="2221"/>
@@ -26758,7 +26758,7 @@
         <w:tblStyle w:val="TableGrid"/>
         <w:tblW w:w="0" w:type="auto"/>
         <w:tblInd w:w="720" w:type="dxa"/>
-        <w:tblLook w:val="04A0"/>
+        <w:tblLook w:val="04A0" w:firstRow="1" w:lastRow="0" w:firstColumn="1" w:lastColumn="0" w:noHBand="0" w:noVBand="1"/>
       </w:tblPr>
       <w:tblGrid>
         <w:gridCol w:w="2221"/>
@@ -26995,7 +26995,7 @@
         <w:tblStyle w:val="TableGrid"/>
         <w:tblW w:w="0" w:type="auto"/>
         <w:tblInd w:w="720" w:type="dxa"/>
-        <w:tblLook w:val="04A0"/>
+        <w:tblLook w:val="04A0" w:firstRow="1" w:lastRow="0" w:firstColumn="1" w:lastColumn="0" w:noHBand="0" w:noVBand="1"/>
       </w:tblPr>
       <w:tblGrid>
         <w:gridCol w:w="2221"/>
@@ -27266,7 +27266,7 @@
         <w:tblStyle w:val="TableGrid"/>
         <w:tblW w:w="0" w:type="auto"/>
         <w:tblInd w:w="720" w:type="dxa"/>
-        <w:tblLook w:val="04A0"/>
+        <w:tblLook w:val="04A0" w:firstRow="1" w:lastRow="0" w:firstColumn="1" w:lastColumn="0" w:noHBand="0" w:noVBand="1"/>
       </w:tblPr>
       <w:tblGrid>
         <w:gridCol w:w="2221"/>
@@ -27503,7 +27503,7 @@
         <w:tblStyle w:val="TableGrid"/>
         <w:tblW w:w="0" w:type="auto"/>
         <w:tblInd w:w="720" w:type="dxa"/>
-        <w:tblLook w:val="04A0"/>
+        <w:tblLook w:val="04A0" w:firstRow="1" w:lastRow="0" w:firstColumn="1" w:lastColumn="0" w:noHBand="0" w:noVBand="1"/>
       </w:tblPr>
       <w:tblGrid>
         <w:gridCol w:w="2221"/>
@@ -27748,7 +27748,7 @@
         <w:tblStyle w:val="TableGrid"/>
         <w:tblW w:w="0" w:type="auto"/>
         <w:tblInd w:w="720" w:type="dxa"/>
-        <w:tblLook w:val="04A0"/>
+        <w:tblLook w:val="04A0" w:firstRow="1" w:lastRow="0" w:firstColumn="1" w:lastColumn="0" w:noHBand="0" w:noVBand="1"/>
       </w:tblPr>
       <w:tblGrid>
         <w:gridCol w:w="2221"/>
@@ -27985,7 +27985,7 @@
         <w:tblStyle w:val="TableGrid"/>
         <w:tblW w:w="0" w:type="auto"/>
         <w:tblInd w:w="720" w:type="dxa"/>
-        <w:tblLook w:val="04A0"/>
+        <w:tblLook w:val="04A0" w:firstRow="1" w:lastRow="0" w:firstColumn="1" w:lastColumn="0" w:noHBand="0" w:noVBand="1"/>
       </w:tblPr>
       <w:tblGrid>
         <w:gridCol w:w="2221"/>
@@ -28291,7 +28291,7 @@
         <w:tblStyle w:val="TableGrid"/>
         <w:tblW w:w="0" w:type="auto"/>
         <w:tblInd w:w="720" w:type="dxa"/>
-        <w:tblLook w:val="04A0"/>
+        <w:tblLook w:val="04A0" w:firstRow="1" w:lastRow="0" w:firstColumn="1" w:lastColumn="0" w:noHBand="0" w:noVBand="1"/>
       </w:tblPr>
       <w:tblGrid>
         <w:gridCol w:w="2221"/>
@@ -28471,7 +28471,7 @@
         <w:tblStyle w:val="TableGrid"/>
         <w:tblW w:w="0" w:type="auto"/>
         <w:tblInd w:w="720" w:type="dxa"/>
-        <w:tblLook w:val="04A0"/>
+        <w:tblLook w:val="04A0" w:firstRow="1" w:lastRow="0" w:firstColumn="1" w:lastColumn="0" w:noHBand="0" w:noVBand="1"/>
       </w:tblPr>
       <w:tblGrid>
         <w:gridCol w:w="2221"/>
@@ -28867,7 +28867,7 @@
         <w:tblStyle w:val="TableGrid"/>
         <w:tblW w:w="0" w:type="auto"/>
         <w:tblInd w:w="720" w:type="dxa"/>
-        <w:tblLook w:val="04A0"/>
+        <w:tblLook w:val="04A0" w:firstRow="1" w:lastRow="0" w:firstColumn="1" w:lastColumn="0" w:noHBand="0" w:noVBand="1"/>
       </w:tblPr>
       <w:tblGrid>
         <w:gridCol w:w="2221"/>
@@ -29048,7 +29048,7 @@
         <w:tblStyle w:val="TableGrid"/>
         <w:tblW w:w="0" w:type="auto"/>
         <w:tblInd w:w="720" w:type="dxa"/>
-        <w:tblLook w:val="04A0"/>
+        <w:tblLook w:val="04A0" w:firstRow="1" w:lastRow="0" w:firstColumn="1" w:lastColumn="0" w:noHBand="0" w:noVBand="1"/>
       </w:tblPr>
       <w:tblGrid>
         <w:gridCol w:w="2221"/>
@@ -29339,7 +29339,7 @@
         <w:tblStyle w:val="TableGrid"/>
         <w:tblW w:w="0" w:type="auto"/>
         <w:tblInd w:w="720" w:type="dxa"/>
-        <w:tblLook w:val="04A0"/>
+        <w:tblLook w:val="04A0" w:firstRow="1" w:lastRow="0" w:firstColumn="1" w:lastColumn="0" w:noHBand="0" w:noVBand="1"/>
       </w:tblPr>
       <w:tblGrid>
         <w:gridCol w:w="2221"/>
@@ -29519,7 +29519,7 @@
         <w:tblStyle w:val="TableGrid"/>
         <w:tblW w:w="0" w:type="auto"/>
         <w:tblInd w:w="720" w:type="dxa"/>
-        <w:tblLook w:val="04A0"/>
+        <w:tblLook w:val="04A0" w:firstRow="1" w:lastRow="0" w:firstColumn="1" w:lastColumn="0" w:noHBand="0" w:noVBand="1"/>
       </w:tblPr>
       <w:tblGrid>
         <w:gridCol w:w="2221"/>
@@ -29730,7 +29730,7 @@
         <w:tblStyle w:val="TableGrid"/>
         <w:tblW w:w="0" w:type="auto"/>
         <w:tblInd w:w="720" w:type="dxa"/>
-        <w:tblLook w:val="04A0"/>
+        <w:tblLook w:val="04A0" w:firstRow="1" w:lastRow="0" w:firstColumn="1" w:lastColumn="0" w:noHBand="0" w:noVBand="1"/>
       </w:tblPr>
       <w:tblGrid>
         <w:gridCol w:w="2221"/>
@@ -29910,7 +29910,7 @@
         <w:tblStyle w:val="TableGrid"/>
         <w:tblW w:w="0" w:type="auto"/>
         <w:tblInd w:w="720" w:type="dxa"/>
-        <w:tblLook w:val="04A0"/>
+        <w:tblLook w:val="04A0" w:firstRow="1" w:lastRow="0" w:firstColumn="1" w:lastColumn="0" w:noHBand="0" w:noVBand="1"/>
       </w:tblPr>
       <w:tblGrid>
         <w:gridCol w:w="2221"/>
@@ -30112,7 +30112,7 @@
         <w:tblStyle w:val="TableGrid"/>
         <w:tblW w:w="0" w:type="auto"/>
         <w:tblInd w:w="720" w:type="dxa"/>
-        <w:tblLook w:val="04A0"/>
+        <w:tblLook w:val="04A0" w:firstRow="1" w:lastRow="0" w:firstColumn="1" w:lastColumn="0" w:noHBand="0" w:noVBand="1"/>
       </w:tblPr>
       <w:tblGrid>
         <w:gridCol w:w="2221"/>
@@ -30406,7 +30406,7 @@
         <w:tblStyle w:val="TableGrid"/>
         <w:tblW w:w="0" w:type="auto"/>
         <w:tblInd w:w="720" w:type="dxa"/>
-        <w:tblLook w:val="04A0"/>
+        <w:tblLook w:val="04A0" w:firstRow="1" w:lastRow="0" w:firstColumn="1" w:lastColumn="0" w:noHBand="0" w:noVBand="1"/>
       </w:tblPr>
       <w:tblGrid>
         <w:gridCol w:w="2221"/>
@@ -30611,7 +30611,7 @@
         <w:tblStyle w:val="TableGrid"/>
         <w:tblW w:w="0" w:type="auto"/>
         <w:tblInd w:w="720" w:type="dxa"/>
-        <w:tblLook w:val="04A0"/>
+        <w:tblLook w:val="04A0" w:firstRow="1" w:lastRow="0" w:firstColumn="1" w:lastColumn="0" w:noHBand="0" w:noVBand="1"/>
       </w:tblPr>
       <w:tblGrid>
         <w:gridCol w:w="2221"/>
@@ -30962,7 +30962,7 @@
         <w:tblStyle w:val="TableGrid"/>
         <w:tblW w:w="0" w:type="auto"/>
         <w:tblInd w:w="720" w:type="dxa"/>
-        <w:tblLook w:val="04A0"/>
+        <w:tblLook w:val="04A0" w:firstRow="1" w:lastRow="0" w:firstColumn="1" w:lastColumn="0" w:noHBand="0" w:noVBand="1"/>
       </w:tblPr>
       <w:tblGrid>
         <w:gridCol w:w="2221"/>
@@ -31189,7 +31189,7 @@
         <w:tblStyle w:val="TableGrid"/>
         <w:tblW w:w="0" w:type="auto"/>
         <w:tblInd w:w="720" w:type="dxa"/>
-        <w:tblLook w:val="04A0"/>
+        <w:tblLook w:val="04A0" w:firstRow="1" w:lastRow="0" w:firstColumn="1" w:lastColumn="0" w:noHBand="0" w:noVBand="1"/>
       </w:tblPr>
       <w:tblGrid>
         <w:gridCol w:w="2221"/>
@@ -31370,7 +31370,7 @@
         <w:tblStyle w:val="TableGrid"/>
         <w:tblW w:w="0" w:type="auto"/>
         <w:tblInd w:w="720" w:type="dxa"/>
-        <w:tblLook w:val="04A0"/>
+        <w:tblLook w:val="04A0" w:firstRow="1" w:lastRow="0" w:firstColumn="1" w:lastColumn="0" w:noHBand="0" w:noVBand="1"/>
       </w:tblPr>
       <w:tblGrid>
         <w:gridCol w:w="2221"/>
@@ -31579,7 +31579,7 @@
         <w:tblStyle w:val="TableGrid"/>
         <w:tblW w:w="0" w:type="auto"/>
         <w:tblInd w:w="720" w:type="dxa"/>
-        <w:tblLook w:val="04A0"/>
+        <w:tblLook w:val="04A0" w:firstRow="1" w:lastRow="0" w:firstColumn="1" w:lastColumn="0" w:noHBand="0" w:noVBand="1"/>
       </w:tblPr>
       <w:tblGrid>
         <w:gridCol w:w="2221"/>
@@ -31701,7 +31701,7 @@
         <w:tblStyle w:val="TableGrid"/>
         <w:tblW w:w="0" w:type="auto"/>
         <w:tblInd w:w="720" w:type="dxa"/>
-        <w:tblLook w:val="04A0"/>
+        <w:tblLook w:val="04A0" w:firstRow="1" w:lastRow="0" w:firstColumn="1" w:lastColumn="0" w:noHBand="0" w:noVBand="1"/>
       </w:tblPr>
       <w:tblGrid>
         <w:gridCol w:w="2221"/>
@@ -31975,7 +31975,7 @@
         <w:tblStyle w:val="TableGrid"/>
         <w:tblW w:w="0" w:type="auto"/>
         <w:tblInd w:w="720" w:type="dxa"/>
-        <w:tblLook w:val="04A0"/>
+        <w:tblLook w:val="04A0" w:firstRow="1" w:lastRow="0" w:firstColumn="1" w:lastColumn="0" w:noHBand="0" w:noVBand="1"/>
       </w:tblPr>
       <w:tblGrid>
         <w:gridCol w:w="2221"/>
@@ -32097,7 +32097,7 @@
         <w:tblStyle w:val="TableGrid"/>
         <w:tblW w:w="0" w:type="auto"/>
         <w:tblInd w:w="720" w:type="dxa"/>
-        <w:tblLook w:val="04A0"/>
+        <w:tblLook w:val="04A0" w:firstRow="1" w:lastRow="0" w:firstColumn="1" w:lastColumn="0" w:noHBand="0" w:noVBand="1"/>
       </w:tblPr>
       <w:tblGrid>
         <w:gridCol w:w="2221"/>
@@ -32377,7 +32377,7 @@
         <w:tblStyle w:val="TableGrid"/>
         <w:tblW w:w="0" w:type="auto"/>
         <w:tblInd w:w="720" w:type="dxa"/>
-        <w:tblLook w:val="04A0"/>
+        <w:tblLook w:val="04A0" w:firstRow="1" w:lastRow="0" w:firstColumn="1" w:lastColumn="0" w:noHBand="0" w:noVBand="1"/>
       </w:tblPr>
       <w:tblGrid>
         <w:gridCol w:w="2221"/>
@@ -32499,7 +32499,7 @@
         <w:tblStyle w:val="TableGrid"/>
         <w:tblW w:w="0" w:type="auto"/>
         <w:tblInd w:w="720" w:type="dxa"/>
-        <w:tblLook w:val="04A0"/>
+        <w:tblLook w:val="04A0" w:firstRow="1" w:lastRow="0" w:firstColumn="1" w:lastColumn="0" w:noHBand="0" w:noVBand="1"/>
       </w:tblPr>
       <w:tblGrid>
         <w:gridCol w:w="2221"/>
@@ -32844,7 +32844,7 @@
         <w:tblStyle w:val="TableGrid"/>
         <w:tblW w:w="0" w:type="auto"/>
         <w:tblInd w:w="720" w:type="dxa"/>
-        <w:tblLook w:val="04A0"/>
+        <w:tblLook w:val="04A0" w:firstRow="1" w:lastRow="0" w:firstColumn="1" w:lastColumn="0" w:noHBand="0" w:noVBand="1"/>
       </w:tblPr>
       <w:tblGrid>
         <w:gridCol w:w="2221"/>
@@ -32966,7 +32966,7 @@
         <w:tblStyle w:val="TableGrid"/>
         <w:tblW w:w="0" w:type="auto"/>
         <w:tblInd w:w="720" w:type="dxa"/>
-        <w:tblLook w:val="04A0"/>
+        <w:tblLook w:val="04A0" w:firstRow="1" w:lastRow="0" w:firstColumn="1" w:lastColumn="0" w:noHBand="0" w:noVBand="1"/>
       </w:tblPr>
       <w:tblGrid>
         <w:gridCol w:w="2221"/>
@@ -33232,7 +33232,7 @@
         <w:tblStyle w:val="TableGrid"/>
         <w:tblW w:w="0" w:type="auto"/>
         <w:tblInd w:w="720" w:type="dxa"/>
-        <w:tblLook w:val="04A0"/>
+        <w:tblLook w:val="04A0" w:firstRow="1" w:lastRow="0" w:firstColumn="1" w:lastColumn="0" w:noHBand="0" w:noVBand="1"/>
       </w:tblPr>
       <w:tblGrid>
         <w:gridCol w:w="2221"/>
@@ -33490,7 +33490,7 @@
         <w:tblStyle w:val="TableGrid"/>
         <w:tblW w:w="0" w:type="auto"/>
         <w:tblInd w:w="720" w:type="dxa"/>
-        <w:tblLook w:val="04A0"/>
+        <w:tblLook w:val="04A0" w:firstRow="1" w:lastRow="0" w:firstColumn="1" w:lastColumn="0" w:noHBand="0" w:noVBand="1"/>
       </w:tblPr>
       <w:tblGrid>
         <w:gridCol w:w="2221"/>
@@ -33695,7 +33695,7 @@
         <w:tblStyle w:val="TableGrid"/>
         <w:tblW w:w="0" w:type="auto"/>
         <w:tblInd w:w="720" w:type="dxa"/>
-        <w:tblLook w:val="04A0"/>
+        <w:tblLook w:val="04A0" w:firstRow="1" w:lastRow="0" w:firstColumn="1" w:lastColumn="0" w:noHBand="0" w:noVBand="1"/>
       </w:tblPr>
       <w:tblGrid>
         <w:gridCol w:w="2221"/>
@@ -34066,7 +34066,7 @@
         <w:tblStyle w:val="TableGrid"/>
         <w:tblW w:w="0" w:type="auto"/>
         <w:tblInd w:w="720" w:type="dxa"/>
-        <w:tblLook w:val="04A0"/>
+        <w:tblLook w:val="04A0" w:firstRow="1" w:lastRow="0" w:firstColumn="1" w:lastColumn="0" w:noHBand="0" w:noVBand="1"/>
       </w:tblPr>
       <w:tblGrid>
         <w:gridCol w:w="2221"/>
@@ -34304,7 +34304,7 @@
         <w:tblStyle w:val="TableGrid"/>
         <w:tblW w:w="0" w:type="auto"/>
         <w:tblInd w:w="720" w:type="dxa"/>
-        <w:tblLook w:val="04A0"/>
+        <w:tblLook w:val="04A0" w:firstRow="1" w:lastRow="0" w:firstColumn="1" w:lastColumn="0" w:noHBand="0" w:noVBand="1"/>
       </w:tblPr>
       <w:tblGrid>
         <w:gridCol w:w="2221"/>
@@ -34507,7 +34507,7 @@
         <w:tblStyle w:val="TableGrid"/>
         <w:tblW w:w="0" w:type="auto"/>
         <w:tblInd w:w="720" w:type="dxa"/>
-        <w:tblLook w:val="04A0"/>
+        <w:tblLook w:val="04A0" w:firstRow="1" w:lastRow="0" w:firstColumn="1" w:lastColumn="0" w:noHBand="0" w:noVBand="1"/>
       </w:tblPr>
       <w:tblGrid>
         <w:gridCol w:w="2221"/>
@@ -34748,7 +34748,7 @@
         <w:tblStyle w:val="TableGrid"/>
         <w:tblW w:w="0" w:type="auto"/>
         <w:tblInd w:w="720" w:type="dxa"/>
-        <w:tblLook w:val="04A0"/>
+        <w:tblLook w:val="04A0" w:firstRow="1" w:lastRow="0" w:firstColumn="1" w:lastColumn="0" w:noHBand="0" w:noVBand="1"/>
       </w:tblPr>
       <w:tblGrid>
         <w:gridCol w:w="2221"/>
@@ -35003,7 +35003,7 @@
         <w:tblStyle w:val="TableGrid"/>
         <w:tblW w:w="0" w:type="auto"/>
         <w:tblInd w:w="720" w:type="dxa"/>
-        <w:tblLook w:val="04A0"/>
+        <w:tblLook w:val="04A0" w:firstRow="1" w:lastRow="0" w:firstColumn="1" w:lastColumn="0" w:noHBand="0" w:noVBand="1"/>
       </w:tblPr>
       <w:tblGrid>
         <w:gridCol w:w="2221"/>
@@ -35183,7 +35183,7 @@
         <w:tblStyle w:val="TableGrid"/>
         <w:tblW w:w="0" w:type="auto"/>
         <w:tblInd w:w="720" w:type="dxa"/>
-        <w:tblLook w:val="04A0"/>
+        <w:tblLook w:val="04A0" w:firstRow="1" w:lastRow="0" w:firstColumn="1" w:lastColumn="0" w:noHBand="0" w:noVBand="1"/>
       </w:tblPr>
       <w:tblGrid>
         <w:gridCol w:w="2221"/>
@@ -35391,7 +35391,7 @@
         <w:tblStyle w:val="TableGrid"/>
         <w:tblW w:w="0" w:type="auto"/>
         <w:tblInd w:w="720" w:type="dxa"/>
-        <w:tblLook w:val="04A0"/>
+        <w:tblLook w:val="04A0" w:firstRow="1" w:lastRow="0" w:firstColumn="1" w:lastColumn="0" w:noHBand="0" w:noVBand="1"/>
       </w:tblPr>
       <w:tblGrid>
         <w:gridCol w:w="2221"/>
@@ -35572,7 +35572,7 @@
         <w:tblStyle w:val="TableGrid"/>
         <w:tblW w:w="0" w:type="auto"/>
         <w:tblInd w:w="720" w:type="dxa"/>
-        <w:tblLook w:val="04A0"/>
+        <w:tblLook w:val="04A0" w:firstRow="1" w:lastRow="0" w:firstColumn="1" w:lastColumn="0" w:noHBand="0" w:noVBand="1"/>
       </w:tblPr>
       <w:tblGrid>
         <w:gridCol w:w="2221"/>
@@ -35834,7 +35834,7 @@
         <w:tblStyle w:val="TableGrid"/>
         <w:tblW w:w="0" w:type="auto"/>
         <w:tblInd w:w="720" w:type="dxa"/>
-        <w:tblLook w:val="04A0"/>
+        <w:tblLook w:val="04A0" w:firstRow="1" w:lastRow="0" w:firstColumn="1" w:lastColumn="0" w:noHBand="0" w:noVBand="1"/>
       </w:tblPr>
       <w:tblGrid>
         <w:gridCol w:w="2221"/>
@@ -36066,7 +36066,7 @@
         <w:tblStyle w:val="TableGrid"/>
         <w:tblW w:w="0" w:type="auto"/>
         <w:tblInd w:w="720" w:type="dxa"/>
-        <w:tblLook w:val="04A0"/>
+        <w:tblLook w:val="04A0" w:firstRow="1" w:lastRow="0" w:firstColumn="1" w:lastColumn="0" w:noHBand="0" w:noVBand="1"/>
       </w:tblPr>
       <w:tblGrid>
         <w:gridCol w:w="2221"/>
@@ -36276,7 +36276,7 @@
         <w:tblStyle w:val="TableGrid"/>
         <w:tblW w:w="0" w:type="auto"/>
         <w:tblInd w:w="720" w:type="dxa"/>
-        <w:tblLook w:val="04A0"/>
+        <w:tblLook w:val="04A0" w:firstRow="1" w:lastRow="0" w:firstColumn="1" w:lastColumn="0" w:noHBand="0" w:noVBand="1"/>
       </w:tblPr>
       <w:tblGrid>
         <w:gridCol w:w="2221"/>
@@ -36456,7 +36456,7 @@
         <w:tblStyle w:val="TableGrid"/>
         <w:tblW w:w="0" w:type="auto"/>
         <w:tblInd w:w="720" w:type="dxa"/>
-        <w:tblLook w:val="04A0"/>
+        <w:tblLook w:val="04A0" w:firstRow="1" w:lastRow="0" w:firstColumn="1" w:lastColumn="0" w:noHBand="0" w:noVBand="1"/>
       </w:tblPr>
       <w:tblGrid>
         <w:gridCol w:w="2221"/>
@@ -36724,7 +36724,7 @@
         <w:tblStyle w:val="TableGrid"/>
         <w:tblW w:w="0" w:type="auto"/>
         <w:tblInd w:w="720" w:type="dxa"/>
-        <w:tblLook w:val="04A0"/>
+        <w:tblLook w:val="04A0" w:firstRow="1" w:lastRow="0" w:firstColumn="1" w:lastColumn="0" w:noHBand="0" w:noVBand="1"/>
       </w:tblPr>
       <w:tblGrid>
         <w:gridCol w:w="2221"/>
@@ -36957,7 +36957,7 @@
         <w:tblStyle w:val="TableGrid"/>
         <w:tblW w:w="0" w:type="auto"/>
         <w:tblInd w:w="720" w:type="dxa"/>
-        <w:tblLook w:val="04A0"/>
+        <w:tblLook w:val="04A0" w:firstRow="1" w:lastRow="0" w:firstColumn="1" w:lastColumn="0" w:noHBand="0" w:noVBand="1"/>
       </w:tblPr>
       <w:tblGrid>
         <w:gridCol w:w="2221"/>
@@ -37239,7 +37239,7 @@
         <w:tblStyle w:val="TableGrid"/>
         <w:tblW w:w="0" w:type="auto"/>
         <w:tblInd w:w="720" w:type="dxa"/>
-        <w:tblLook w:val="04A0"/>
+        <w:tblLook w:val="04A0" w:firstRow="1" w:lastRow="0" w:firstColumn="1" w:lastColumn="0" w:noHBand="0" w:noVBand="1"/>
       </w:tblPr>
       <w:tblGrid>
         <w:gridCol w:w="2221"/>
@@ -37474,7 +37474,7 @@
         <w:tblStyle w:val="TableGrid"/>
         <w:tblW w:w="0" w:type="auto"/>
         <w:tblInd w:w="720" w:type="dxa"/>
-        <w:tblLook w:val="04A0"/>
+        <w:tblLook w:val="04A0" w:firstRow="1" w:lastRow="0" w:firstColumn="1" w:lastColumn="0" w:noHBand="0" w:noVBand="1"/>
       </w:tblPr>
       <w:tblGrid>
         <w:gridCol w:w="2221"/>
@@ -37701,7 +37701,7 @@
         <w:tblStyle w:val="TableGrid"/>
         <w:tblW w:w="0" w:type="auto"/>
         <w:tblInd w:w="720" w:type="dxa"/>
-        <w:tblLook w:val="04A0"/>
+        <w:tblLook w:val="04A0" w:firstRow="1" w:lastRow="0" w:firstColumn="1" w:lastColumn="0" w:noHBand="0" w:noVBand="1"/>
       </w:tblPr>
       <w:tblGrid>
         <w:gridCol w:w="2221"/>
@@ -37939,7 +37939,7 @@
         <w:tblStyle w:val="TableGrid"/>
         <w:tblW w:w="0" w:type="auto"/>
         <w:tblInd w:w="720" w:type="dxa"/>
-        <w:tblLook w:val="04A0"/>
+        <w:tblLook w:val="04A0" w:firstRow="1" w:lastRow="0" w:firstColumn="1" w:lastColumn="0" w:noHBand="0" w:noVBand="1"/>
       </w:tblPr>
       <w:tblGrid>
         <w:gridCol w:w="2221"/>
@@ -38145,7 +38145,7 @@
         <w:tblStyle w:val="TableGrid"/>
         <w:tblW w:w="0" w:type="auto"/>
         <w:tblInd w:w="720" w:type="dxa"/>
-        <w:tblLook w:val="04A0"/>
+        <w:tblLook w:val="04A0" w:firstRow="1" w:lastRow="0" w:firstColumn="1" w:lastColumn="0" w:noHBand="0" w:noVBand="1"/>
       </w:tblPr>
       <w:tblGrid>
         <w:gridCol w:w="2221"/>
@@ -38325,7 +38325,7 @@
         <w:tblStyle w:val="TableGrid"/>
         <w:tblW w:w="0" w:type="auto"/>
         <w:tblInd w:w="720" w:type="dxa"/>
-        <w:tblLook w:val="04A0"/>
+        <w:tblLook w:val="04A0" w:firstRow="1" w:lastRow="0" w:firstColumn="1" w:lastColumn="0" w:noHBand="0" w:noVBand="1"/>
       </w:tblPr>
       <w:tblGrid>
         <w:gridCol w:w="2221"/>
@@ -38593,7 +38593,7 @@
         <w:tblStyle w:val="TableGrid"/>
         <w:tblW w:w="0" w:type="auto"/>
         <w:tblInd w:w="720" w:type="dxa"/>
-        <w:tblLook w:val="04A0"/>
+        <w:tblLook w:val="04A0" w:firstRow="1" w:lastRow="0" w:firstColumn="1" w:lastColumn="0" w:noHBand="0" w:noVBand="1"/>
       </w:tblPr>
       <w:tblGrid>
         <w:gridCol w:w="2221"/>
@@ -38828,7 +38828,7 @@
         <w:tblStyle w:val="TableGrid"/>
         <w:tblW w:w="0" w:type="auto"/>
         <w:tblInd w:w="720" w:type="dxa"/>
-        <w:tblLook w:val="04A0"/>
+        <w:tblLook w:val="04A0" w:firstRow="1" w:lastRow="0" w:firstColumn="1" w:lastColumn="0" w:noHBand="0" w:noVBand="1"/>
       </w:tblPr>
       <w:tblGrid>
         <w:gridCol w:w="2221"/>
@@ -39113,7 +39113,7 @@
         <w:tblStyle w:val="TableGrid"/>
         <w:tblW w:w="0" w:type="auto"/>
         <w:tblInd w:w="720" w:type="dxa"/>
-        <w:tblLook w:val="04A0"/>
+        <w:tblLook w:val="04A0" w:firstRow="1" w:lastRow="0" w:firstColumn="1" w:lastColumn="0" w:noHBand="0" w:noVBand="1"/>
       </w:tblPr>
       <w:tblGrid>
         <w:gridCol w:w="2221"/>
@@ -39345,7 +39345,7 @@
         <w:tblStyle w:val="TableGrid"/>
         <w:tblW w:w="0" w:type="auto"/>
         <w:tblInd w:w="720" w:type="dxa"/>
-        <w:tblLook w:val="04A0"/>
+        <w:tblLook w:val="04A0" w:firstRow="1" w:lastRow="0" w:firstColumn="1" w:lastColumn="0" w:noHBand="0" w:noVBand="1"/>
       </w:tblPr>
       <w:tblGrid>
         <w:gridCol w:w="2221"/>
@@ -39576,7 +39576,7 @@
         <w:tblStyle w:val="TableGrid"/>
         <w:tblW w:w="0" w:type="auto"/>
         <w:tblInd w:w="720" w:type="dxa"/>
-        <w:tblLook w:val="04A0"/>
+        <w:tblLook w:val="04A0" w:firstRow="1" w:lastRow="0" w:firstColumn="1" w:lastColumn="0" w:noHBand="0" w:noVBand="1"/>
       </w:tblPr>
       <w:tblGrid>
         <w:gridCol w:w="2221"/>
@@ -39820,7 +39820,7 @@
         <w:tblStyle w:val="TableGrid"/>
         <w:tblW w:w="0" w:type="auto"/>
         <w:tblInd w:w="720" w:type="dxa"/>
-        <w:tblLook w:val="04A0"/>
+        <w:tblLook w:val="04A0" w:firstRow="1" w:lastRow="0" w:firstColumn="1" w:lastColumn="0" w:noHBand="0" w:noVBand="1"/>
       </w:tblPr>
       <w:tblGrid>
         <w:gridCol w:w="2221"/>
@@ -40025,7 +40025,7 @@
         <w:tblStyle w:val="TableGrid"/>
         <w:tblW w:w="0" w:type="auto"/>
         <w:tblInd w:w="720" w:type="dxa"/>
-        <w:tblLook w:val="04A0"/>
+        <w:tblLook w:val="04A0" w:firstRow="1" w:lastRow="0" w:firstColumn="1" w:lastColumn="0" w:noHBand="0" w:noVBand="1"/>
       </w:tblPr>
       <w:tblGrid>
         <w:gridCol w:w="2221"/>
@@ -40205,7 +40205,7 @@
         <w:tblStyle w:val="TableGrid"/>
         <w:tblW w:w="0" w:type="auto"/>
         <w:tblInd w:w="720" w:type="dxa"/>
-        <w:tblLook w:val="04A0"/>
+        <w:tblLook w:val="04A0" w:firstRow="1" w:lastRow="0" w:firstColumn="1" w:lastColumn="0" w:noHBand="0" w:noVBand="1"/>
       </w:tblPr>
       <w:tblGrid>
         <w:gridCol w:w="2221"/>
@@ -40470,7 +40470,7 @@
         <w:tblStyle w:val="TableGrid"/>
         <w:tblW w:w="0" w:type="auto"/>
         <w:tblInd w:w="720" w:type="dxa"/>
-        <w:tblLook w:val="04A0"/>
+        <w:tblLook w:val="04A0" w:firstRow="1" w:lastRow="0" w:firstColumn="1" w:lastColumn="0" w:noHBand="0" w:noVBand="1"/>
       </w:tblPr>
       <w:tblGrid>
         <w:gridCol w:w="2221"/>
@@ -40705,7 +40705,7 @@
         <w:tblStyle w:val="TableGrid"/>
         <w:tblW w:w="0" w:type="auto"/>
         <w:tblInd w:w="720" w:type="dxa"/>
-        <w:tblLook w:val="04A0"/>
+        <w:tblLook w:val="04A0" w:firstRow="1" w:lastRow="0" w:firstColumn="1" w:lastColumn="0" w:noHBand="0" w:noVBand="1"/>
       </w:tblPr>
       <w:tblGrid>
         <w:gridCol w:w="2221"/>
@@ -40984,7 +40984,7 @@
         <w:tblStyle w:val="TableGrid"/>
         <w:tblW w:w="0" w:type="auto"/>
         <w:tblInd w:w="720" w:type="dxa"/>
-        <w:tblLook w:val="04A0"/>
+        <w:tblLook w:val="04A0" w:firstRow="1" w:lastRow="0" w:firstColumn="1" w:lastColumn="0" w:noHBand="0" w:noVBand="1"/>
       </w:tblPr>
       <w:tblGrid>
         <w:gridCol w:w="2221"/>
@@ -41219,7 +41219,7 @@
         <w:tblStyle w:val="TableGrid"/>
         <w:tblW w:w="0" w:type="auto"/>
         <w:tblInd w:w="720" w:type="dxa"/>
-        <w:tblLook w:val="04A0"/>
+        <w:tblLook w:val="04A0" w:firstRow="1" w:lastRow="0" w:firstColumn="1" w:lastColumn="0" w:noHBand="0" w:noVBand="1"/>
       </w:tblPr>
       <w:tblGrid>
         <w:gridCol w:w="2221"/>
@@ -41432,7 +41432,7 @@
         <w:tblStyle w:val="TableGrid"/>
         <w:tblW w:w="0" w:type="auto"/>
         <w:tblInd w:w="720" w:type="dxa"/>
-        <w:tblLook w:val="04A0"/>
+        <w:tblLook w:val="04A0" w:firstRow="1" w:lastRow="0" w:firstColumn="1" w:lastColumn="0" w:noHBand="0" w:noVBand="1"/>
       </w:tblPr>
       <w:tblGrid>
         <w:gridCol w:w="2221"/>
@@ -41670,7 +41670,7 @@
         <w:tblStyle w:val="TableGrid"/>
         <w:tblW w:w="0" w:type="auto"/>
         <w:tblInd w:w="720" w:type="dxa"/>
-        <w:tblLook w:val="04A0"/>
+        <w:tblLook w:val="04A0" w:firstRow="1" w:lastRow="0" w:firstColumn="1" w:lastColumn="0" w:noHBand="0" w:noVBand="1"/>
       </w:tblPr>
       <w:tblGrid>
         <w:gridCol w:w="2221"/>
@@ -41876,7 +41876,7 @@
         <w:tblStyle w:val="TableGrid"/>
         <w:tblW w:w="0" w:type="auto"/>
         <w:tblInd w:w="720" w:type="dxa"/>
-        <w:tblLook w:val="04A0"/>
+        <w:tblLook w:val="04A0" w:firstRow="1" w:lastRow="0" w:firstColumn="1" w:lastColumn="0" w:noHBand="0" w:noVBand="1"/>
       </w:tblPr>
       <w:tblGrid>
         <w:gridCol w:w="2221"/>
@@ -42056,7 +42056,7 @@
         <w:tblStyle w:val="TableGrid"/>
         <w:tblW w:w="0" w:type="auto"/>
         <w:tblInd w:w="720" w:type="dxa"/>
-        <w:tblLook w:val="04A0"/>
+        <w:tblLook w:val="04A0" w:firstRow="1" w:lastRow="0" w:firstColumn="1" w:lastColumn="0" w:noHBand="0" w:noVBand="1"/>
       </w:tblPr>
       <w:tblGrid>
         <w:gridCol w:w="2221"/>
@@ -42325,7 +42325,7 @@
         <w:tblStyle w:val="TableGrid"/>
         <w:tblW w:w="0" w:type="auto"/>
         <w:tblInd w:w="720" w:type="dxa"/>
-        <w:tblLook w:val="04A0"/>
+        <w:tblLook w:val="04A0" w:firstRow="1" w:lastRow="0" w:firstColumn="1" w:lastColumn="0" w:noHBand="0" w:noVBand="1"/>
       </w:tblPr>
       <w:tblGrid>
         <w:gridCol w:w="2221"/>
@@ -42557,7 +42557,7 @@
         <w:tblStyle w:val="TableGrid"/>
         <w:tblW w:w="0" w:type="auto"/>
         <w:tblInd w:w="720" w:type="dxa"/>
-        <w:tblLook w:val="04A0"/>
+        <w:tblLook w:val="04A0" w:firstRow="1" w:lastRow="0" w:firstColumn="1" w:lastColumn="0" w:noHBand="0" w:noVBand="1"/>
       </w:tblPr>
       <w:tblGrid>
         <w:gridCol w:w="2221"/>
@@ -42842,7 +42842,7 @@
         <w:tblStyle w:val="TableGrid"/>
         <w:tblW w:w="0" w:type="auto"/>
         <w:tblInd w:w="720" w:type="dxa"/>
-        <w:tblLook w:val="04A0"/>
+        <w:tblLook w:val="04A0" w:firstRow="1" w:lastRow="0" w:firstColumn="1" w:lastColumn="0" w:noHBand="0" w:noVBand="1"/>
       </w:tblPr>
       <w:tblGrid>
         <w:gridCol w:w="2221"/>
@@ -43080,7 +43080,7 @@
         <w:tblStyle w:val="TableGrid"/>
         <w:tblW w:w="0" w:type="auto"/>
         <w:tblInd w:w="720" w:type="dxa"/>
-        <w:tblLook w:val="04A0"/>
+        <w:tblLook w:val="04A0" w:firstRow="1" w:lastRow="0" w:firstColumn="1" w:lastColumn="0" w:noHBand="0" w:noVBand="1"/>
       </w:tblPr>
       <w:tblGrid>
         <w:gridCol w:w="2221"/>
@@ -43275,7 +43275,7 @@
         <w:tblStyle w:val="TableGrid"/>
         <w:tblW w:w="0" w:type="auto"/>
         <w:tblInd w:w="720" w:type="dxa"/>
-        <w:tblLook w:val="04A0"/>
+        <w:tblLook w:val="04A0" w:firstRow="1" w:lastRow="0" w:firstColumn="1" w:lastColumn="0" w:noHBand="0" w:noVBand="1"/>
       </w:tblPr>
       <w:tblGrid>
         <w:gridCol w:w="2221"/>
@@ -43455,7 +43455,7 @@
         <w:tblStyle w:val="TableGrid"/>
         <w:tblW w:w="0" w:type="auto"/>
         <w:tblInd w:w="720" w:type="dxa"/>
-        <w:tblLook w:val="04A0"/>
+        <w:tblLook w:val="04A0" w:firstRow="1" w:lastRow="0" w:firstColumn="1" w:lastColumn="0" w:noHBand="0" w:noVBand="1"/>
       </w:tblPr>
       <w:tblGrid>
         <w:gridCol w:w="2221"/>
@@ -43733,7 +43733,7 @@
         <w:tblStyle w:val="TableGrid"/>
         <w:tblW w:w="0" w:type="auto"/>
         <w:tblInd w:w="720" w:type="dxa"/>
-        <w:tblLook w:val="04A0"/>
+        <w:tblLook w:val="04A0" w:firstRow="1" w:lastRow="0" w:firstColumn="1" w:lastColumn="0" w:noHBand="0" w:noVBand="1"/>
       </w:tblPr>
       <w:tblGrid>
         <w:gridCol w:w="2221"/>
@@ -43971,7 +43971,7 @@
         <w:tblStyle w:val="TableGrid"/>
         <w:tblW w:w="0" w:type="auto"/>
         <w:tblInd w:w="720" w:type="dxa"/>
-        <w:tblLook w:val="04A0"/>
+        <w:tblLook w:val="04A0" w:firstRow="1" w:lastRow="0" w:firstColumn="1" w:lastColumn="0" w:noHBand="0" w:noVBand="1"/>
       </w:tblPr>
       <w:tblGrid>
         <w:gridCol w:w="2221"/>
@@ -44189,7 +44189,7 @@
         <w:tblStyle w:val="TableGrid"/>
         <w:tblW w:w="0" w:type="auto"/>
         <w:tblInd w:w="720" w:type="dxa"/>
-        <w:tblLook w:val="04A0"/>
+        <w:tblLook w:val="04A0" w:firstRow="1" w:lastRow="0" w:firstColumn="1" w:lastColumn="0" w:noHBand="0" w:noVBand="1"/>
       </w:tblPr>
       <w:tblGrid>
         <w:gridCol w:w="2221"/>
@@ -44427,7 +44427,7 @@
         <w:tblStyle w:val="TableGrid"/>
         <w:tblW w:w="0" w:type="auto"/>
         <w:tblInd w:w="720" w:type="dxa"/>
-        <w:tblLook w:val="04A0"/>
+        <w:tblLook w:val="04A0" w:firstRow="1" w:lastRow="0" w:firstColumn="1" w:lastColumn="0" w:noHBand="0" w:noVBand="1"/>
       </w:tblPr>
       <w:tblGrid>
         <w:gridCol w:w="2221"/>
@@ -44632,7 +44632,7 @@
         <w:tblStyle w:val="TableGrid"/>
         <w:tblW w:w="0" w:type="auto"/>
         <w:tblInd w:w="720" w:type="dxa"/>
-        <w:tblLook w:val="04A0"/>
+        <w:tblLook w:val="04A0" w:firstRow="1" w:lastRow="0" w:firstColumn="1" w:lastColumn="0" w:noHBand="0" w:noVBand="1"/>
       </w:tblPr>
       <w:tblGrid>
         <w:gridCol w:w="2221"/>
@@ -44905,7 +44905,7 @@
         <w:tblStyle w:val="TableGrid"/>
         <w:tblW w:w="0" w:type="auto"/>
         <w:tblInd w:w="720" w:type="dxa"/>
-        <w:tblLook w:val="04A0"/>
+        <w:tblLook w:val="04A0" w:firstRow="1" w:lastRow="0" w:firstColumn="1" w:lastColumn="0" w:noHBand="0" w:noVBand="1"/>
       </w:tblPr>
       <w:tblGrid>
         <w:gridCol w:w="2221"/>
@@ -45209,10 +45209,8 @@
         <w:pStyle w:val="Heading4"/>
         <w:ind w:firstLine="720"/>
       </w:pPr>
-      <w:bookmarkStart w:id="84" w:name="_GoBack"/>
-      <w:bookmarkStart w:id="85" w:name="_Question_Category_object"/>
+      <w:bookmarkStart w:id="84" w:name="_Question_Category_object"/>
       <w:bookmarkEnd w:id="84"/>
-      <w:bookmarkEnd w:id="85"/>
       <w:r>
         <w:t>Question Category object</w:t>
       </w:r>
@@ -45222,7 +45220,7 @@
         <w:tblStyle w:val="TableGrid"/>
         <w:tblW w:w="0" w:type="auto"/>
         <w:tblInd w:w="720" w:type="dxa"/>
-        <w:tblLook w:val="04A0"/>
+        <w:tblLook w:val="04A0" w:firstRow="1" w:lastRow="0" w:firstColumn="1" w:lastColumn="0" w:noHBand="0" w:noVBand="1"/>
       </w:tblPr>
       <w:tblGrid>
         <w:gridCol w:w="2221"/>
@@ -45393,8 +45391,8 @@
         <w:pStyle w:val="Heading4"/>
         <w:ind w:firstLine="720"/>
       </w:pPr>
-      <w:bookmarkStart w:id="86" w:name="_Question_object"/>
-      <w:bookmarkEnd w:id="86"/>
+      <w:bookmarkStart w:id="85" w:name="_Question_object"/>
+      <w:bookmarkEnd w:id="85"/>
       <w:r>
         <w:t>Question object</w:t>
       </w:r>
@@ -45404,7 +45402,7 @@
         <w:tblStyle w:val="TableGrid"/>
         <w:tblW w:w="0" w:type="auto"/>
         <w:tblInd w:w="720" w:type="dxa"/>
-        <w:tblLook w:val="04A0"/>
+        <w:tblLook w:val="04A0" w:firstRow="1" w:lastRow="0" w:firstColumn="1" w:lastColumn="0" w:noHBand="0" w:noVBand="1"/>
       </w:tblPr>
       <w:tblGrid>
         <w:gridCol w:w="2221"/>
@@ -45751,8 +45749,8 @@
         <w:pStyle w:val="Heading4"/>
         <w:ind w:firstLine="720"/>
       </w:pPr>
-      <w:bookmarkStart w:id="87" w:name="_Company_object"/>
-      <w:bookmarkEnd w:id="87"/>
+      <w:bookmarkStart w:id="86" w:name="_Company_object"/>
+      <w:bookmarkEnd w:id="86"/>
       <w:r>
         <w:t>Company object</w:t>
       </w:r>
@@ -45762,7 +45760,7 @@
         <w:tblStyle w:val="TableGrid"/>
         <w:tblW w:w="0" w:type="auto"/>
         <w:tblInd w:w="720" w:type="dxa"/>
-        <w:tblLook w:val="04A0"/>
+        <w:tblLook w:val="04A0" w:firstRow="1" w:lastRow="0" w:firstColumn="1" w:lastColumn="0" w:noHBand="0" w:noVBand="1"/>
       </w:tblPr>
       <w:tblGrid>
         <w:gridCol w:w="2221"/>
@@ -46065,8 +46063,8 @@
         <w:pStyle w:val="Heading4"/>
         <w:ind w:firstLine="720"/>
       </w:pPr>
-      <w:bookmarkStart w:id="88" w:name="_Assignment_object"/>
-      <w:bookmarkEnd w:id="88"/>
+      <w:bookmarkStart w:id="87" w:name="_Assignment_object"/>
+      <w:bookmarkEnd w:id="87"/>
       <w:r>
         <w:t>Assignment object</w:t>
       </w:r>
@@ -46076,7 +46074,7 @@
         <w:tblStyle w:val="TableGrid"/>
         <w:tblW w:w="0" w:type="auto"/>
         <w:tblInd w:w="720" w:type="dxa"/>
-        <w:tblLook w:val="04A0"/>
+        <w:tblLook w:val="04A0" w:firstRow="1" w:lastRow="0" w:firstColumn="1" w:lastColumn="0" w:noHBand="0" w:noVBand="1"/>
       </w:tblPr>
       <w:tblGrid>
         <w:gridCol w:w="2221"/>
@@ -46599,8 +46597,8 @@
         <w:pStyle w:val="Heading4"/>
         <w:ind w:firstLine="720"/>
       </w:pPr>
-      <w:bookmarkStart w:id="89" w:name="_Interview_object"/>
-      <w:bookmarkEnd w:id="89"/>
+      <w:bookmarkStart w:id="88" w:name="_Interview_object"/>
+      <w:bookmarkEnd w:id="88"/>
       <w:r>
         <w:t>Interview object</w:t>
       </w:r>
@@ -46610,7 +46608,7 @@
         <w:tblStyle w:val="TableGrid"/>
         <w:tblW w:w="0" w:type="auto"/>
         <w:tblInd w:w="720" w:type="dxa"/>
-        <w:tblLook w:val="04A0"/>
+        <w:tblLook w:val="04A0" w:firstRow="1" w:lastRow="0" w:firstColumn="1" w:lastColumn="0" w:noHBand="0" w:noVBand="1"/>
       </w:tblPr>
       <w:tblGrid>
         <w:gridCol w:w="2221"/>
@@ -47041,8 +47039,8 @@
         <w:pStyle w:val="Heading4"/>
         <w:ind w:firstLine="720"/>
       </w:pPr>
-      <w:bookmarkStart w:id="90" w:name="_Interview_Question_object"/>
-      <w:bookmarkEnd w:id="90"/>
+      <w:bookmarkStart w:id="89" w:name="_Interview_Question_object"/>
+      <w:bookmarkEnd w:id="89"/>
       <w:r>
         <w:t>Interview Question object</w:t>
       </w:r>
@@ -47052,7 +47050,7 @@
         <w:tblStyle w:val="TableGrid"/>
         <w:tblW w:w="0" w:type="auto"/>
         <w:tblInd w:w="720" w:type="dxa"/>
-        <w:tblLook w:val="04A0"/>
+        <w:tblLook w:val="04A0" w:firstRow="1" w:lastRow="0" w:firstColumn="1" w:lastColumn="0" w:noHBand="0" w:noVBand="1"/>
       </w:tblPr>
       <w:tblGrid>
         <w:gridCol w:w="2221"/>
@@ -47490,8 +47488,8 @@
         <w:pStyle w:val="Heading4"/>
         <w:ind w:firstLine="720"/>
       </w:pPr>
-      <w:bookmarkStart w:id="91" w:name="_Candidate_object"/>
-      <w:bookmarkEnd w:id="91"/>
+      <w:bookmarkStart w:id="90" w:name="_Candidate_object"/>
+      <w:bookmarkEnd w:id="90"/>
       <w:r>
         <w:t>Candidate</w:t>
       </w:r>
@@ -47510,7 +47508,7 @@
         <w:tblStyle w:val="TableGrid"/>
         <w:tblW w:w="0" w:type="auto"/>
         <w:tblInd w:w="720" w:type="dxa"/>
-        <w:tblLook w:val="04A0"/>
+        <w:tblLook w:val="04A0" w:firstRow="1" w:lastRow="0" w:firstColumn="1" w:lastColumn="0" w:noHBand="0" w:noVBand="1"/>
       </w:tblPr>
       <w:tblGrid>
         <w:gridCol w:w="2221"/>
@@ -47825,7 +47823,7 @@
         <w:tblStyle w:val="TableGrid"/>
         <w:tblW w:w="0" w:type="auto"/>
         <w:tblInd w:w="720" w:type="dxa"/>
-        <w:tblLook w:val="04A0"/>
+        <w:tblLook w:val="04A0" w:firstRow="1" w:lastRow="0" w:firstColumn="1" w:lastColumn="0" w:noHBand="0" w:noVBand="1"/>
       </w:tblPr>
       <w:tblGrid>
         <w:gridCol w:w="2221"/>
@@ -48040,8 +48038,8 @@
         <w:pStyle w:val="Heading4"/>
         <w:ind w:firstLine="720"/>
       </w:pPr>
-      <w:bookmarkStart w:id="92" w:name="_Interview_Assessment_object"/>
-      <w:bookmarkEnd w:id="92"/>
+      <w:bookmarkStart w:id="91" w:name="_Interview_Assessment_object"/>
+      <w:bookmarkEnd w:id="91"/>
       <w:r>
         <w:t>Interview Assessment object</w:t>
       </w:r>
@@ -48051,7 +48049,7 @@
         <w:tblStyle w:val="TableGrid"/>
         <w:tblW w:w="0" w:type="auto"/>
         <w:tblInd w:w="720" w:type="dxa"/>
-        <w:tblLook w:val="04A0"/>
+        <w:tblLook w:val="04A0" w:firstRow="1" w:lastRow="0" w:firstColumn="1" w:lastColumn="0" w:noHBand="0" w:noVBand="1"/>
       </w:tblPr>
       <w:tblGrid>
         <w:gridCol w:w="2221"/>
@@ -48321,7 +48319,7 @@
           <w:tbl>
             <w:tblPr>
               <w:tblW w:w="2244" w:type="dxa"/>
-              <w:tblLook w:val="04A0"/>
+              <w:tblLook w:val="04A0" w:firstRow="1" w:lastRow="0" w:firstColumn="1" w:lastColumn="0" w:noHBand="0" w:noVBand="1"/>
             </w:tblPr>
             <w:tblGrid>
               <w:gridCol w:w="2244"/>
@@ -48405,7 +48403,7 @@
         <w:tblStyle w:val="TableGrid"/>
         <w:tblW w:w="0" w:type="auto"/>
         <w:tblInd w:w="720" w:type="dxa"/>
-        <w:tblLook w:val="04A0"/>
+        <w:tblLook w:val="04A0" w:firstRow="1" w:lastRow="0" w:firstColumn="1" w:lastColumn="0" w:noHBand="0" w:noVBand="1"/>
       </w:tblPr>
       <w:tblGrid>
         <w:gridCol w:w="2221"/>
@@ -48631,7 +48629,7 @@
           <w:tbl>
             <w:tblPr>
               <w:tblW w:w="2244" w:type="dxa"/>
-              <w:tblLook w:val="04A0"/>
+              <w:tblLook w:val="04A0" w:firstRow="1" w:lastRow="0" w:firstColumn="1" w:lastColumn="0" w:noHBand="0" w:noVBand="1"/>
             </w:tblPr>
             <w:tblGrid>
               <w:gridCol w:w="2244"/>
@@ -48768,7 +48766,7 @@
         <w:tblStyle w:val="TableGrid"/>
         <w:tblW w:w="0" w:type="auto"/>
         <w:tblInd w:w="720" w:type="dxa"/>
-        <w:tblLook w:val="04A0"/>
+        <w:tblLook w:val="04A0" w:firstRow="1" w:lastRow="0" w:firstColumn="1" w:lastColumn="0" w:noHBand="0" w:noVBand="1"/>
       </w:tblPr>
       <w:tblGrid>
         <w:gridCol w:w="2221"/>
@@ -48988,8 +48986,8 @@
         <w:pStyle w:val="Heading4"/>
         <w:ind w:firstLine="720"/>
       </w:pPr>
-      <w:bookmarkStart w:id="93" w:name="_Interview_Assessment_Result"/>
-      <w:bookmarkEnd w:id="93"/>
+      <w:bookmarkStart w:id="92" w:name="_Interview_Assessment_Result"/>
+      <w:bookmarkEnd w:id="92"/>
       <w:r>
         <w:t>Interview Assessment Result object</w:t>
       </w:r>
@@ -48999,7 +48997,7 @@
         <w:tblStyle w:val="TableGrid"/>
         <w:tblW w:w="0" w:type="auto"/>
         <w:tblInd w:w="720" w:type="dxa"/>
-        <w:tblLook w:val="04A0"/>
+        <w:tblLook w:val="04A0" w:firstRow="1" w:lastRow="0" w:firstColumn="1" w:lastColumn="0" w:noHBand="0" w:noVBand="1"/>
       </w:tblPr>
       <w:tblGrid>
         <w:gridCol w:w="2221"/>
@@ -49373,7 +49371,7 @@
           <w:tbl>
             <w:tblPr>
               <w:tblW w:w="2244" w:type="dxa"/>
-              <w:tblLook w:val="04A0"/>
+              <w:tblLook w:val="04A0" w:firstRow="1" w:lastRow="0" w:firstColumn="1" w:lastColumn="0" w:noHBand="0" w:noVBand="1"/>
             </w:tblPr>
             <w:tblGrid>
               <w:gridCol w:w="2244"/>
@@ -49467,7 +49465,7 @@
         <w:tblStyle w:val="TableGrid"/>
         <w:tblW w:w="0" w:type="auto"/>
         <w:tblInd w:w="720" w:type="dxa"/>
-        <w:tblLook w:val="04A0"/>
+        <w:tblLook w:val="04A0" w:firstRow="1" w:lastRow="0" w:firstColumn="1" w:lastColumn="0" w:noHBand="0" w:noVBand="1"/>
       </w:tblPr>
       <w:tblGrid>
         <w:gridCol w:w="2221"/>
@@ -49687,8 +49685,8 @@
         <w:pStyle w:val="Heading4"/>
         <w:ind w:firstLine="720"/>
       </w:pPr>
-      <w:bookmarkStart w:id="94" w:name="_Interview_history_object"/>
-      <w:bookmarkEnd w:id="94"/>
+      <w:bookmarkStart w:id="93" w:name="_Interview_history_object"/>
+      <w:bookmarkEnd w:id="93"/>
       <w:r>
         <w:t>Interview history object</w:t>
       </w:r>
@@ -49698,7 +49696,7 @@
         <w:tblStyle w:val="TableGrid"/>
         <w:tblW w:w="0" w:type="auto"/>
         <w:tblInd w:w="720" w:type="dxa"/>
-        <w:tblLook w:val="04A0"/>
+        <w:tblLook w:val="04A0" w:firstRow="1" w:lastRow="0" w:firstColumn="1" w:lastColumn="0" w:noHBand="0" w:noVBand="1"/>
       </w:tblPr>
       <w:tblGrid>
         <w:gridCol w:w="2221"/>
@@ -49957,8 +49955,8 @@
         <w:pStyle w:val="Heading4"/>
         <w:ind w:firstLine="720"/>
       </w:pPr>
-      <w:bookmarkStart w:id="95" w:name="_Job_Category_object"/>
-      <w:bookmarkEnd w:id="95"/>
+      <w:bookmarkStart w:id="94" w:name="_Job_Category_object"/>
+      <w:bookmarkEnd w:id="94"/>
       <w:r>
         <w:t>Job Category object</w:t>
       </w:r>
@@ -49968,7 +49966,7 @@
         <w:tblStyle w:val="TableGrid"/>
         <w:tblW w:w="0" w:type="auto"/>
         <w:tblInd w:w="720" w:type="dxa"/>
-        <w:tblLook w:val="04A0"/>
+        <w:tblLook w:val="04A0" w:firstRow="1" w:lastRow="0" w:firstColumn="1" w:lastColumn="0" w:noHBand="0" w:noVBand="1"/>
       </w:tblPr>
       <w:tblGrid>
         <w:gridCol w:w="2221"/>
@@ -50142,8 +50140,8 @@
         <w:pStyle w:val="Heading4"/>
         <w:ind w:firstLine="720"/>
       </w:pPr>
-      <w:bookmarkStart w:id="96" w:name="_Job_Position_object"/>
-      <w:bookmarkEnd w:id="96"/>
+      <w:bookmarkStart w:id="95" w:name="_Job_Position_object"/>
+      <w:bookmarkEnd w:id="95"/>
       <w:r>
         <w:t>Job Position object</w:t>
       </w:r>
@@ -50153,7 +50151,7 @@
         <w:tblStyle w:val="TableGrid"/>
         <w:tblW w:w="0" w:type="auto"/>
         <w:tblInd w:w="720" w:type="dxa"/>
-        <w:tblLook w:val="04A0"/>
+        <w:tblLook w:val="04A0" w:firstRow="1" w:lastRow="0" w:firstColumn="1" w:lastColumn="0" w:noHBand="0" w:noVBand="1"/>
       </w:tblPr>
       <w:tblGrid>
         <w:gridCol w:w="2221"/>
@@ -50327,8 +50325,8 @@
         <w:pStyle w:val="Heading4"/>
         <w:ind w:firstLine="720"/>
       </w:pPr>
-      <w:bookmarkStart w:id="97" w:name="_Job_Country_object"/>
-      <w:bookmarkEnd w:id="97"/>
+      <w:bookmarkStart w:id="96" w:name="_Job_Country_object"/>
+      <w:bookmarkEnd w:id="96"/>
       <w:r>
         <w:t>Job Country object</w:t>
       </w:r>
@@ -50338,7 +50336,7 @@
         <w:tblStyle w:val="TableGrid"/>
         <w:tblW w:w="0" w:type="auto"/>
         <w:tblInd w:w="720" w:type="dxa"/>
-        <w:tblLook w:val="04A0"/>
+        <w:tblLook w:val="04A0" w:firstRow="1" w:lastRow="0" w:firstColumn="1" w:lastColumn="0" w:noHBand="0" w:noVBand="1"/>
       </w:tblPr>
       <w:tblGrid>
         <w:gridCol w:w="2221"/>
@@ -50512,8 +50510,8 @@
         <w:pStyle w:val="Heading4"/>
         <w:ind w:firstLine="720"/>
       </w:pPr>
-      <w:bookmarkStart w:id="98" w:name="_Job_Province_object"/>
-      <w:bookmarkEnd w:id="98"/>
+      <w:bookmarkStart w:id="97" w:name="_Job_Province_object"/>
+      <w:bookmarkEnd w:id="97"/>
       <w:r>
         <w:t>Job Province object</w:t>
       </w:r>
@@ -50523,7 +50521,7 @@
         <w:tblStyle w:val="TableGrid"/>
         <w:tblW w:w="0" w:type="auto"/>
         <w:tblInd w:w="720" w:type="dxa"/>
-        <w:tblLook w:val="04A0"/>
+        <w:tblLook w:val="04A0" w:firstRow="1" w:lastRow="0" w:firstColumn="1" w:lastColumn="0" w:noHBand="0" w:noVBand="1"/>
       </w:tblPr>
       <w:tblGrid>
         <w:gridCol w:w="2221"/>
@@ -50706,7 +50704,7 @@
         <w:tblStyle w:val="TableGrid"/>
         <w:tblW w:w="0" w:type="auto"/>
         <w:tblInd w:w="720" w:type="dxa"/>
-        <w:tblLook w:val="04A0"/>
+        <w:tblLook w:val="04A0" w:firstRow="1" w:lastRow="0" w:firstColumn="1" w:lastColumn="0" w:noHBand="0" w:noVBand="1"/>
       </w:tblPr>
       <w:tblGrid>
         <w:gridCol w:w="2221"/>
@@ -50880,8 +50878,8 @@
         <w:pStyle w:val="Heading4"/>
         <w:ind w:firstLine="720"/>
       </w:pPr>
-      <w:bookmarkStart w:id="99" w:name="_Assessment_object"/>
-      <w:bookmarkEnd w:id="99"/>
+      <w:bookmarkStart w:id="98" w:name="_Assessment_object"/>
+      <w:bookmarkEnd w:id="98"/>
       <w:r>
         <w:t>Assignment</w:t>
       </w:r>
@@ -50894,7 +50892,7 @@
         <w:tblStyle w:val="TableGrid"/>
         <w:tblW w:w="0" w:type="auto"/>
         <w:tblInd w:w="720" w:type="dxa"/>
-        <w:tblLook w:val="04A0"/>
+        <w:tblLook w:val="04A0" w:firstRow="1" w:lastRow="0" w:firstColumn="1" w:lastColumn="0" w:noHBand="0" w:noVBand="1"/>
       </w:tblPr>
       <w:tblGrid>
         <w:gridCol w:w="2221"/>
@@ -51373,8 +51371,8 @@
         <w:pStyle w:val="Heading4"/>
         <w:ind w:firstLine="720"/>
       </w:pPr>
-      <w:bookmarkStart w:id="100" w:name="_Employee_object"/>
-      <w:bookmarkEnd w:id="100"/>
+      <w:bookmarkStart w:id="99" w:name="_Employee_object"/>
+      <w:bookmarkEnd w:id="99"/>
       <w:r>
         <w:t>Employee object</w:t>
       </w:r>
@@ -51384,7 +51382,7 @@
         <w:tblStyle w:val="TableGrid"/>
         <w:tblW w:w="0" w:type="auto"/>
         <w:tblInd w:w="720" w:type="dxa"/>
-        <w:tblLook w:val="04A0"/>
+        <w:tblLook w:val="04A0" w:firstRow="1" w:lastRow="0" w:firstColumn="1" w:lastColumn="0" w:noHBand="0" w:noVBand="1"/>
       </w:tblPr>
       <w:tblGrid>
         <w:gridCol w:w="2221"/>
@@ -51815,6 +51813,143 @@
           </w:p>
         </w:tc>
       </w:tr>
+      <w:tr>
+        <w:tc>
+          <w:tcPr>
+            <w:tcW w:w="2221" w:type="dxa"/>
+          </w:tcPr>
+          <w:p>
+            <w:pPr>
+              <w:pStyle w:val="ListParagraph"/>
+              <w:ind w:left="0"/>
+            </w:pPr>
+            <w:r>
+              <w:t>birthdate</w:t>
+            </w:r>
+          </w:p>
+        </w:tc>
+        <w:tc>
+          <w:tcPr>
+            <w:tcW w:w="3557" w:type="dxa"/>
+          </w:tcPr>
+          <w:p>
+            <w:pPr>
+              <w:pStyle w:val="ListParagraph"/>
+              <w:ind w:left="0"/>
+            </w:pPr>
+            <w:r>
+              <w:t>Birthdate (yyyy-mm-dd)</w:t>
+            </w:r>
+          </w:p>
+        </w:tc>
+        <w:tc>
+          <w:tcPr>
+            <w:tcW w:w="1530" w:type="dxa"/>
+          </w:tcPr>
+          <w:p>
+            <w:pPr>
+              <w:pStyle w:val="ListParagraph"/>
+              <w:ind w:left="0"/>
+            </w:pPr>
+            <w:r>
+              <w:t>Char</w:t>
+            </w:r>
+          </w:p>
+        </w:tc>
+      </w:tr>
+      <w:tr>
+        <w:tc>
+          <w:tcPr>
+            <w:tcW w:w="2221" w:type="dxa"/>
+          </w:tcPr>
+          <w:p>
+            <w:pPr>
+              <w:pStyle w:val="ListParagraph"/>
+              <w:ind w:left="0"/>
+            </w:pPr>
+            <w:r>
+              <w:t>image</w:t>
+            </w:r>
+          </w:p>
+        </w:tc>
+        <w:tc>
+          <w:tcPr>
+            <w:tcW w:w="3557" w:type="dxa"/>
+          </w:tcPr>
+          <w:p>
+            <w:pPr>
+              <w:pStyle w:val="ListParagraph"/>
+              <w:ind w:left="0"/>
+            </w:pPr>
+            <w:r>
+              <w:t>Image (base64)</w:t>
+            </w:r>
+            <w:r>
+              <w:t xml:space="preserve"> max res 1024x1024</w:t>
+            </w:r>
+          </w:p>
+        </w:tc>
+        <w:tc>
+          <w:tcPr>
+            <w:tcW w:w="1530" w:type="dxa"/>
+          </w:tcPr>
+          <w:p>
+            <w:pPr>
+              <w:pStyle w:val="ListParagraph"/>
+              <w:ind w:left="0"/>
+            </w:pPr>
+            <w:r>
+              <w:t>Base64 String</w:t>
+            </w:r>
+          </w:p>
+        </w:tc>
+      </w:tr>
+      <w:tr>
+        <w:tc>
+          <w:tcPr>
+            <w:tcW w:w="2221" w:type="dxa"/>
+          </w:tcPr>
+          <w:p>
+            <w:pPr>
+              <w:pStyle w:val="ListParagraph"/>
+              <w:ind w:left="0"/>
+            </w:pPr>
+            <w:r>
+              <w:t>gender</w:t>
+            </w:r>
+          </w:p>
+        </w:tc>
+        <w:tc>
+          <w:tcPr>
+            <w:tcW w:w="3557" w:type="dxa"/>
+          </w:tcPr>
+          <w:p>
+            <w:pPr>
+              <w:pStyle w:val="ListParagraph"/>
+              <w:ind w:left="0"/>
+            </w:pPr>
+            <w:r>
+              <w:t>Gender</w:t>
+            </w:r>
+          </w:p>
+        </w:tc>
+        <w:tc>
+          <w:tcPr>
+            <w:tcW w:w="1530" w:type="dxa"/>
+          </w:tcPr>
+          <w:p>
+            <w:pPr>
+              <w:pStyle w:val="ListParagraph"/>
+              <w:ind w:left="0"/>
+            </w:pPr>
+            <w:r>
+              <w:t>Char</w:t>
+            </w:r>
+            <w:bookmarkStart w:id="100" w:name="_GoBack"/>
+            <w:bookmarkEnd w:id="100"/>
+          </w:p>
+        </w:tc>
+      </w:tr>
     </w:tbl>
     <w:p>
       <w:pPr>
@@ -51837,7 +51972,7 @@
         <w:tblStyle w:val="TableGrid"/>
         <w:tblW w:w="0" w:type="auto"/>
         <w:tblInd w:w="720" w:type="dxa"/>
-        <w:tblLook w:val="04A0"/>
+        <w:tblLook w:val="04A0" w:firstRow="1" w:lastRow="0" w:firstColumn="1" w:lastColumn="0" w:noHBand="0" w:noVBand="1"/>
       </w:tblPr>
       <w:tblGrid>
         <w:gridCol w:w="2221"/>
@@ -52371,7 +52506,7 @@
         <w:tblStyle w:val="TableGrid"/>
         <w:tblW w:w="0" w:type="auto"/>
         <w:tblInd w:w="720" w:type="dxa"/>
-        <w:tblLook w:val="04A0"/>
+        <w:tblLook w:val="04A0" w:firstRow="1" w:lastRow="0" w:firstColumn="1" w:lastColumn="0" w:noHBand="0" w:noVBand="1"/>
       </w:tblPr>
       <w:tblGrid>
         <w:gridCol w:w="2221"/>
@@ -52729,7 +52864,7 @@
         <w:tblStyle w:val="TableGrid"/>
         <w:tblW w:w="0" w:type="auto"/>
         <w:tblInd w:w="720" w:type="dxa"/>
-        <w:tblLook w:val="04A0"/>
+        <w:tblLook w:val="04A0" w:firstRow="1" w:lastRow="0" w:firstColumn="1" w:lastColumn="0" w:noHBand="0" w:noVBand="1"/>
       </w:tblPr>
       <w:tblGrid>
         <w:gridCol w:w="2221"/>
@@ -53000,6 +53135,7 @@
       <w:bookmarkStart w:id="104" w:name="_Document_object"/>
       <w:bookmarkEnd w:id="104"/>
       <w:r>
+        <w:lastRenderedPageBreak/>
         <w:t>Document object</w:t>
       </w:r>
     </w:p>
@@ -53008,7 +53144,7 @@
         <w:tblStyle w:val="TableGrid"/>
         <w:tblW w:w="0" w:type="auto"/>
         <w:tblInd w:w="720" w:type="dxa"/>
-        <w:tblLook w:val="04A0"/>
+        <w:tblLook w:val="04A0" w:firstRow="1" w:lastRow="0" w:firstColumn="1" w:lastColumn="0" w:noHBand="0" w:noVBand="1"/>
       </w:tblPr>
       <w:tblGrid>
         <w:gridCol w:w="2221"/>
@@ -53185,7 +53321,6 @@
               <w:ind w:left="0"/>
             </w:pPr>
             <w:r>
-              <w:lastRenderedPageBreak/>
               <w:t>filename</w:t>
             </w:r>
           </w:p>
@@ -53288,7 +53423,7 @@
         <w:tblStyle w:val="TableGrid"/>
         <w:tblW w:w="0" w:type="auto"/>
         <w:tblInd w:w="720" w:type="dxa"/>
-        <w:tblLook w:val="04A0"/>
+        <w:tblLook w:val="04A0" w:firstRow="1" w:lastRow="0" w:firstColumn="1" w:lastColumn="0" w:noHBand="0" w:noVBand="1"/>
       </w:tblPr>
       <w:tblGrid>
         <w:gridCol w:w="2221"/>
@@ -53669,7 +53804,7 @@
         <w:tblStyle w:val="TableGrid"/>
         <w:tblW w:w="0" w:type="auto"/>
         <w:tblInd w:w="720" w:type="dxa"/>
-        <w:tblLook w:val="04A0"/>
+        <w:tblLook w:val="04A0" w:firstRow="1" w:lastRow="0" w:firstColumn="1" w:lastColumn="0" w:noHBand="0" w:noVBand="1"/>
       </w:tblPr>
       <w:tblGrid>
         <w:gridCol w:w="2221"/>
@@ -53939,7 +54074,7 @@
         <w:tblStyle w:val="TableGrid"/>
         <w:tblW w:w="0" w:type="auto"/>
         <w:tblInd w:w="720" w:type="dxa"/>
-        <w:tblLook w:val="04A0"/>
+        <w:tblLook w:val="04A0" w:firstRow="1" w:lastRow="0" w:firstColumn="1" w:lastColumn="0" w:noHBand="0" w:noVBand="1"/>
       </w:tblPr>
       <w:tblGrid>
         <w:gridCol w:w="2221"/>
@@ -54160,7 +54295,7 @@
 </file>
 
 <file path=word/endnotes.xml><?xml version="1.0" encoding="utf-8"?>
-<w:endnotes xmlns:ve="http://schemas.openxmlformats.org/markup-compatibility/2006" xmlns:o="urn:schemas-microsoft-com:office:office" xmlns:r="http://schemas.openxmlformats.org/officeDocument/2006/relationships" xmlns:m="http://schemas.openxmlformats.org/officeDocument/2006/math" xmlns:v="urn:schemas-microsoft-com:vml" xmlns:wp="http://schemas.openxmlformats.org/drawingml/2006/wordprocessingDrawing" xmlns:w10="urn:schemas-microsoft-com:office:word" xmlns:w="http://schemas.openxmlformats.org/wordprocessingml/2006/main" xmlns:wne="http://schemas.microsoft.com/office/word/2006/wordml">
+<w:endnotes xmlns:wpc="http://schemas.microsoft.com/office/word/2010/wordprocessingCanvas" xmlns:mc="http://schemas.openxmlformats.org/markup-compatibility/2006" xmlns:o="urn:schemas-microsoft-com:office:office" xmlns:r="http://schemas.openxmlformats.org/officeDocument/2006/relationships" xmlns:m="http://schemas.openxmlformats.org/officeDocument/2006/math" xmlns:v="urn:schemas-microsoft-com:vml" xmlns:wp14="http://schemas.microsoft.com/office/word/2010/wordprocessingDrawing" xmlns:wp="http://schemas.openxmlformats.org/drawingml/2006/wordprocessingDrawing" xmlns:w10="urn:schemas-microsoft-com:office:word" xmlns:w="http://schemas.openxmlformats.org/wordprocessingml/2006/main" xmlns:w14="http://schemas.microsoft.com/office/word/2010/wordml" xmlns:w15="http://schemas.microsoft.com/office/word/2012/wordml" xmlns:wpg="http://schemas.microsoft.com/office/word/2010/wordprocessingGroup" xmlns:wpi="http://schemas.microsoft.com/office/word/2010/wordprocessingInk" xmlns:wne="http://schemas.microsoft.com/office/word/2006/wordml" xmlns:wps="http://schemas.microsoft.com/office/word/2010/wordprocessingShape" mc:Ignorable="w14 w15 wp14">
   <w:endnote w:type="separator" w:id="-1">
     <w:p>
       <w:pPr>
@@ -54185,7 +54320,7 @@
 </file>
 
 <file path=word/footnotes.xml><?xml version="1.0" encoding="utf-8"?>
-<w:footnotes xmlns:ve="http://schemas.openxmlformats.org/markup-compatibility/2006" xmlns:o="urn:schemas-microsoft-com:office:office" xmlns:r="http://schemas.openxmlformats.org/officeDocument/2006/relationships" xmlns:m="http://schemas.openxmlformats.org/officeDocument/2006/math" xmlns:v="urn:schemas-microsoft-com:vml" xmlns:wp="http://schemas.openxmlformats.org/drawingml/2006/wordprocessingDrawing" xmlns:w10="urn:schemas-microsoft-com:office:word" xmlns:w="http://schemas.openxmlformats.org/wordprocessingml/2006/main" xmlns:wne="http://schemas.microsoft.com/office/word/2006/wordml">
+<w:footnotes xmlns:wpc="http://schemas.microsoft.com/office/word/2010/wordprocessingCanvas" xmlns:mc="http://schemas.openxmlformats.org/markup-compatibility/2006" xmlns:o="urn:schemas-microsoft-com:office:office" xmlns:r="http://schemas.openxmlformats.org/officeDocument/2006/relationships" xmlns:m="http://schemas.openxmlformats.org/officeDocument/2006/math" xmlns:v="urn:schemas-microsoft-com:vml" xmlns:wp14="http://schemas.microsoft.com/office/word/2010/wordprocessingDrawing" xmlns:wp="http://schemas.openxmlformats.org/drawingml/2006/wordprocessingDrawing" xmlns:w10="urn:schemas-microsoft-com:office:word" xmlns:w="http://schemas.openxmlformats.org/wordprocessingml/2006/main" xmlns:w14="http://schemas.microsoft.com/office/word/2010/wordml" xmlns:w15="http://schemas.microsoft.com/office/word/2012/wordml" xmlns:wpg="http://schemas.microsoft.com/office/word/2010/wordprocessingGroup" xmlns:wpi="http://schemas.microsoft.com/office/word/2010/wordprocessingInk" xmlns:wne="http://schemas.microsoft.com/office/word/2006/wordml" xmlns:wps="http://schemas.microsoft.com/office/word/2010/wordprocessingShape" mc:Ignorable="w14 w15 wp14">
   <w:footnote w:type="separator" w:id="-1">
     <w:p>
       <w:pPr>
@@ -54210,7 +54345,7 @@
 </file>
 
 <file path=word/numbering.xml><?xml version="1.0" encoding="utf-8"?>
-<w:numbering xmlns:ve="http://schemas.openxmlformats.org/markup-compatibility/2006" xmlns:o="urn:schemas-microsoft-com:office:office" xmlns:r="http://schemas.openxmlformats.org/officeDocument/2006/relationships" xmlns:m="http://schemas.openxmlformats.org/officeDocument/2006/math" xmlns:v="urn:schemas-microsoft-com:vml" xmlns:wp="http://schemas.openxmlformats.org/drawingml/2006/wordprocessingDrawing" xmlns:w10="urn:schemas-microsoft-com:office:word" xmlns:w="http://schemas.openxmlformats.org/wordprocessingml/2006/main" xmlns:wne="http://schemas.microsoft.com/office/word/2006/wordml">
+<w:numbering xmlns:wpc="http://schemas.microsoft.com/office/word/2010/wordprocessingCanvas" xmlns:mc="http://schemas.openxmlformats.org/markup-compatibility/2006" xmlns:o="urn:schemas-microsoft-com:office:office" xmlns:r="http://schemas.openxmlformats.org/officeDocument/2006/relationships" xmlns:m="http://schemas.openxmlformats.org/officeDocument/2006/math" xmlns:v="urn:schemas-microsoft-com:vml" xmlns:wp14="http://schemas.microsoft.com/office/word/2010/wordprocessingDrawing" xmlns:wp="http://schemas.openxmlformats.org/drawingml/2006/wordprocessingDrawing" xmlns:w10="urn:schemas-microsoft-com:office:word" xmlns:w="http://schemas.openxmlformats.org/wordprocessingml/2006/main" xmlns:w14="http://schemas.microsoft.com/office/word/2010/wordml" xmlns:w15="http://schemas.microsoft.com/office/word/2012/wordml" xmlns:wpg="http://schemas.microsoft.com/office/word/2010/wordprocessingGroup" xmlns:wpi="http://schemas.microsoft.com/office/word/2010/wordprocessingInk" xmlns:wne="http://schemas.microsoft.com/office/word/2006/wordml" xmlns:wps="http://schemas.microsoft.com/office/word/2010/wordprocessingShape" mc:Ignorable="w14 w15 wp14">
   <w:abstractNum w:abstractNumId="0">
     <w:nsid w:val="01A245E6"/>
     <w:multiLevelType w:val="hybridMultilevel"/>
@@ -55528,7 +55663,7 @@
 </file>
 
 <file path=word/styles.xml><?xml version="1.0" encoding="utf-8"?>
-<w:styles xmlns:r="http://schemas.openxmlformats.org/officeDocument/2006/relationships" xmlns:w="http://schemas.openxmlformats.org/wordprocessingml/2006/main">
+<w:styles xmlns:mc="http://schemas.openxmlformats.org/markup-compatibility/2006" xmlns:r="http://schemas.openxmlformats.org/officeDocument/2006/relationships" xmlns:w="http://schemas.openxmlformats.org/wordprocessingml/2006/main" xmlns:w14="http://schemas.microsoft.com/office/word/2010/wordml" xmlns:w15="http://schemas.microsoft.com/office/word/2012/wordml" mc:Ignorable="w14 w15">
   <w:docDefaults>
     <w:rPrDefault>
       <w:rPr>
@@ -55544,144 +55679,378 @@
       </w:pPr>
     </w:pPrDefault>
   </w:docDefaults>
-  <w:latentStyles w:defLockedState="0" w:defUIPriority="99" w:defSemiHidden="1" w:defUnhideWhenUsed="1" w:defQFormat="0" w:count="267">
-    <w:lsdException w:name="Normal" w:semiHidden="0" w:uiPriority="0" w:unhideWhenUsed="0" w:qFormat="1"/>
-    <w:lsdException w:name="heading 1" w:semiHidden="0" w:uiPriority="9" w:unhideWhenUsed="0" w:qFormat="1"/>
-    <w:lsdException w:name="heading 2" w:uiPriority="9" w:qFormat="1"/>
-    <w:lsdException w:name="heading 3" w:uiPriority="9" w:qFormat="1"/>
-    <w:lsdException w:name="heading 4" w:uiPriority="9" w:qFormat="1"/>
-    <w:lsdException w:name="heading 5" w:uiPriority="9" w:qFormat="1"/>
-    <w:lsdException w:name="heading 6" w:uiPriority="9" w:qFormat="1"/>
-    <w:lsdException w:name="heading 7" w:uiPriority="9" w:qFormat="1"/>
-    <w:lsdException w:name="heading 8" w:uiPriority="9" w:qFormat="1"/>
-    <w:lsdException w:name="heading 9" w:uiPriority="9" w:qFormat="1"/>
-    <w:lsdException w:name="toc 1" w:uiPriority="39"/>
-    <w:lsdException w:name="toc 2" w:uiPriority="39"/>
-    <w:lsdException w:name="toc 3" w:uiPriority="39"/>
-    <w:lsdException w:name="toc 4" w:uiPriority="39"/>
-    <w:lsdException w:name="toc 5" w:uiPriority="39"/>
-    <w:lsdException w:name="toc 6" w:uiPriority="39"/>
-    <w:lsdException w:name="toc 7" w:uiPriority="39"/>
-    <w:lsdException w:name="toc 8" w:uiPriority="39"/>
-    <w:lsdException w:name="toc 9" w:uiPriority="39"/>
-    <w:lsdException w:name="caption" w:uiPriority="35" w:qFormat="1"/>
-    <w:lsdException w:name="Title" w:semiHidden="0" w:uiPriority="10" w:unhideWhenUsed="0" w:qFormat="1"/>
-    <w:lsdException w:name="Default Paragraph Font" w:uiPriority="1"/>
-    <w:lsdException w:name="Subtitle" w:semiHidden="0" w:uiPriority="11" w:unhideWhenUsed="0" w:qFormat="1"/>
-    <w:lsdException w:name="Strong" w:semiHidden="0" w:uiPriority="22" w:unhideWhenUsed="0" w:qFormat="1"/>
-    <w:lsdException w:name="Emphasis" w:semiHidden="0" w:uiPriority="20" w:unhideWhenUsed="0" w:qFormat="1"/>
-    <w:lsdException w:name="Table Grid" w:semiHidden="0" w:uiPriority="59" w:unhideWhenUsed="0"/>
-    <w:lsdException w:name="Placeholder Text" w:unhideWhenUsed="0"/>
-    <w:lsdException w:name="No Spacing" w:semiHidden="0" w:uiPriority="1" w:unhideWhenUsed="0" w:qFormat="1"/>
-    <w:lsdException w:name="Light Shading" w:semiHidden="0" w:uiPriority="60" w:unhideWhenUsed="0"/>
-    <w:lsdException w:name="Light List" w:semiHidden="0" w:uiPriority="61" w:unhideWhenUsed="0"/>
-    <w:lsdException w:name="Light Grid" w:semiHidden="0" w:uiPriority="62" w:unhideWhenUsed="0"/>
-    <w:lsdException w:name="Medium Shading 1" w:semiHidden="0" w:uiPriority="63" w:unhideWhenUsed="0"/>
-    <w:lsdException w:name="Medium Shading 2" w:semiHidden="0" w:uiPriority="64" w:unhideWhenUsed="0"/>
-    <w:lsdException w:name="Medium List 1" w:semiHidden="0" w:uiPriority="65" w:unhideWhenUsed="0"/>
-    <w:lsdException w:name="Medium List 2" w:semiHidden="0" w:uiPriority="66" w:unhideWhenUsed="0"/>
-    <w:lsdException w:name="Medium Grid 1" w:semiHidden="0" w:uiPriority="67" w:unhideWhenUsed="0"/>
-    <w:lsdException w:name="Medium Grid 2" w:semiHidden="0" w:uiPriority="68" w:unhideWhenUsed="0"/>
-    <w:lsdException w:name="Medium Grid 3" w:semiHidden="0" w:uiPriority="69" w:unhideWhenUsed="0"/>
-    <w:lsdException w:name="Dark List" w:semiHidden="0" w:uiPriority="70" w:unhideWhenUsed="0"/>
-    <w:lsdException w:name="Colorful Shading" w:semiHidden="0" w:uiPriority="71" w:unhideWhenUsed="0"/>
-    <w:lsdException w:name="Colorful List" w:semiHidden="0" w:uiPriority="72" w:unhideWhenUsed="0"/>
-    <w:lsdException w:name="Colorful Grid" w:semiHidden="0" w:uiPriority="73" w:unhideWhenUsed="0"/>
-    <w:lsdException w:name="Light Shading Accent 1" w:semiHidden="0" w:uiPriority="60" w:unhideWhenUsed="0"/>
-    <w:lsdException w:name="Light List Accent 1" w:semiHidden="0" w:uiPriority="61" w:unhideWhenUsed="0"/>
-    <w:lsdException w:name="Light Grid Accent 1" w:semiHidden="0" w:uiPriority="62" w:unhideWhenUsed="0"/>
-    <w:lsdException w:name="Medium Shading 1 Accent 1" w:semiHidden="0" w:uiPriority="63" w:unhideWhenUsed="0"/>
-    <w:lsdException w:name="Medium Shading 2 Accent 1" w:semiHidden="0" w:uiPriority="64" w:unhideWhenUsed="0"/>
-    <w:lsdException w:name="Medium List 1 Accent 1" w:semiHidden="0" w:uiPriority="65" w:unhideWhenUsed="0"/>
-    <w:lsdException w:name="Revision" w:unhideWhenUsed="0"/>
-    <w:lsdException w:name="List Paragraph" w:semiHidden="0" w:uiPriority="34" w:unhideWhenUsed="0" w:qFormat="1"/>
-    <w:lsdException w:name="Quote" w:semiHidden="0" w:uiPriority="29" w:unhideWhenUsed="0" w:qFormat="1"/>
-    <w:lsdException w:name="Intense Quote" w:semiHidden="0" w:uiPriority="30" w:unhideWhenUsed="0" w:qFormat="1"/>
-    <w:lsdException w:name="Medium List 2 Accent 1" w:semiHidden="0" w:uiPriority="66" w:unhideWhenUsed="0"/>
-    <w:lsdException w:name="Medium Grid 1 Accent 1" w:semiHidden="0" w:uiPriority="67" w:unhideWhenUsed="0"/>
-    <w:lsdException w:name="Medium Grid 2 Accent 1" w:semiHidden="0" w:uiPriority="68" w:unhideWhenUsed="0"/>
-    <w:lsdException w:name="Medium Grid 3 Accent 1" w:semiHidden="0" w:uiPriority="69" w:unhideWhenUsed="0"/>
-    <w:lsdException w:name="Dark List Accent 1" w:semiHidden="0" w:uiPriority="70" w:unhideWhenUsed="0"/>
-    <w:lsdException w:name="Colorful Shading Accent 1" w:semiHidden="0" w:uiPriority="71" w:unhideWhenUsed="0"/>
-    <w:lsdException w:name="Colorful List Accent 1" w:semiHidden="0" w:uiPriority="72" w:unhideWhenUsed="0"/>
-    <w:lsdException w:name="Colorful Grid Accent 1" w:semiHidden="0" w:uiPriority="73" w:unhideWhenUsed="0"/>
-    <w:lsdException w:name="Light Shading Accent 2" w:semiHidden="0" w:uiPriority="60" w:unhideWhenUsed="0"/>
-    <w:lsdException w:name="Light List Accent 2" w:semiHidden="0" w:uiPriority="61" w:unhideWhenUsed="0"/>
-    <w:lsdException w:name="Light Grid Accent 2" w:semiHidden="0" w:uiPriority="62" w:unhideWhenUsed="0"/>
-    <w:lsdException w:name="Medium Shading 1 Accent 2" w:semiHidden="0" w:uiPriority="63" w:unhideWhenUsed="0"/>
-    <w:lsdException w:name="Medium Shading 2 Accent 2" w:semiHidden="0" w:uiPriority="64" w:unhideWhenUsed="0"/>
-    <w:lsdException w:name="Medium List 1 Accent 2" w:semiHidden="0" w:uiPriority="65" w:unhideWhenUsed="0"/>
-    <w:lsdException w:name="Medium List 2 Accent 2" w:semiHidden="0" w:uiPriority="66" w:unhideWhenUsed="0"/>
-    <w:lsdException w:name="Medium Grid 1 Accent 2" w:semiHidden="0" w:uiPriority="67" w:unhideWhenUsed="0"/>
-    <w:lsdException w:name="Medium Grid 2 Accent 2" w:semiHidden="0" w:uiPriority="68" w:unhideWhenUsed="0"/>
-    <w:lsdException w:name="Medium Grid 3 Accent 2" w:semiHidden="0" w:uiPriority="69" w:unhideWhenUsed="0"/>
-    <w:lsdException w:name="Dark List Accent 2" w:semiHidden="0" w:uiPriority="70" w:unhideWhenUsed="0"/>
-    <w:lsdException w:name="Colorful Shading Accent 2" w:semiHidden="0" w:uiPriority="71" w:unhideWhenUsed="0"/>
-    <w:lsdException w:name="Colorful List Accent 2" w:semiHidden="0" w:uiPriority="72" w:unhideWhenUsed="0"/>
-    <w:lsdException w:name="Colorful Grid Accent 2" w:semiHidden="0" w:uiPriority="73" w:unhideWhenUsed="0"/>
-    <w:lsdException w:name="Light Shading Accent 3" w:semiHidden="0" w:uiPriority="60" w:unhideWhenUsed="0"/>
-    <w:lsdException w:name="Light List Accent 3" w:semiHidden="0" w:uiPriority="61" w:unhideWhenUsed="0"/>
-    <w:lsdException w:name="Light Grid Accent 3" w:semiHidden="0" w:uiPriority="62" w:unhideWhenUsed="0"/>
-    <w:lsdException w:name="Medium Shading 1 Accent 3" w:semiHidden="0" w:uiPriority="63" w:unhideWhenUsed="0"/>
-    <w:lsdException w:name="Medium Shading 2 Accent 3" w:semiHidden="0" w:uiPriority="64" w:unhideWhenUsed="0"/>
-    <w:lsdException w:name="Medium List 1 Accent 3" w:semiHidden="0" w:uiPriority="65" w:unhideWhenUsed="0"/>
-    <w:lsdException w:name="Medium List 2 Accent 3" w:semiHidden="0" w:uiPriority="66" w:unhideWhenUsed="0"/>
-    <w:lsdException w:name="Medium Grid 1 Accent 3" w:semiHidden="0" w:uiPriority="67" w:unhideWhenUsed="0"/>
-    <w:lsdException w:name="Medium Grid 2 Accent 3" w:semiHidden="0" w:uiPriority="68" w:unhideWhenUsed="0"/>
-    <w:lsdException w:name="Medium Grid 3 Accent 3" w:semiHidden="0" w:uiPriority="69" w:unhideWhenUsed="0"/>
-    <w:lsdException w:name="Dark List Accent 3" w:semiHidden="0" w:uiPriority="70" w:unhideWhenUsed="0"/>
-    <w:lsdException w:name="Colorful Shading Accent 3" w:semiHidden="0" w:uiPriority="71" w:unhideWhenUsed="0"/>
-    <w:lsdException w:name="Colorful List Accent 3" w:semiHidden="0" w:uiPriority="72" w:unhideWhenUsed="0"/>
-    <w:lsdException w:name="Colorful Grid Accent 3" w:semiHidden="0" w:uiPriority="73" w:unhideWhenUsed="0"/>
-    <w:lsdException w:name="Light Shading Accent 4" w:semiHidden="0" w:uiPriority="60" w:unhideWhenUsed="0"/>
-    <w:lsdException w:name="Light List Accent 4" w:semiHidden="0" w:uiPriority="61" w:unhideWhenUsed="0"/>
-    <w:lsdException w:name="Light Grid Accent 4" w:semiHidden="0" w:uiPriority="62" w:unhideWhenUsed="0"/>
-    <w:lsdException w:name="Medium Shading 1 Accent 4" w:semiHidden="0" w:uiPriority="63" w:unhideWhenUsed="0"/>
-    <w:lsdException w:name="Medium Shading 2 Accent 4" w:semiHidden="0" w:uiPriority="64" w:unhideWhenUsed="0"/>
-    <w:lsdException w:name="Medium List 1 Accent 4" w:semiHidden="0" w:uiPriority="65" w:unhideWhenUsed="0"/>
-    <w:lsdException w:name="Medium List 2 Accent 4" w:semiHidden="0" w:uiPriority="66" w:unhideWhenUsed="0"/>
-    <w:lsdException w:name="Medium Grid 1 Accent 4" w:semiHidden="0" w:uiPriority="67" w:unhideWhenUsed="0"/>
-    <w:lsdException w:name="Medium Grid 2 Accent 4" w:semiHidden="0" w:uiPriority="68" w:unhideWhenUsed="0"/>
-    <w:lsdException w:name="Medium Grid 3 Accent 4" w:semiHidden="0" w:uiPriority="69" w:unhideWhenUsed="0"/>
-    <w:lsdException w:name="Dark List Accent 4" w:semiHidden="0" w:uiPriority="70" w:unhideWhenUsed="0"/>
-    <w:lsdException w:name="Colorful Shading Accent 4" w:semiHidden="0" w:uiPriority="71" w:unhideWhenUsed="0"/>
-    <w:lsdException w:name="Colorful List Accent 4" w:semiHidden="0" w:uiPriority="72" w:unhideWhenUsed="0"/>
-    <w:lsdException w:name="Colorful Grid Accent 4" w:semiHidden="0" w:uiPriority="73" w:unhideWhenUsed="0"/>
-    <w:lsdException w:name="Light Shading Accent 5" w:semiHidden="0" w:uiPriority="60" w:unhideWhenUsed="0"/>
-    <w:lsdException w:name="Light List Accent 5" w:semiHidden="0" w:uiPriority="61" w:unhideWhenUsed="0"/>
-    <w:lsdException w:name="Light Grid Accent 5" w:semiHidden="0" w:uiPriority="62" w:unhideWhenUsed="0"/>
-    <w:lsdException w:name="Medium Shading 1 Accent 5" w:semiHidden="0" w:uiPriority="63" w:unhideWhenUsed="0"/>
-    <w:lsdException w:name="Medium Shading 2 Accent 5" w:semiHidden="0" w:uiPriority="64" w:unhideWhenUsed="0"/>
-    <w:lsdException w:name="Medium List 1 Accent 5" w:semiHidden="0" w:uiPriority="65" w:unhideWhenUsed="0"/>
-    <w:lsdException w:name="Medium List 2 Accent 5" w:semiHidden="0" w:uiPriority="66" w:unhideWhenUsed="0"/>
-    <w:lsdException w:name="Medium Grid 1 Accent 5" w:semiHidden="0" w:uiPriority="67" w:unhideWhenUsed="0"/>
-    <w:lsdException w:name="Medium Grid 2 Accent 5" w:semiHidden="0" w:uiPriority="68" w:unhideWhenUsed="0"/>
-    <w:lsdException w:name="Medium Grid 3 Accent 5" w:semiHidden="0" w:uiPriority="69" w:unhideWhenUsed="0"/>
-    <w:lsdException w:name="Dark List Accent 5" w:semiHidden="0" w:uiPriority="70" w:unhideWhenUsed="0"/>
-    <w:lsdException w:name="Colorful Shading Accent 5" w:semiHidden="0" w:uiPriority="71" w:unhideWhenUsed="0"/>
-    <w:lsdException w:name="Colorful List Accent 5" w:semiHidden="0" w:uiPriority="72" w:unhideWhenUsed="0"/>
-    <w:lsdException w:name="Colorful Grid Accent 5" w:semiHidden="0" w:uiPriority="73" w:unhideWhenUsed="0"/>
-    <w:lsdException w:name="Light Shading Accent 6" w:semiHidden="0" w:uiPriority="60" w:unhideWhenUsed="0"/>
-    <w:lsdException w:name="Light List Accent 6" w:semiHidden="0" w:uiPriority="61" w:unhideWhenUsed="0"/>
-    <w:lsdException w:name="Light Grid Accent 6" w:semiHidden="0" w:uiPriority="62" w:unhideWhenUsed="0"/>
-    <w:lsdException w:name="Medium Shading 1 Accent 6" w:semiHidden="0" w:uiPriority="63" w:unhideWhenUsed="0"/>
-    <w:lsdException w:name="Medium Shading 2 Accent 6" w:semiHidden="0" w:uiPriority="64" w:unhideWhenUsed="0"/>
-    <w:lsdException w:name="Medium List 1 Accent 6" w:semiHidden="0" w:uiPriority="65" w:unhideWhenUsed="0"/>
-    <w:lsdException w:name="Medium List 2 Accent 6" w:semiHidden="0" w:uiPriority="66" w:unhideWhenUsed="0"/>
-    <w:lsdException w:name="Medium Grid 1 Accent 6" w:semiHidden="0" w:uiPriority="67" w:unhideWhenUsed="0"/>
-    <w:lsdException w:name="Medium Grid 2 Accent 6" w:semiHidden="0" w:uiPriority="68" w:unhideWhenUsed="0"/>
-    <w:lsdException w:name="Medium Grid 3 Accent 6" w:semiHidden="0" w:uiPriority="69" w:unhideWhenUsed="0"/>
-    <w:lsdException w:name="Dark List Accent 6" w:semiHidden="0" w:uiPriority="70" w:unhideWhenUsed="0"/>
-    <w:lsdException w:name="Colorful Shading Accent 6" w:semiHidden="0" w:uiPriority="71" w:unhideWhenUsed="0"/>
-    <w:lsdException w:name="Colorful List Accent 6" w:semiHidden="0" w:uiPriority="72" w:unhideWhenUsed="0"/>
-    <w:lsdException w:name="Colorful Grid Accent 6" w:semiHidden="0" w:uiPriority="73" w:unhideWhenUsed="0"/>
-    <w:lsdException w:name="Subtle Emphasis" w:semiHidden="0" w:uiPriority="19" w:unhideWhenUsed="0" w:qFormat="1"/>
-    <w:lsdException w:name="Intense Emphasis" w:semiHidden="0" w:uiPriority="21" w:unhideWhenUsed="0" w:qFormat="1"/>
-    <w:lsdException w:name="Subtle Reference" w:semiHidden="0" w:uiPriority="31" w:unhideWhenUsed="0" w:qFormat="1"/>
-    <w:lsdException w:name="Intense Reference" w:semiHidden="0" w:uiPriority="32" w:unhideWhenUsed="0" w:qFormat="1"/>
-    <w:lsdException w:name="Book Title" w:semiHidden="0" w:uiPriority="33" w:unhideWhenUsed="0" w:qFormat="1"/>
-    <w:lsdException w:name="Bibliography" w:uiPriority="37"/>
-    <w:lsdException w:name="TOC Heading" w:uiPriority="39" w:qFormat="1"/>
+  <w:latentStyles w:defLockedState="0" w:defUIPriority="99" w:defSemiHidden="0" w:defUnhideWhenUsed="0" w:defQFormat="0" w:count="371">
+    <w:lsdException w:name="Normal" w:uiPriority="0" w:qFormat="1"/>
+    <w:lsdException w:name="heading 1" w:uiPriority="9" w:qFormat="1"/>
+    <w:lsdException w:name="heading 2" w:semiHidden="1" w:uiPriority="9" w:unhideWhenUsed="1" w:qFormat="1"/>
+    <w:lsdException w:name="heading 3" w:semiHidden="1" w:uiPriority="9" w:unhideWhenUsed="1" w:qFormat="1"/>
+    <w:lsdException w:name="heading 4" w:semiHidden="1" w:uiPriority="9" w:unhideWhenUsed="1" w:qFormat="1"/>
+    <w:lsdException w:name="heading 5" w:semiHidden="1" w:uiPriority="9" w:unhideWhenUsed="1" w:qFormat="1"/>
+    <w:lsdException w:name="heading 6" w:semiHidden="1" w:uiPriority="9" w:unhideWhenUsed="1" w:qFormat="1"/>
+    <w:lsdException w:name="heading 7" w:semiHidden="1" w:uiPriority="9" w:unhideWhenUsed="1" w:qFormat="1"/>
+    <w:lsdException w:name="heading 8" w:semiHidden="1" w:uiPriority="9" w:unhideWhenUsed="1" w:qFormat="1"/>
+    <w:lsdException w:name="heading 9" w:semiHidden="1" w:uiPriority="9" w:unhideWhenUsed="1" w:qFormat="1"/>
+    <w:lsdException w:name="index 1" w:semiHidden="1" w:unhideWhenUsed="1"/>
+    <w:lsdException w:name="index 2" w:semiHidden="1" w:unhideWhenUsed="1"/>
+    <w:lsdException w:name="index 3" w:semiHidden="1" w:unhideWhenUsed="1"/>
+    <w:lsdException w:name="index 4" w:semiHidden="1" w:unhideWhenUsed="1"/>
+    <w:lsdException w:name="index 5" w:semiHidden="1" w:unhideWhenUsed="1"/>
+    <w:lsdException w:name="index 6" w:semiHidden="1" w:unhideWhenUsed="1"/>
+    <w:lsdException w:name="index 7" w:semiHidden="1" w:unhideWhenUsed="1"/>
+    <w:lsdException w:name="index 8" w:semiHidden="1" w:unhideWhenUsed="1"/>
+    <w:lsdException w:name="index 9" w:semiHidden="1" w:unhideWhenUsed="1"/>
+    <w:lsdException w:name="toc 1" w:semiHidden="1" w:uiPriority="39" w:unhideWhenUsed="1"/>
+    <w:lsdException w:name="toc 2" w:semiHidden="1" w:uiPriority="39" w:unhideWhenUsed="1"/>
+    <w:lsdException w:name="toc 3" w:semiHidden="1" w:uiPriority="39" w:unhideWhenUsed="1"/>
+    <w:lsdException w:name="toc 4" w:semiHidden="1" w:uiPriority="39" w:unhideWhenUsed="1"/>
+    <w:lsdException w:name="toc 5" w:semiHidden="1" w:uiPriority="39" w:unhideWhenUsed="1"/>
+    <w:lsdException w:name="toc 6" w:semiHidden="1" w:uiPriority="39" w:unhideWhenUsed="1"/>
+    <w:lsdException w:name="toc 7" w:semiHidden="1" w:uiPriority="39" w:unhideWhenUsed="1"/>
+    <w:lsdException w:name="toc 8" w:semiHidden="1" w:uiPriority="39" w:unhideWhenUsed="1"/>
+    <w:lsdException w:name="toc 9" w:semiHidden="1" w:uiPriority="39" w:unhideWhenUsed="1"/>
+    <w:lsdException w:name="Normal Indent" w:semiHidden="1" w:unhideWhenUsed="1"/>
+    <w:lsdException w:name="footnote text" w:semiHidden="1" w:unhideWhenUsed="1"/>
+    <w:lsdException w:name="annotation text" w:semiHidden="1" w:unhideWhenUsed="1"/>
+    <w:lsdException w:name="header" w:semiHidden="1" w:unhideWhenUsed="1"/>
+    <w:lsdException w:name="footer" w:semiHidden="1" w:unhideWhenUsed="1"/>
+    <w:lsdException w:name="index heading" w:semiHidden="1" w:unhideWhenUsed="1"/>
+    <w:lsdException w:name="caption" w:semiHidden="1" w:uiPriority="35" w:unhideWhenUsed="1" w:qFormat="1"/>
+    <w:lsdException w:name="table of figures" w:semiHidden="1" w:unhideWhenUsed="1"/>
+    <w:lsdException w:name="envelope address" w:semiHidden="1" w:unhideWhenUsed="1"/>
+    <w:lsdException w:name="envelope return" w:semiHidden="1" w:unhideWhenUsed="1"/>
+    <w:lsdException w:name="footnote reference" w:semiHidden="1" w:unhideWhenUsed="1"/>
+    <w:lsdException w:name="annotation reference" w:semiHidden="1" w:unhideWhenUsed="1"/>
+    <w:lsdException w:name="line number" w:semiHidden="1" w:unhideWhenUsed="1"/>
+    <w:lsdException w:name="page number" w:semiHidden="1" w:unhideWhenUsed="1"/>
+    <w:lsdException w:name="endnote reference" w:semiHidden="1" w:unhideWhenUsed="1"/>
+    <w:lsdException w:name="endnote text" w:semiHidden="1" w:unhideWhenUsed="1"/>
+    <w:lsdException w:name="table of authorities" w:semiHidden="1" w:unhideWhenUsed="1"/>
+    <w:lsdException w:name="macro" w:semiHidden="1" w:unhideWhenUsed="1"/>
+    <w:lsdException w:name="toa heading" w:semiHidden="1" w:unhideWhenUsed="1"/>
+    <w:lsdException w:name="List" w:semiHidden="1" w:unhideWhenUsed="1"/>
+    <w:lsdException w:name="List Bullet" w:semiHidden="1" w:unhideWhenUsed="1"/>
+    <w:lsdException w:name="List Number" w:semiHidden="1" w:unhideWhenUsed="1"/>
+    <w:lsdException w:name="List 2" w:semiHidden="1" w:unhideWhenUsed="1"/>
+    <w:lsdException w:name="List 3" w:semiHidden="1" w:unhideWhenUsed="1"/>
+    <w:lsdException w:name="List 4" w:semiHidden="1" w:unhideWhenUsed="1"/>
+    <w:lsdException w:name="List 5" w:semiHidden="1" w:unhideWhenUsed="1"/>
+    <w:lsdException w:name="List Bullet 2" w:semiHidden="1" w:unhideWhenUsed="1"/>
+    <w:lsdException w:name="List Bullet 3" w:semiHidden="1" w:unhideWhenUsed="1"/>
+    <w:lsdException w:name="List Bullet 4" w:semiHidden="1" w:unhideWhenUsed="1"/>
+    <w:lsdException w:name="List Bullet 5" w:semiHidden="1" w:unhideWhenUsed="1"/>
+    <w:lsdException w:name="List Number 2" w:semiHidden="1" w:unhideWhenUsed="1"/>
+    <w:lsdException w:name="List Number 3" w:semiHidden="1" w:unhideWhenUsed="1"/>
+    <w:lsdException w:name="List Number 4" w:semiHidden="1" w:unhideWhenUsed="1"/>
+    <w:lsdException w:name="List Number 5" w:semiHidden="1" w:unhideWhenUsed="1"/>
+    <w:lsdException w:name="Title" w:uiPriority="10" w:qFormat="1"/>
+    <w:lsdException w:name="Closing" w:semiHidden="1" w:unhideWhenUsed="1"/>
+    <w:lsdException w:name="Signature" w:semiHidden="1" w:unhideWhenUsed="1"/>
+    <w:lsdException w:name="Default Paragraph Font" w:semiHidden="1" w:uiPriority="1" w:unhideWhenUsed="1"/>
+    <w:lsdException w:name="Body Text" w:semiHidden="1" w:unhideWhenUsed="1"/>
+    <w:lsdException w:name="Body Text Indent" w:semiHidden="1" w:unhideWhenUsed="1"/>
+    <w:lsdException w:name="List Continue" w:semiHidden="1" w:unhideWhenUsed="1"/>
+    <w:lsdException w:name="List Continue 2" w:semiHidden="1" w:unhideWhenUsed="1"/>
+    <w:lsdException w:name="List Continue 3" w:semiHidden="1" w:unhideWhenUsed="1"/>
+    <w:lsdException w:name="List Continue 4" w:semiHidden="1" w:unhideWhenUsed="1"/>
+    <w:lsdException w:name="List Continue 5" w:semiHidden="1" w:unhideWhenUsed="1"/>
+    <w:lsdException w:name="Message Header" w:semiHidden="1" w:unhideWhenUsed="1"/>
+    <w:lsdException w:name="Subtitle" w:uiPriority="11" w:qFormat="1"/>
+    <w:lsdException w:name="Salutation" w:semiHidden="1" w:unhideWhenUsed="1"/>
+    <w:lsdException w:name="Date" w:semiHidden="1" w:unhideWhenUsed="1"/>
+    <w:lsdException w:name="Body Text First Indent" w:semiHidden="1" w:unhideWhenUsed="1"/>
+    <w:lsdException w:name="Body Text First Indent 2" w:semiHidden="1" w:unhideWhenUsed="1"/>
+    <w:lsdException w:name="Note Heading" w:semiHidden="1" w:unhideWhenUsed="1"/>
+    <w:lsdException w:name="Body Text 2" w:semiHidden="1" w:unhideWhenUsed="1"/>
+    <w:lsdException w:name="Body Text 3" w:semiHidden="1" w:unhideWhenUsed="1"/>
+    <w:lsdException w:name="Body Text Indent 2" w:semiHidden="1" w:unhideWhenUsed="1"/>
+    <w:lsdException w:name="Body Text Indent 3" w:semiHidden="1" w:unhideWhenUsed="1"/>
+    <w:lsdException w:name="Block Text" w:semiHidden="1" w:unhideWhenUsed="1"/>
+    <w:lsdException w:name="Hyperlink" w:semiHidden="1" w:unhideWhenUsed="1"/>
+    <w:lsdException w:name="FollowedHyperlink" w:semiHidden="1" w:unhideWhenUsed="1"/>
+    <w:lsdException w:name="Strong" w:uiPriority="22" w:qFormat="1"/>
+    <w:lsdException w:name="Emphasis" w:uiPriority="20" w:qFormat="1"/>
+    <w:lsdException w:name="Document Map" w:semiHidden="1" w:unhideWhenUsed="1"/>
+    <w:lsdException w:name="Plain Text" w:semiHidden="1" w:unhideWhenUsed="1"/>
+    <w:lsdException w:name="E-mail Signature" w:semiHidden="1" w:unhideWhenUsed="1"/>
+    <w:lsdException w:name="HTML Top of Form" w:semiHidden="1" w:unhideWhenUsed="1"/>
+    <w:lsdException w:name="HTML Bottom of Form" w:semiHidden="1" w:unhideWhenUsed="1"/>
+    <w:lsdException w:name="Normal (Web)" w:semiHidden="1" w:unhideWhenUsed="1"/>
+    <w:lsdException w:name="HTML Acronym" w:semiHidden="1" w:unhideWhenUsed="1"/>
+    <w:lsdException w:name="HTML Address" w:semiHidden="1" w:unhideWhenUsed="1"/>
+    <w:lsdException w:name="HTML Cite" w:semiHidden="1" w:unhideWhenUsed="1"/>
+    <w:lsdException w:name="HTML Code" w:semiHidden="1" w:unhideWhenUsed="1"/>
+    <w:lsdException w:name="HTML Definition" w:semiHidden="1" w:unhideWhenUsed="1"/>
+    <w:lsdException w:name="HTML Keyboard" w:semiHidden="1" w:unhideWhenUsed="1"/>
+    <w:lsdException w:name="HTML Preformatted" w:semiHidden="1" w:unhideWhenUsed="1"/>
+    <w:lsdException w:name="HTML Sample" w:semiHidden="1" w:unhideWhenUsed="1"/>
+    <w:lsdException w:name="HTML Typewriter" w:semiHidden="1" w:unhideWhenUsed="1"/>
+    <w:lsdException w:name="HTML Variable" w:semiHidden="1" w:unhideWhenUsed="1"/>
+    <w:lsdException w:name="Normal Table" w:semiHidden="1" w:unhideWhenUsed="1"/>
+    <w:lsdException w:name="annotation subject" w:semiHidden="1" w:unhideWhenUsed="1"/>
+    <w:lsdException w:name="No List" w:semiHidden="1" w:unhideWhenUsed="1"/>
+    <w:lsdException w:name="Outline List 1" w:semiHidden="1" w:unhideWhenUsed="1"/>
+    <w:lsdException w:name="Outline List 2" w:semiHidden="1" w:unhideWhenUsed="1"/>
+    <w:lsdException w:name="Outline List 3" w:semiHidden="1" w:unhideWhenUsed="1"/>
+    <w:lsdException w:name="Table Simple 1" w:semiHidden="1" w:unhideWhenUsed="1"/>
+    <w:lsdException w:name="Table Simple 2" w:semiHidden="1" w:unhideWhenUsed="1"/>
+    <w:lsdException w:name="Table Simple 3" w:semiHidden="1" w:unhideWhenUsed="1"/>
+    <w:lsdException w:name="Table Classic 1" w:semiHidden="1" w:unhideWhenUsed="1"/>
+    <w:lsdException w:name="Table Classic 2" w:semiHidden="1" w:unhideWhenUsed="1"/>
+    <w:lsdException w:name="Table Classic 3" w:semiHidden="1" w:unhideWhenUsed="1"/>
+    <w:lsdException w:name="Table Classic 4" w:semiHidden="1" w:unhideWhenUsed="1"/>
+    <w:lsdException w:name="Table Colorful 1" w:semiHidden="1" w:unhideWhenUsed="1"/>
+    <w:lsdException w:name="Table Colorful 2" w:semiHidden="1" w:unhideWhenUsed="1"/>
+    <w:lsdException w:name="Table Colorful 3" w:semiHidden="1" w:unhideWhenUsed="1"/>
+    <w:lsdException w:name="Table Columns 1" w:semiHidden="1" w:unhideWhenUsed="1"/>
+    <w:lsdException w:name="Table Columns 2" w:semiHidden="1" w:unhideWhenUsed="1"/>
+    <w:lsdException w:name="Table Columns 3" w:semiHidden="1" w:unhideWhenUsed="1"/>
+    <w:lsdException w:name="Table Columns 4" w:semiHidden="1" w:unhideWhenUsed="1"/>
+    <w:lsdException w:name="Table Columns 5" w:semiHidden="1" w:unhideWhenUsed="1"/>
+    <w:lsdException w:name="Table Grid 1" w:semiHidden="1" w:unhideWhenUsed="1"/>
+    <w:lsdException w:name="Table Grid 2" w:semiHidden="1" w:unhideWhenUsed="1"/>
+    <w:lsdException w:name="Table Grid 3" w:semiHidden="1" w:unhideWhenUsed="1"/>
+    <w:lsdException w:name="Table Grid 4" w:semiHidden="1" w:unhideWhenUsed="1"/>
+    <w:lsdException w:name="Table Grid 5" w:semiHidden="1" w:unhideWhenUsed="1"/>
+    <w:lsdException w:name="Table Grid 6" w:semiHidden="1" w:unhideWhenUsed="1"/>
+    <w:lsdException w:name="Table Grid 7" w:semiHidden="1" w:unhideWhenUsed="1"/>
+    <w:lsdException w:name="Table Grid 8" w:semiHidden="1" w:unhideWhenUsed="1"/>
+    <w:lsdException w:name="Table List 1" w:semiHidden="1" w:unhideWhenUsed="1"/>
+    <w:lsdException w:name="Table List 2" w:semiHidden="1" w:unhideWhenUsed="1"/>
+    <w:lsdException w:name="Table List 3" w:semiHidden="1" w:unhideWhenUsed="1"/>
+    <w:lsdException w:name="Table List 4" w:semiHidden="1" w:unhideWhenUsed="1"/>
+    <w:lsdException w:name="Table List 5" w:semiHidden="1" w:unhideWhenUsed="1"/>
+    <w:lsdException w:name="Table List 6" w:semiHidden="1" w:unhideWhenUsed="1"/>
+    <w:lsdException w:name="Table List 7" w:semiHidden="1" w:unhideWhenUsed="1"/>
+    <w:lsdException w:name="Table List 8" w:semiHidden="1" w:unhideWhenUsed="1"/>
+    <w:lsdException w:name="Table 3D effects 1" w:semiHidden="1" w:unhideWhenUsed="1"/>
+    <w:lsdException w:name="Table 3D effects 2" w:semiHidden="1" w:unhideWhenUsed="1"/>
+    <w:lsdException w:name="Table 3D effects 3" w:semiHidden="1" w:unhideWhenUsed="1"/>
+    <w:lsdException w:name="Table Contemporary" w:semiHidden="1" w:unhideWhenUsed="1"/>
+    <w:lsdException w:name="Table Elegant" w:semiHidden="1" w:unhideWhenUsed="1"/>
+    <w:lsdException w:name="Table Professional" w:semiHidden="1" w:unhideWhenUsed="1"/>
+    <w:lsdException w:name="Table Subtle 1" w:semiHidden="1" w:unhideWhenUsed="1"/>
+    <w:lsdException w:name="Table Subtle 2" w:semiHidden="1" w:unhideWhenUsed="1"/>
+    <w:lsdException w:name="Table Web 1" w:semiHidden="1" w:unhideWhenUsed="1"/>
+    <w:lsdException w:name="Table Web 2" w:semiHidden="1" w:unhideWhenUsed="1"/>
+    <w:lsdException w:name="Table Web 3" w:semiHidden="1" w:unhideWhenUsed="1"/>
+    <w:lsdException w:name="Balloon Text" w:semiHidden="1" w:unhideWhenUsed="1"/>
+    <w:lsdException w:name="Table Grid" w:uiPriority="59"/>
+    <w:lsdException w:name="Table Theme" w:semiHidden="1" w:unhideWhenUsed="1"/>
+    <w:lsdException w:name="Placeholder Text" w:semiHidden="1"/>
+    <w:lsdException w:name="No Spacing" w:uiPriority="1" w:qFormat="1"/>
+    <w:lsdException w:name="Light Shading" w:uiPriority="60"/>
+    <w:lsdException w:name="Light List" w:uiPriority="61"/>
+    <w:lsdException w:name="Light Grid" w:uiPriority="62"/>
+    <w:lsdException w:name="Medium Shading 1" w:uiPriority="63"/>
+    <w:lsdException w:name="Medium Shading 2" w:uiPriority="64"/>
+    <w:lsdException w:name="Medium List 1" w:uiPriority="65"/>
+    <w:lsdException w:name="Medium List 2" w:uiPriority="66"/>
+    <w:lsdException w:name="Medium Grid 1" w:uiPriority="67"/>
+    <w:lsdException w:name="Medium Grid 2" w:uiPriority="68"/>
+    <w:lsdException w:name="Medium Grid 3" w:uiPriority="69"/>
+    <w:lsdException w:name="Dark List" w:uiPriority="70"/>
+    <w:lsdException w:name="Colorful Shading" w:uiPriority="71"/>
+    <w:lsdException w:name="Colorful List" w:uiPriority="72"/>
+    <w:lsdException w:name="Colorful Grid" w:uiPriority="73"/>
+    <w:lsdException w:name="Light Shading Accent 1" w:uiPriority="60"/>
+    <w:lsdException w:name="Light List Accent 1" w:uiPriority="61"/>
+    <w:lsdException w:name="Light Grid Accent 1" w:uiPriority="62"/>
+    <w:lsdException w:name="Medium Shading 1 Accent 1" w:uiPriority="63"/>
+    <w:lsdException w:name="Medium Shading 2 Accent 1" w:uiPriority="64"/>
+    <w:lsdException w:name="Medium List 1 Accent 1" w:uiPriority="65"/>
+    <w:lsdException w:name="Revision" w:semiHidden="1"/>
+    <w:lsdException w:name="List Paragraph" w:uiPriority="34" w:qFormat="1"/>
+    <w:lsdException w:name="Quote" w:uiPriority="29" w:qFormat="1"/>
+    <w:lsdException w:name="Intense Quote" w:uiPriority="30" w:qFormat="1"/>
+    <w:lsdException w:name="Medium List 2 Accent 1" w:uiPriority="66"/>
+    <w:lsdException w:name="Medium Grid 1 Accent 1" w:uiPriority="67"/>
+    <w:lsdException w:name="Medium Grid 2 Accent 1" w:uiPriority="68"/>
+    <w:lsdException w:name="Medium Grid 3 Accent 1" w:uiPriority="69"/>
+    <w:lsdException w:name="Dark List Accent 1" w:uiPriority="70"/>
+    <w:lsdException w:name="Colorful Shading Accent 1" w:uiPriority="71"/>
+    <w:lsdException w:name="Colorful List Accent 1" w:uiPriority="72"/>
+    <w:lsdException w:name="Colorful Grid Accent 1" w:uiPriority="73"/>
+    <w:lsdException w:name="Light Shading Accent 2" w:uiPriority="60"/>
+    <w:lsdException w:name="Light List Accent 2" w:uiPriority="61"/>
+    <w:lsdException w:name="Light Grid Accent 2" w:uiPriority="62"/>
+    <w:lsdException w:name="Medium Shading 1 Accent 2" w:uiPriority="63"/>
+    <w:lsdException w:name="Medium Shading 2 Accent 2" w:uiPriority="64"/>
+    <w:lsdException w:name="Medium List 1 Accent 2" w:uiPriority="65"/>
+    <w:lsdException w:name="Medium List 2 Accent 2" w:uiPriority="66"/>
+    <w:lsdException w:name="Medium Grid 1 Accent 2" w:uiPriority="67"/>
+    <w:lsdException w:name="Medium Grid 2 Accent 2" w:uiPriority="68"/>
+    <w:lsdException w:name="Medium Grid 3 Accent 2" w:uiPriority="69"/>
+    <w:lsdException w:name="Dark List Accent 2" w:uiPriority="70"/>
+    <w:lsdException w:name="Colorful Shading Accent 2" w:uiPriority="71"/>
+    <w:lsdException w:name="Colorful List Accent 2" w:uiPriority="72"/>
+    <w:lsdException w:name="Colorful Grid Accent 2" w:uiPriority="73"/>
+    <w:lsdException w:name="Light Shading Accent 3" w:uiPriority="60"/>
+    <w:lsdException w:name="Light List Accent 3" w:uiPriority="61"/>
+    <w:lsdException w:name="Light Grid Accent 3" w:uiPriority="62"/>
+    <w:lsdException w:name="Medium Shading 1 Accent 3" w:uiPriority="63"/>
+    <w:lsdException w:name="Medium Shading 2 Accent 3" w:uiPriority="64"/>
+    <w:lsdException w:name="Medium List 1 Accent 3" w:uiPriority="65"/>
+    <w:lsdException w:name="Medium List 2 Accent 3" w:uiPriority="66"/>
+    <w:lsdException w:name="Medium Grid 1 Accent 3" w:uiPriority="67"/>
+    <w:lsdException w:name="Medium Grid 2 Accent 3" w:uiPriority="68"/>
+    <w:lsdException w:name="Medium Grid 3 Accent 3" w:uiPriority="69"/>
+    <w:lsdException w:name="Dark List Accent 3" w:uiPriority="70"/>
+    <w:lsdException w:name="Colorful Shading Accent 3" w:uiPriority="71"/>
+    <w:lsdException w:name="Colorful List Accent 3" w:uiPriority="72"/>
+    <w:lsdException w:name="Colorful Grid Accent 3" w:uiPriority="73"/>
+    <w:lsdException w:name="Light Shading Accent 4" w:uiPriority="60"/>
+    <w:lsdException w:name="Light List Accent 4" w:uiPriority="61"/>
+    <w:lsdException w:name="Light Grid Accent 4" w:uiPriority="62"/>
+    <w:lsdException w:name="Medium Shading 1 Accent 4" w:uiPriority="63"/>
+    <w:lsdException w:name="Medium Shading 2 Accent 4" w:uiPriority="64"/>
+    <w:lsdException w:name="Medium List 1 Accent 4" w:uiPriority="65"/>
+    <w:lsdException w:name="Medium List 2 Accent 4" w:uiPriority="66"/>
+    <w:lsdException w:name="Medium Grid 1 Accent 4" w:uiPriority="67"/>
+    <w:lsdException w:name="Medium Grid 2 Accent 4" w:uiPriority="68"/>
+    <w:lsdException w:name="Medium Grid 3 Accent 4" w:uiPriority="69"/>
+    <w:lsdException w:name="Dark List Accent 4" w:uiPriority="70"/>
+    <w:lsdException w:name="Colorful Shading Accent 4" w:uiPriority="71"/>
+    <w:lsdException w:name="Colorful List Accent 4" w:uiPriority="72"/>
+    <w:lsdException w:name="Colorful Grid Accent 4" w:uiPriority="73"/>
+    <w:lsdException w:name="Light Shading Accent 5" w:uiPriority="60"/>
+    <w:lsdException w:name="Light List Accent 5" w:uiPriority="61"/>
+    <w:lsdException w:name="Light Grid Accent 5" w:uiPriority="62"/>
+    <w:lsdException w:name="Medium Shading 1 Accent 5" w:uiPriority="63"/>
+    <w:lsdException w:name="Medium Shading 2 Accent 5" w:uiPriority="64"/>
+    <w:lsdException w:name="Medium List 1 Accent 5" w:uiPriority="65"/>
+    <w:lsdException w:name="Medium List 2 Accent 5" w:uiPriority="66"/>
+    <w:lsdException w:name="Medium Grid 1 Accent 5" w:uiPriority="67"/>
+    <w:lsdException w:name="Medium Grid 2 Accent 5" w:uiPriority="68"/>
+    <w:lsdException w:name="Medium Grid 3 Accent 5" w:uiPriority="69"/>
+    <w:lsdException w:name="Dark List Accent 5" w:uiPriority="70"/>
+    <w:lsdException w:name="Colorful Shading Accent 5" w:uiPriority="71"/>
+    <w:lsdException w:name="Colorful List Accent 5" w:uiPriority="72"/>
+    <w:lsdException w:name="Colorful Grid Accent 5" w:uiPriority="73"/>
+    <w:lsdException w:name="Light Shading Accent 6" w:uiPriority="60"/>
+    <w:lsdException w:name="Light List Accent 6" w:uiPriority="61"/>
+    <w:lsdException w:name="Light Grid Accent 6" w:uiPriority="62"/>
+    <w:lsdException w:name="Medium Shading 1 Accent 6" w:uiPriority="63"/>
+    <w:lsdException w:name="Medium Shading 2 Accent 6" w:uiPriority="64"/>
+    <w:lsdException w:name="Medium List 1 Accent 6" w:uiPriority="65"/>
+    <w:lsdException w:name="Medium List 2 Accent 6" w:uiPriority="66"/>
+    <w:lsdException w:name="Medium Grid 1 Accent 6" w:uiPriority="67"/>
+    <w:lsdException w:name="Medium Grid 2 Accent 6" w:uiPriority="68"/>
+    <w:lsdException w:name="Medium Grid 3 Accent 6" w:uiPriority="69"/>
+    <w:lsdException w:name="Dark List Accent 6" w:uiPriority="70"/>
+    <w:lsdException w:name="Colorful Shading Accent 6" w:uiPriority="71"/>
+    <w:lsdException w:name="Colorful List Accent 6" w:uiPriority="72"/>
+    <w:lsdException w:name="Colorful Grid Accent 6" w:uiPriority="73"/>
+    <w:lsdException w:name="Subtle Emphasis" w:uiPriority="19" w:qFormat="1"/>
+    <w:lsdException w:name="Intense Emphasis" w:uiPriority="21" w:qFormat="1"/>
+    <w:lsdException w:name="Subtle Reference" w:uiPriority="31" w:qFormat="1"/>
+    <w:lsdException w:name="Intense Reference" w:uiPriority="32" w:qFormat="1"/>
+    <w:lsdException w:name="Book Title" w:uiPriority="33" w:qFormat="1"/>
+    <w:lsdException w:name="Bibliography" w:semiHidden="1" w:uiPriority="37" w:unhideWhenUsed="1"/>
+    <w:lsdException w:name="TOC Heading" w:semiHidden="1" w:uiPriority="39" w:unhideWhenUsed="1" w:qFormat="1"/>
+    <w:lsdException w:name="Plain Table 1" w:uiPriority="41"/>
+    <w:lsdException w:name="Plain Table 2" w:uiPriority="42"/>
+    <w:lsdException w:name="Plain Table 3" w:uiPriority="43"/>
+    <w:lsdException w:name="Plain Table 4" w:uiPriority="44"/>
+    <w:lsdException w:name="Plain Table 5" w:uiPriority="45"/>
+    <w:lsdException w:name="Grid Table Light" w:uiPriority="40"/>
+    <w:lsdException w:name="Grid Table 1 Light" w:uiPriority="46"/>
+    <w:lsdException w:name="Grid Table 2" w:uiPriority="47"/>
+    <w:lsdException w:name="Grid Table 3" w:uiPriority="48"/>
+    <w:lsdException w:name="Grid Table 4" w:uiPriority="49"/>
+    <w:lsdException w:name="Grid Table 5 Dark" w:uiPriority="50"/>
+    <w:lsdException w:name="Grid Table 6 Colorful" w:uiPriority="51"/>
+    <w:lsdException w:name="Grid Table 7 Colorful" w:uiPriority="52"/>
+    <w:lsdException w:name="Grid Table 1 Light Accent 1" w:uiPriority="46"/>
+    <w:lsdException w:name="Grid Table 2 Accent 1" w:uiPriority="47"/>
+    <w:lsdException w:name="Grid Table 3 Accent 1" w:uiPriority="48"/>
+    <w:lsdException w:name="Grid Table 4 Accent 1" w:uiPriority="49"/>
+    <w:lsdException w:name="Grid Table 5 Dark Accent 1" w:uiPriority="50"/>
+    <w:lsdException w:name="Grid Table 6 Colorful Accent 1" w:uiPriority="51"/>
+    <w:lsdException w:name="Grid Table 7 Colorful Accent 1" w:uiPriority="52"/>
+    <w:lsdException w:name="Grid Table 1 Light Accent 2" w:uiPriority="46"/>
+    <w:lsdException w:name="Grid Table 2 Accent 2" w:uiPriority="47"/>
+    <w:lsdException w:name="Grid Table 3 Accent 2" w:uiPriority="48"/>
+    <w:lsdException w:name="Grid Table 4 Accent 2" w:uiPriority="49"/>
+    <w:lsdException w:name="Grid Table 5 Dark Accent 2" w:uiPriority="50"/>
+    <w:lsdException w:name="Grid Table 6 Colorful Accent 2" w:uiPriority="51"/>
+    <w:lsdException w:name="Grid Table 7 Colorful Accent 2" w:uiPriority="52"/>
+    <w:lsdException w:name="Grid Table 1 Light Accent 3" w:uiPriority="46"/>
+    <w:lsdException w:name="Grid Table 2 Accent 3" w:uiPriority="47"/>
+    <w:lsdException w:name="Grid Table 3 Accent 3" w:uiPriority="48"/>
+    <w:lsdException w:name="Grid Table 4 Accent 3" w:uiPriority="49"/>
+    <w:lsdException w:name="Grid Table 5 Dark Accent 3" w:uiPriority="50"/>
+    <w:lsdException w:name="Grid Table 6 Colorful Accent 3" w:uiPriority="51"/>
+    <w:lsdException w:name="Grid Table 7 Colorful Accent 3" w:uiPriority="52"/>
+    <w:lsdException w:name="Grid Table 1 Light Accent 4" w:uiPriority="46"/>
+    <w:lsdException w:name="Grid Table 2 Accent 4" w:uiPriority="47"/>
+    <w:lsdException w:name="Grid Table 3 Accent 4" w:uiPriority="48"/>
+    <w:lsdException w:name="Grid Table 4 Accent 4" w:uiPriority="49"/>
+    <w:lsdException w:name="Grid Table 5 Dark Accent 4" w:uiPriority="50"/>
+    <w:lsdException w:name="Grid Table 6 Colorful Accent 4" w:uiPriority="51"/>
+    <w:lsdException w:name="Grid Table 7 Colorful Accent 4" w:uiPriority="52"/>
+    <w:lsdException w:name="Grid Table 1 Light Accent 5" w:uiPriority="46"/>
+    <w:lsdException w:name="Grid Table 2 Accent 5" w:uiPriority="47"/>
+    <w:lsdException w:name="Grid Table 3 Accent 5" w:uiPriority="48"/>
+    <w:lsdException w:name="Grid Table 4 Accent 5" w:uiPriority="49"/>
+    <w:lsdException w:name="Grid Table 5 Dark Accent 5" w:uiPriority="50"/>
+    <w:lsdException w:name="Grid Table 6 Colorful Accent 5" w:uiPriority="51"/>
+    <w:lsdException w:name="Grid Table 7 Colorful Accent 5" w:uiPriority="52"/>
+    <w:lsdException w:name="Grid Table 1 Light Accent 6" w:uiPriority="46"/>
+    <w:lsdException w:name="Grid Table 2 Accent 6" w:uiPriority="47"/>
+    <w:lsdException w:name="Grid Table 3 Accent 6" w:uiPriority="48"/>
+    <w:lsdException w:name="Grid Table 4 Accent 6" w:uiPriority="49"/>
+    <w:lsdException w:name="Grid Table 5 Dark Accent 6" w:uiPriority="50"/>
+    <w:lsdException w:name="Grid Table 6 Colorful Accent 6" w:uiPriority="51"/>
+    <w:lsdException w:name="Grid Table 7 Colorful Accent 6" w:uiPriority="52"/>
+    <w:lsdException w:name="List Table 1 Light" w:uiPriority="46"/>
+    <w:lsdException w:name="List Table 2" w:uiPriority="47"/>
+    <w:lsdException w:name="List Table 3" w:uiPriority="48"/>
+    <w:lsdException w:name="List Table 4" w:uiPriority="49"/>
+    <w:lsdException w:name="List Table 5 Dark" w:uiPriority="50"/>
+    <w:lsdException w:name="List Table 6 Colorful" w:uiPriority="51"/>
+    <w:lsdException w:name="List Table 7 Colorful" w:uiPriority="52"/>
+    <w:lsdException w:name="List Table 1 Light Accent 1" w:uiPriority="46"/>
+    <w:lsdException w:name="List Table 2 Accent 1" w:uiPriority="47"/>
+    <w:lsdException w:name="List Table 3 Accent 1" w:uiPriority="48"/>
+    <w:lsdException w:name="List Table 4 Accent 1" w:uiPriority="49"/>
+    <w:lsdException w:name="List Table 5 Dark Accent 1" w:uiPriority="50"/>
+    <w:lsdException w:name="List Table 6 Colorful Accent 1" w:uiPriority="51"/>
+    <w:lsdException w:name="List Table 7 Colorful Accent 1" w:uiPriority="52"/>
+    <w:lsdException w:name="List Table 1 Light Accent 2" w:uiPriority="46"/>
+    <w:lsdException w:name="List Table 2 Accent 2" w:uiPriority="47"/>
+    <w:lsdException w:name="List Table 3 Accent 2" w:uiPriority="48"/>
+    <w:lsdException w:name="List Table 4 Accent 2" w:uiPriority="49"/>
+    <w:lsdException w:name="List Table 5 Dark Accent 2" w:uiPriority="50"/>
+    <w:lsdException w:name="List Table 6 Colorful Accent 2" w:uiPriority="51"/>
+    <w:lsdException w:name="List Table 7 Colorful Accent 2" w:uiPriority="52"/>
+    <w:lsdException w:name="List Table 1 Light Accent 3" w:uiPriority="46"/>
+    <w:lsdException w:name="List Table 2 Accent 3" w:uiPriority="47"/>
+    <w:lsdException w:name="List Table 3 Accent 3" w:uiPriority="48"/>
+    <w:lsdException w:name="List Table 4 Accent 3" w:uiPriority="49"/>
+    <w:lsdException w:name="List Table 5 Dark Accent 3" w:uiPriority="50"/>
+    <w:lsdException w:name="List Table 6 Colorful Accent 3" w:uiPriority="51"/>
+    <w:lsdException w:name="List Table 7 Colorful Accent 3" w:uiPriority="52"/>
+    <w:lsdException w:name="List Table 1 Light Accent 4" w:uiPriority="46"/>
+    <w:lsdException w:name="List Table 2 Accent 4" w:uiPriority="47"/>
+    <w:lsdException w:name="List Table 3 Accent 4" w:uiPriority="48"/>
+    <w:lsdException w:name="List Table 4 Accent 4" w:uiPriority="49"/>
+    <w:lsdException w:name="List Table 5 Dark Accent 4" w:uiPriority="50"/>
+    <w:lsdException w:name="List Table 6 Colorful Accent 4" w:uiPriority="51"/>
+    <w:lsdException w:name="List Table 7 Colorful Accent 4" w:uiPriority="52"/>
+    <w:lsdException w:name="List Table 1 Light Accent 5" w:uiPriority="46"/>
+    <w:lsdException w:name="List Table 2 Accent 5" w:uiPriority="47"/>
+    <w:lsdException w:name="List Table 3 Accent 5" w:uiPriority="48"/>
+    <w:lsdException w:name="List Table 4 Accent 5" w:uiPriority="49"/>
+    <w:lsdException w:name="List Table 5 Dark Accent 5" w:uiPriority="50"/>
+    <w:lsdException w:name="List Table 6 Colorful Accent 5" w:uiPriority="51"/>
+    <w:lsdException w:name="List Table 7 Colorful Accent 5" w:uiPriority="52"/>
+    <w:lsdException w:name="List Table 1 Light Accent 6" w:uiPriority="46"/>
+    <w:lsdException w:name="List Table 2 Accent 6" w:uiPriority="47"/>
+    <w:lsdException w:name="List Table 3 Accent 6" w:uiPriority="48"/>
+    <w:lsdException w:name="List Table 4 Accent 6" w:uiPriority="49"/>
+    <w:lsdException w:name="List Table 5 Dark Accent 6" w:uiPriority="50"/>
+    <w:lsdException w:name="List Table 6 Colorful Accent 6" w:uiPriority="51"/>
+    <w:lsdException w:name="List Table 7 Colorful Accent 6" w:uiPriority="52"/>
   </w:latentStyles>
   <w:style w:type="paragraph" w:default="1" w:styleId="Normal">
     <w:name w:val="Normal"/>
@@ -55760,7 +56129,6 @@
   <w:style w:type="character" w:default="1" w:styleId="DefaultParagraphFont">
     <w:name w:val="Default Paragraph Font"/>
     <w:uiPriority w:val="1"/>
-    <w:semiHidden/>
     <w:unhideWhenUsed/>
   </w:style>
   <w:style w:type="table" w:default="1" w:styleId="TableNormal">
@@ -55768,7 +56136,6 @@
     <w:uiPriority w:val="99"/>
     <w:semiHidden/>
     <w:unhideWhenUsed/>
-    <w:qFormat/>
     <w:tblPr>
       <w:tblInd w:w="0" w:type="dxa"/>
       <w:tblCellMar>
@@ -56037,431 +56404,6 @@
     <w:rPr>
       <w:color w:val="800080" w:themeColor="followedHyperlink"/>
       <w:u w:val="single"/>
-    </w:rPr>
-  </w:style>
-</w:styles>
-</file>
-
-<file path=word/stylesWithEffects.xml><?xml version="1.0" encoding="utf-8"?>
-<w:styles xmlns:wpc="http://schemas.microsoft.com/office/word/2010/wordprocessingCanvas" xmlns:mc="http://schemas.openxmlformats.org/markup-compatibility/2006" xmlns:o="urn:schemas-microsoft-com:office:office" xmlns:r="http://schemas.openxmlformats.org/officeDocument/2006/relationships" xmlns:m="http://schemas.openxmlformats.org/officeDocument/2006/math" xmlns:v="urn:schemas-microsoft-com:vml" xmlns:wp14="http://schemas.microsoft.com/office/word/2010/wordprocessingDrawing" xmlns:wp="http://schemas.openxmlformats.org/drawingml/2006/wordprocessingDrawing" xmlns:w10="urn:schemas-microsoft-com:office:word" xmlns:w="http://schemas.openxmlformats.org/wordprocessingml/2006/main" xmlns:w14="http://schemas.microsoft.com/office/word/2010/wordml" xmlns:wpg="http://schemas.microsoft.com/office/word/2010/wordprocessingGroup" xmlns:wpi="http://schemas.microsoft.com/office/word/2010/wordprocessingInk" xmlns:wne="http://schemas.microsoft.com/office/word/2006/wordml" xmlns:wps="http://schemas.microsoft.com/office/word/2010/wordprocessingShape" mc:Ignorable="w14 wp14">
-  <w:docDefaults>
-    <w:rPrDefault>
-      <w:rPr>
-        <w:rFonts w:asciiTheme="minorHAnsi" w:eastAsiaTheme="minorHAnsi" w:hAnsiTheme="minorHAnsi" w:cstheme="minorBidi"/>
-        <w:sz w:val="22"/>
-        <w:szCs w:val="22"/>
-        <w:lang w:val="en-US" w:eastAsia="en-US" w:bidi="ar-SA"/>
-      </w:rPr>
-    </w:rPrDefault>
-    <w:pPrDefault>
-      <w:pPr>
-        <w:spacing w:after="200" w:line="276" w:lineRule="auto"/>
-      </w:pPr>
-    </w:pPrDefault>
-  </w:docDefaults>
-  <w:latentStyles w:defLockedState="0" w:defUIPriority="99" w:defSemiHidden="1" w:defUnhideWhenUsed="1" w:defQFormat="0" w:count="267">
-    <w:lsdException w:name="Normal" w:semiHidden="0" w:uiPriority="0" w:unhideWhenUsed="0" w:qFormat="1"/>
-    <w:lsdException w:name="heading 1" w:semiHidden="0" w:uiPriority="9" w:unhideWhenUsed="0" w:qFormat="1"/>
-    <w:lsdException w:name="heading 2" w:uiPriority="9" w:qFormat="1"/>
-    <w:lsdException w:name="heading 3" w:uiPriority="9" w:qFormat="1"/>
-    <w:lsdException w:name="heading 4" w:uiPriority="9" w:qFormat="1"/>
-    <w:lsdException w:name="heading 5" w:uiPriority="9" w:qFormat="1"/>
-    <w:lsdException w:name="heading 6" w:uiPriority="9" w:qFormat="1"/>
-    <w:lsdException w:name="heading 7" w:uiPriority="9" w:qFormat="1"/>
-    <w:lsdException w:name="heading 8" w:uiPriority="9" w:qFormat="1"/>
-    <w:lsdException w:name="heading 9" w:uiPriority="9" w:qFormat="1"/>
-    <w:lsdException w:name="toc 1" w:uiPriority="39"/>
-    <w:lsdException w:name="toc 2" w:uiPriority="39"/>
-    <w:lsdException w:name="toc 3" w:uiPriority="39"/>
-    <w:lsdException w:name="toc 4" w:uiPriority="39"/>
-    <w:lsdException w:name="toc 5" w:uiPriority="39"/>
-    <w:lsdException w:name="toc 6" w:uiPriority="39"/>
-    <w:lsdException w:name="toc 7" w:uiPriority="39"/>
-    <w:lsdException w:name="toc 8" w:uiPriority="39"/>
-    <w:lsdException w:name="toc 9" w:uiPriority="39"/>
-    <w:lsdException w:name="caption" w:uiPriority="35" w:qFormat="1"/>
-    <w:lsdException w:name="Title" w:semiHidden="0" w:uiPriority="10" w:unhideWhenUsed="0" w:qFormat="1"/>
-    <w:lsdException w:name="Default Paragraph Font" w:uiPriority="1"/>
-    <w:lsdException w:name="Subtitle" w:semiHidden="0" w:uiPriority="11" w:unhideWhenUsed="0" w:qFormat="1"/>
-    <w:lsdException w:name="Strong" w:semiHidden="0" w:uiPriority="22" w:unhideWhenUsed="0" w:qFormat="1"/>
-    <w:lsdException w:name="Emphasis" w:semiHidden="0" w:uiPriority="20" w:unhideWhenUsed="0" w:qFormat="1"/>
-    <w:lsdException w:name="Table Grid" w:semiHidden="0" w:uiPriority="59" w:unhideWhenUsed="0"/>
-    <w:lsdException w:name="Placeholder Text" w:unhideWhenUsed="0"/>
-    <w:lsdException w:name="No Spacing" w:semiHidden="0" w:uiPriority="1" w:unhideWhenUsed="0" w:qFormat="1"/>
-    <w:lsdException w:name="Light Shading" w:semiHidden="0" w:uiPriority="60" w:unhideWhenUsed="0"/>
-    <w:lsdException w:name="Light List" w:semiHidden="0" w:uiPriority="61" w:unhideWhenUsed="0"/>
-    <w:lsdException w:name="Light Grid" w:semiHidden="0" w:uiPriority="62" w:unhideWhenUsed="0"/>
-    <w:lsdException w:name="Medium Shading 1" w:semiHidden="0" w:uiPriority="63" w:unhideWhenUsed="0"/>
-    <w:lsdException w:name="Medium Shading 2" w:semiHidden="0" w:uiPriority="64" w:unhideWhenUsed="0"/>
-    <w:lsdException w:name="Medium List 1" w:semiHidden="0" w:uiPriority="65" w:unhideWhenUsed="0"/>
-    <w:lsdException w:name="Medium List 2" w:semiHidden="0" w:uiPriority="66" w:unhideWhenUsed="0"/>
-    <w:lsdException w:name="Medium Grid 1" w:semiHidden="0" w:uiPriority="67" w:unhideWhenUsed="0"/>
-    <w:lsdException w:name="Medium Grid 2" w:semiHidden="0" w:uiPriority="68" w:unhideWhenUsed="0"/>
-    <w:lsdException w:name="Medium Grid 3" w:semiHidden="0" w:uiPriority="69" w:unhideWhenUsed="0"/>
-    <w:lsdException w:name="Dark List" w:semiHidden="0" w:uiPriority="70" w:unhideWhenUsed="0"/>
-    <w:lsdException w:name="Colorful Shading" w:semiHidden="0" w:uiPriority="71" w:unhideWhenUsed="0"/>
-    <w:lsdException w:name="Colorful List" w:semiHidden="0" w:uiPriority="72" w:unhideWhenUsed="0"/>
-    <w:lsdException w:name="Colorful Grid" w:semiHidden="0" w:uiPriority="73" w:unhideWhenUsed="0"/>
-    <w:lsdException w:name="Light Shading Accent 1" w:semiHidden="0" w:uiPriority="60" w:unhideWhenUsed="0"/>
-    <w:lsdException w:name="Light List Accent 1" w:semiHidden="0" w:uiPriority="61" w:unhideWhenUsed="0"/>
-    <w:lsdException w:name="Light Grid Accent 1" w:semiHidden="0" w:uiPriority="62" w:unhideWhenUsed="0"/>
-    <w:lsdException w:name="Medium Shading 1 Accent 1" w:semiHidden="0" w:uiPriority="63" w:unhideWhenUsed="0"/>
-    <w:lsdException w:name="Medium Shading 2 Accent 1" w:semiHidden="0" w:uiPriority="64" w:unhideWhenUsed="0"/>
-    <w:lsdException w:name="Medium List 1 Accent 1" w:semiHidden="0" w:uiPriority="65" w:unhideWhenUsed="0"/>
-    <w:lsdException w:name="Revision" w:unhideWhenUsed="0"/>
-    <w:lsdException w:name="List Paragraph" w:semiHidden="0" w:uiPriority="34" w:unhideWhenUsed="0" w:qFormat="1"/>
-    <w:lsdException w:name="Quote" w:semiHidden="0" w:uiPriority="29" w:unhideWhenUsed="0" w:qFormat="1"/>
-    <w:lsdException w:name="Intense Quote" w:semiHidden="0" w:uiPriority="30" w:unhideWhenUsed="0" w:qFormat="1"/>
-    <w:lsdException w:name="Medium List 2 Accent 1" w:semiHidden="0" w:uiPriority="66" w:unhideWhenUsed="0"/>
-    <w:lsdException w:name="Medium Grid 1 Accent 1" w:semiHidden="0" w:uiPriority="67" w:unhideWhenUsed="0"/>
-    <w:lsdException w:name="Medium Grid 2 Accent 1" w:semiHidden="0" w:uiPriority="68" w:unhideWhenUsed="0"/>
-    <w:lsdException w:name="Medium Grid 3 Accent 1" w:semiHidden="0" w:uiPriority="69" w:unhideWhenUsed="0"/>
-    <w:lsdException w:name="Dark List Accent 1" w:semiHidden="0" w:uiPriority="70" w:unhideWhenUsed="0"/>
-    <w:lsdException w:name="Colorful Shading Accent 1" w:semiHidden="0" w:uiPriority="71" w:unhideWhenUsed="0"/>
-    <w:lsdException w:name="Colorful List Accent 1" w:semiHidden="0" w:uiPriority="72" w:unhideWhenUsed="0"/>
-    <w:lsdException w:name="Colorful Grid Accent 1" w:semiHidden="0" w:uiPriority="73" w:unhideWhenUsed="0"/>
-    <w:lsdException w:name="Light Shading Accent 2" w:semiHidden="0" w:uiPriority="60" w:unhideWhenUsed="0"/>
-    <w:lsdException w:name="Light List Accent 2" w:semiHidden="0" w:uiPriority="61" w:unhideWhenUsed="0"/>
-    <w:lsdException w:name="Light Grid Accent 2" w:semiHidden="0" w:uiPriority="62" w:unhideWhenUsed="0"/>
-    <w:lsdException w:name="Medium Shading 1 Accent 2" w:semiHidden="0" w:uiPriority="63" w:unhideWhenUsed="0"/>
-    <w:lsdException w:name="Medium Shading 2 Accent 2" w:semiHidden="0" w:uiPriority="64" w:unhideWhenUsed="0"/>
-    <w:lsdException w:name="Medium List 1 Accent 2" w:semiHidden="0" w:uiPriority="65" w:unhideWhenUsed="0"/>
-    <w:lsdException w:name="Medium List 2 Accent 2" w:semiHidden="0" w:uiPriority="66" w:unhideWhenUsed="0"/>
-    <w:lsdException w:name="Medium Grid 1 Accent 2" w:semiHidden="0" w:uiPriority="67" w:unhideWhenUsed="0"/>
-    <w:lsdException w:name="Medium Grid 2 Accent 2" w:semiHidden="0" w:uiPriority="68" w:unhideWhenUsed="0"/>
-    <w:lsdException w:name="Medium Grid 3 Accent 2" w:semiHidden="0" w:uiPriority="69" w:unhideWhenUsed="0"/>
-    <w:lsdException w:name="Dark List Accent 2" w:semiHidden="0" w:uiPriority="70" w:unhideWhenUsed="0"/>
-    <w:lsdException w:name="Colorful Shading Accent 2" w:semiHidden="0" w:uiPriority="71" w:unhideWhenUsed="0"/>
-    <w:lsdException w:name="Colorful List Accent 2" w:semiHidden="0" w:uiPriority="72" w:unhideWhenUsed="0"/>
-    <w:lsdException w:name="Colorful Grid Accent 2" w:semiHidden="0" w:uiPriority="73" w:unhideWhenUsed="0"/>
-    <w:lsdException w:name="Light Shading Accent 3" w:semiHidden="0" w:uiPriority="60" w:unhideWhenUsed="0"/>
-    <w:lsdException w:name="Light List Accent 3" w:semiHidden="0" w:uiPriority="61" w:unhideWhenUsed="0"/>
-    <w:lsdException w:name="Light Grid Accent 3" w:semiHidden="0" w:uiPriority="62" w:unhideWhenUsed="0"/>
-    <w:lsdException w:name="Medium Shading 1 Accent 3" w:semiHidden="0" w:uiPriority="63" w:unhideWhenUsed="0"/>
-    <w:lsdException w:name="Medium Shading 2 Accent 3" w:semiHidden="0" w:uiPriority="64" w:unhideWhenUsed="0"/>
-    <w:lsdException w:name="Medium List 1 Accent 3" w:semiHidden="0" w:uiPriority="65" w:unhideWhenUsed="0"/>
-    <w:lsdException w:name="Medium List 2 Accent 3" w:semiHidden="0" w:uiPriority="66" w:unhideWhenUsed="0"/>
-    <w:lsdException w:name="Medium Grid 1 Accent 3" w:semiHidden="0" w:uiPriority="67" w:unhideWhenUsed="0"/>
-    <w:lsdException w:name="Medium Grid 2 Accent 3" w:semiHidden="0" w:uiPriority="68" w:unhideWhenUsed="0"/>
-    <w:lsdException w:name="Medium Grid 3 Accent 3" w:semiHidden="0" w:uiPriority="69" w:unhideWhenUsed="0"/>
-    <w:lsdException w:name="Dark List Accent 3" w:semiHidden="0" w:uiPriority="70" w:unhideWhenUsed="0"/>
-    <w:lsdException w:name="Colorful Shading Accent 3" w:semiHidden="0" w:uiPriority="71" w:unhideWhenUsed="0"/>
-    <w:lsdException w:name="Colorful List Accent 3" w:semiHidden="0" w:uiPriority="72" w:unhideWhenUsed="0"/>
-    <w:lsdException w:name="Colorful Grid Accent 3" w:semiHidden="0" w:uiPriority="73" w:unhideWhenUsed="0"/>
-    <w:lsdException w:name="Light Shading Accent 4" w:semiHidden="0" w:uiPriority="60" w:unhideWhenUsed="0"/>
-    <w:lsdException w:name="Light List Accent 4" w:semiHidden="0" w:uiPriority="61" w:unhideWhenUsed="0"/>
-    <w:lsdException w:name="Light Grid Accent 4" w:semiHidden="0" w:uiPriority="62" w:unhideWhenUsed="0"/>
-    <w:lsdException w:name="Medium Shading 1 Accent 4" w:semiHidden="0" w:uiPriority="63" w:unhideWhenUsed="0"/>
-    <w:lsdException w:name="Medium Shading 2 Accent 4" w:semiHidden="0" w:uiPriority="64" w:unhideWhenUsed="0"/>
-    <w:lsdException w:name="Medium List 1 Accent 4" w:semiHidden="0" w:uiPriority="65" w:unhideWhenUsed="0"/>
-    <w:lsdException w:name="Medium List 2 Accent 4" w:semiHidden="0" w:uiPriority="66" w:unhideWhenUsed="0"/>
-    <w:lsdException w:name="Medium Grid 1 Accent 4" w:semiHidden="0" w:uiPriority="67" w:unhideWhenUsed="0"/>
-    <w:lsdException w:name="Medium Grid 2 Accent 4" w:semiHidden="0" w:uiPriority="68" w:unhideWhenUsed="0"/>
-    <w:lsdException w:name="Medium Grid 3 Accent 4" w:semiHidden="0" w:uiPriority="69" w:unhideWhenUsed="0"/>
-    <w:lsdException w:name="Dark List Accent 4" w:semiHidden="0" w:uiPriority="70" w:unhideWhenUsed="0"/>
-    <w:lsdException w:name="Colorful Shading Accent 4" w:semiHidden="0" w:uiPriority="71" w:unhideWhenUsed="0"/>
-    <w:lsdException w:name="Colorful List Accent 4" w:semiHidden="0" w:uiPriority="72" w:unhideWhenUsed="0"/>
-    <w:lsdException w:name="Colorful Grid Accent 4" w:semiHidden="0" w:uiPriority="73" w:unhideWhenUsed="0"/>
-    <w:lsdException w:name="Light Shading Accent 5" w:semiHidden="0" w:uiPriority="60" w:unhideWhenUsed="0"/>
-    <w:lsdException w:name="Light List Accent 5" w:semiHidden="0" w:uiPriority="61" w:unhideWhenUsed="0"/>
-    <w:lsdException w:name="Light Grid Accent 5" w:semiHidden="0" w:uiPriority="62" w:unhideWhenUsed="0"/>
-    <w:lsdException w:name="Medium Shading 1 Accent 5" w:semiHidden="0" w:uiPriority="63" w:unhideWhenUsed="0"/>
-    <w:lsdException w:name="Medium Shading 2 Accent 5" w:semiHidden="0" w:uiPriority="64" w:unhideWhenUsed="0"/>
-    <w:lsdException w:name="Medium List 1 Accent 5" w:semiHidden="0" w:uiPriority="65" w:unhideWhenUsed="0"/>
-    <w:lsdException w:name="Medium List 2 Accent 5" w:semiHidden="0" w:uiPriority="66" w:unhideWhenUsed="0"/>
-    <w:lsdException w:name="Medium Grid 1 Accent 5" w:semiHidden="0" w:uiPriority="67" w:unhideWhenUsed="0"/>
-    <w:lsdException w:name="Medium Grid 2 Accent 5" w:semiHidden="0" w:uiPriority="68" w:unhideWhenUsed="0"/>
-    <w:lsdException w:name="Medium Grid 3 Accent 5" w:semiHidden="0" w:uiPriority="69" w:unhideWhenUsed="0"/>
-    <w:lsdException w:name="Dark List Accent 5" w:semiHidden="0" w:uiPriority="70" w:unhideWhenUsed="0"/>
-    <w:lsdException w:name="Colorful Shading Accent 5" w:semiHidden="0" w:uiPriority="71" w:unhideWhenUsed="0"/>
-    <w:lsdException w:name="Colorful List Accent 5" w:semiHidden="0" w:uiPriority="72" w:unhideWhenUsed="0"/>
-    <w:lsdException w:name="Colorful Grid Accent 5" w:semiHidden="0" w:uiPriority="73" w:unhideWhenUsed="0"/>
-    <w:lsdException w:name="Light Shading Accent 6" w:semiHidden="0" w:uiPriority="60" w:unhideWhenUsed="0"/>
-    <w:lsdException w:name="Light List Accent 6" w:semiHidden="0" w:uiPriority="61" w:unhideWhenUsed="0"/>
-    <w:lsdException w:name="Light Grid Accent 6" w:semiHidden="0" w:uiPriority="62" w:unhideWhenUsed="0"/>
-    <w:lsdException w:name="Medium Shading 1 Accent 6" w:semiHidden="0" w:uiPriority="63" w:unhideWhenUsed="0"/>
-    <w:lsdException w:name="Medium Shading 2 Accent 6" w:semiHidden="0" w:uiPriority="64" w:unhideWhenUsed="0"/>
-    <w:lsdException w:name="Medium List 1 Accent 6" w:semiHidden="0" w:uiPriority="65" w:unhideWhenUsed="0"/>
-    <w:lsdException w:name="Medium List 2 Accent 6" w:semiHidden="0" w:uiPriority="66" w:unhideWhenUsed="0"/>
-    <w:lsdException w:name="Medium Grid 1 Accent 6" w:semiHidden="0" w:uiPriority="67" w:unhideWhenUsed="0"/>
-    <w:lsdException w:name="Medium Grid 2 Accent 6" w:semiHidden="0" w:uiPriority="68" w:unhideWhenUsed="0"/>
-    <w:lsdException w:name="Medium Grid 3 Accent 6" w:semiHidden="0" w:uiPriority="69" w:unhideWhenUsed="0"/>
-    <w:lsdException w:name="Dark List Accent 6" w:semiHidden="0" w:uiPriority="70" w:unhideWhenUsed="0"/>
-    <w:lsdException w:name="Colorful Shading Accent 6" w:semiHidden="0" w:uiPriority="71" w:unhideWhenUsed="0"/>
-    <w:lsdException w:name="Colorful List Accent 6" w:semiHidden="0" w:uiPriority="72" w:unhideWhenUsed="0"/>
-    <w:lsdException w:name="Colorful Grid Accent 6" w:semiHidden="0" w:uiPriority="73" w:unhideWhenUsed="0"/>
-    <w:lsdException w:name="Subtle Emphasis" w:semiHidden="0" w:uiPriority="19" w:unhideWhenUsed="0" w:qFormat="1"/>
-    <w:lsdException w:name="Intense Emphasis" w:semiHidden="0" w:uiPriority="21" w:unhideWhenUsed="0" w:qFormat="1"/>
-    <w:lsdException w:name="Subtle Reference" w:semiHidden="0" w:uiPriority="31" w:unhideWhenUsed="0" w:qFormat="1"/>
-    <w:lsdException w:name="Intense Reference" w:semiHidden="0" w:uiPriority="32" w:unhideWhenUsed="0" w:qFormat="1"/>
-    <w:lsdException w:name="Book Title" w:semiHidden="0" w:uiPriority="33" w:unhideWhenUsed="0" w:qFormat="1"/>
-    <w:lsdException w:name="Bibliography" w:uiPriority="37"/>
-    <w:lsdException w:name="TOC Heading" w:uiPriority="39" w:qFormat="1"/>
-  </w:latentStyles>
-  <w:style w:type="paragraph" w:default="1" w:styleId="Normal">
-    <w:name w:val="Normal"/>
-    <w:qFormat/>
-  </w:style>
-  <w:style w:type="paragraph" w:styleId="Heading1">
-    <w:name w:val="heading 1"/>
-    <w:basedOn w:val="Normal"/>
-    <w:next w:val="Normal"/>
-    <w:link w:val="Heading1Char"/>
-    <w:uiPriority w:val="9"/>
-    <w:qFormat/>
-    <w:rsid w:val="00E620D4"/>
-    <w:pPr>
-      <w:keepNext/>
-      <w:keepLines/>
-      <w:spacing w:before="480" w:after="0"/>
-      <w:outlineLvl w:val="0"/>
-    </w:pPr>
-    <w:rPr>
-      <w:rFonts w:asciiTheme="majorHAnsi" w:eastAsiaTheme="majorEastAsia" w:hAnsiTheme="majorHAnsi" w:cstheme="majorBidi"/>
-      <w:b/>
-      <w:bCs/>
-      <w:color w:val="365F91" w:themeColor="accent1" w:themeShade="BF"/>
-      <w:sz w:val="28"/>
-      <w:szCs w:val="28"/>
-    </w:rPr>
-  </w:style>
-  <w:style w:type="paragraph" w:styleId="Heading3">
-    <w:name w:val="heading 3"/>
-    <w:basedOn w:val="Normal"/>
-    <w:next w:val="Normal"/>
-    <w:link w:val="Heading3Char"/>
-    <w:uiPriority w:val="9"/>
-    <w:unhideWhenUsed/>
-    <w:qFormat/>
-    <w:rsid w:val="00904B0E"/>
-    <w:pPr>
-      <w:keepNext/>
-      <w:keepLines/>
-      <w:spacing w:before="200" w:after="0"/>
-      <w:outlineLvl w:val="2"/>
-    </w:pPr>
-    <w:rPr>
-      <w:rFonts w:asciiTheme="majorHAnsi" w:eastAsiaTheme="majorEastAsia" w:hAnsiTheme="majorHAnsi" w:cstheme="majorBidi"/>
-      <w:b/>
-      <w:bCs/>
-      <w:color w:val="4F81BD" w:themeColor="accent1"/>
-    </w:rPr>
-  </w:style>
-  <w:style w:type="paragraph" w:styleId="Heading4">
-    <w:name w:val="heading 4"/>
-    <w:basedOn w:val="Normal"/>
-    <w:next w:val="Normal"/>
-    <w:link w:val="Heading4Char"/>
-    <w:uiPriority w:val="9"/>
-    <w:unhideWhenUsed/>
-    <w:qFormat/>
-    <w:rsid w:val="00BC70EB"/>
-    <w:pPr>
-      <w:keepNext/>
-      <w:keepLines/>
-      <w:spacing w:before="200" w:after="0"/>
-      <w:outlineLvl w:val="3"/>
-    </w:pPr>
-    <w:rPr>
-      <w:rFonts w:asciiTheme="majorHAnsi" w:eastAsiaTheme="majorEastAsia" w:hAnsiTheme="majorHAnsi" w:cstheme="majorBidi"/>
-      <w:b/>
-      <w:bCs/>
-      <w:i/>
-      <w:iCs/>
-      <w:color w:val="4F81BD" w:themeColor="accent1"/>
-    </w:rPr>
-  </w:style>
-  <w:style w:type="character" w:default="1" w:styleId="DefaultParagraphFont">
-    <w:name w:val="Default Paragraph Font"/>
-    <w:uiPriority w:val="1"/>
-    <w:unhideWhenUsed/>
-  </w:style>
-  <w:style w:type="table" w:default="1" w:styleId="TableNormal">
-    <w:name w:val="Normal Table"/>
-    <w:uiPriority w:val="99"/>
-    <w:semiHidden/>
-    <w:unhideWhenUsed/>
-    <w:tblPr>
-      <w:tblInd w:w="0" w:type="dxa"/>
-      <w:tblCellMar>
-        <w:top w:w="0" w:type="dxa"/>
-        <w:left w:w="108" w:type="dxa"/>
-        <w:bottom w:w="0" w:type="dxa"/>
-        <w:right w:w="108" w:type="dxa"/>
-      </w:tblCellMar>
-    </w:tblPr>
-  </w:style>
-  <w:style w:type="numbering" w:default="1" w:styleId="NoList">
-    <w:name w:val="No List"/>
-    <w:uiPriority w:val="99"/>
-    <w:semiHidden/>
-    <w:unhideWhenUsed/>
-  </w:style>
-  <w:style w:type="paragraph" w:styleId="ListParagraph">
-    <w:name w:val="List Paragraph"/>
-    <w:basedOn w:val="Normal"/>
-    <w:uiPriority w:val="34"/>
-    <w:qFormat/>
-    <w:rsid w:val="00E620D4"/>
-    <w:pPr>
-      <w:ind w:left="720"/>
-      <w:contextualSpacing/>
-    </w:pPr>
-  </w:style>
-  <w:style w:type="character" w:customStyle="1" w:styleId="Heading1Char">
-    <w:name w:val="Heading 1 Char"/>
-    <w:basedOn w:val="DefaultParagraphFont"/>
-    <w:link w:val="Heading1"/>
-    <w:uiPriority w:val="9"/>
-    <w:rsid w:val="00E620D4"/>
-    <w:rPr>
-      <w:rFonts w:asciiTheme="majorHAnsi" w:eastAsiaTheme="majorEastAsia" w:hAnsiTheme="majorHAnsi" w:cstheme="majorBidi"/>
-      <w:b/>
-      <w:bCs/>
-      <w:color w:val="365F91" w:themeColor="accent1" w:themeShade="BF"/>
-      <w:sz w:val="28"/>
-      <w:szCs w:val="28"/>
-    </w:rPr>
-  </w:style>
-  <w:style w:type="paragraph" w:styleId="Title">
-    <w:name w:val="Title"/>
-    <w:basedOn w:val="Normal"/>
-    <w:next w:val="Normal"/>
-    <w:link w:val="TitleChar"/>
-    <w:uiPriority w:val="10"/>
-    <w:qFormat/>
-    <w:rsid w:val="00E620D4"/>
-    <w:pPr>
-      <w:pBdr>
-        <w:bottom w:val="single" w:sz="8" w:space="4" w:color="4F81BD" w:themeColor="accent1"/>
-      </w:pBdr>
-      <w:spacing w:after="300" w:line="240" w:lineRule="auto"/>
-      <w:contextualSpacing/>
-    </w:pPr>
-    <w:rPr>
-      <w:rFonts w:asciiTheme="majorHAnsi" w:eastAsiaTheme="majorEastAsia" w:hAnsiTheme="majorHAnsi" w:cstheme="majorBidi"/>
-      <w:color w:val="17365D" w:themeColor="text2" w:themeShade="BF"/>
-      <w:spacing w:val="5"/>
-      <w:kern w:val="28"/>
-      <w:sz w:val="52"/>
-      <w:szCs w:val="52"/>
-    </w:rPr>
-  </w:style>
-  <w:style w:type="character" w:customStyle="1" w:styleId="TitleChar">
-    <w:name w:val="Title Char"/>
-    <w:basedOn w:val="DefaultParagraphFont"/>
-    <w:link w:val="Title"/>
-    <w:uiPriority w:val="10"/>
-    <w:rsid w:val="00E620D4"/>
-    <w:rPr>
-      <w:rFonts w:asciiTheme="majorHAnsi" w:eastAsiaTheme="majorEastAsia" w:hAnsiTheme="majorHAnsi" w:cstheme="majorBidi"/>
-      <w:color w:val="17365D" w:themeColor="text2" w:themeShade="BF"/>
-      <w:spacing w:val="5"/>
-      <w:kern w:val="28"/>
-      <w:sz w:val="52"/>
-      <w:szCs w:val="52"/>
-    </w:rPr>
-  </w:style>
-  <w:style w:type="character" w:customStyle="1" w:styleId="Heading3Char">
-    <w:name w:val="Heading 3 Char"/>
-    <w:basedOn w:val="DefaultParagraphFont"/>
-    <w:link w:val="Heading3"/>
-    <w:uiPriority w:val="9"/>
-    <w:rsid w:val="00904B0E"/>
-    <w:rPr>
-      <w:rFonts w:asciiTheme="majorHAnsi" w:eastAsiaTheme="majorEastAsia" w:hAnsiTheme="majorHAnsi" w:cstheme="majorBidi"/>
-      <w:b/>
-      <w:bCs/>
-      <w:color w:val="4F81BD" w:themeColor="accent1"/>
-    </w:rPr>
-  </w:style>
-  <w:style w:type="character" w:styleId="Hyperlink">
-    <w:name w:val="Hyperlink"/>
-    <w:basedOn w:val="DefaultParagraphFont"/>
-    <w:uiPriority w:val="99"/>
-    <w:unhideWhenUsed/>
-    <w:rsid w:val="00904B0E"/>
-    <w:rPr>
-      <w:color w:val="0000FF" w:themeColor="hyperlink"/>
-      <w:u w:val="single"/>
-    </w:rPr>
-  </w:style>
-  <w:style w:type="table" w:styleId="TableGrid">
-    <w:name w:val="Table Grid"/>
-    <w:basedOn w:val="TableNormal"/>
-    <w:uiPriority w:val="59"/>
-    <w:rsid w:val="00904B0E"/>
-    <w:pPr>
-      <w:spacing w:after="0" w:line="240" w:lineRule="auto"/>
-    </w:pPr>
-    <w:tblPr>
-      <w:tblBorders>
-        <w:top w:val="single" w:sz="4" w:space="0" w:color="auto"/>
-        <w:left w:val="single" w:sz="4" w:space="0" w:color="auto"/>
-        <w:bottom w:val="single" w:sz="4" w:space="0" w:color="auto"/>
-        <w:right w:val="single" w:sz="4" w:space="0" w:color="auto"/>
-        <w:insideH w:val="single" w:sz="4" w:space="0" w:color="auto"/>
-        <w:insideV w:val="single" w:sz="4" w:space="0" w:color="auto"/>
-      </w:tblBorders>
-    </w:tblPr>
-  </w:style>
-  <w:style w:type="paragraph" w:styleId="Header">
-    <w:name w:val="header"/>
-    <w:basedOn w:val="Normal"/>
-    <w:link w:val="HeaderChar"/>
-    <w:uiPriority w:val="99"/>
-    <w:unhideWhenUsed/>
-    <w:rsid w:val="004922CD"/>
-    <w:pPr>
-      <w:tabs>
-        <w:tab w:val="center" w:pos="4680"/>
-        <w:tab w:val="right" w:pos="9360"/>
-      </w:tabs>
-      <w:spacing w:after="0" w:line="240" w:lineRule="auto"/>
-    </w:pPr>
-  </w:style>
-  <w:style w:type="character" w:customStyle="1" w:styleId="HeaderChar">
-    <w:name w:val="Header Char"/>
-    <w:basedOn w:val="DefaultParagraphFont"/>
-    <w:link w:val="Header"/>
-    <w:uiPriority w:val="99"/>
-    <w:rsid w:val="004922CD"/>
-  </w:style>
-  <w:style w:type="paragraph" w:styleId="Footer">
-    <w:name w:val="footer"/>
-    <w:basedOn w:val="Normal"/>
-    <w:link w:val="FooterChar"/>
-    <w:uiPriority w:val="99"/>
-    <w:unhideWhenUsed/>
-    <w:rsid w:val="004922CD"/>
-    <w:pPr>
-      <w:tabs>
-        <w:tab w:val="center" w:pos="4680"/>
-        <w:tab w:val="right" w:pos="9360"/>
-      </w:tabs>
-      <w:spacing w:after="0" w:line="240" w:lineRule="auto"/>
-    </w:pPr>
-  </w:style>
-  <w:style w:type="character" w:customStyle="1" w:styleId="FooterChar">
-    <w:name w:val="Footer Char"/>
-    <w:basedOn w:val="DefaultParagraphFont"/>
-    <w:link w:val="Footer"/>
-    <w:uiPriority w:val="99"/>
-    <w:rsid w:val="004922CD"/>
-  </w:style>
-  <w:style w:type="character" w:customStyle="1" w:styleId="Heading4Char">
-    <w:name w:val="Heading 4 Char"/>
-    <w:basedOn w:val="DefaultParagraphFont"/>
-    <w:link w:val="Heading4"/>
-    <w:uiPriority w:val="9"/>
-    <w:rsid w:val="00BC70EB"/>
-    <w:rPr>
-      <w:rFonts w:asciiTheme="majorHAnsi" w:eastAsiaTheme="majorEastAsia" w:hAnsiTheme="majorHAnsi" w:cstheme="majorBidi"/>
-      <w:b/>
-      <w:bCs/>
-      <w:i/>
-      <w:iCs/>
-      <w:color w:val="4F81BD" w:themeColor="accent1"/>
     </w:rPr>
   </w:style>
 </w:styles>
@@ -56757,7 +56699,7 @@
 </file>
 
 <file path=customXml/itemProps1.xml><?xml version="1.0" encoding="utf-8"?>
-<ds:datastoreItem xmlns:ds="http://schemas.openxmlformats.org/officeDocument/2006/customXml" ds:itemID="{C9589BD4-B72C-472C-BE60-82C51AAECBDB}">
+<ds:datastoreItem xmlns:ds="http://schemas.openxmlformats.org/officeDocument/2006/customXml" ds:itemID="{301A7952-BFFD-4E3B-81DC-92B6BF2466DA}">
   <ds:schemaRefs>
     <ds:schemaRef ds:uri="http://schemas.openxmlformats.org/officeDocument/2006/bibliography"/>
   </ds:schemaRefs>

</xml_diff>